<commit_message>
DX-79 Updated pre-project research.
</commit_message>
<xml_diff>
--- a/Documentation/Predproektnoe_issledovanie.docx
+++ b/Documentation/Predproektnoe_issledovanie.docx
@@ -9003,7 +9003,7 @@
                 <w:sz w:val="28"/>
                 <w:szCs w:val="28"/>
               </w:rPr>
-              <w:t>Нажали "Начать"</w:t>
+              <w:t>Зарегистрировались</w:t>
             </w:r>
           </w:p>
         </w:tc>
@@ -9074,23 +9074,7 @@
                 <w:sz w:val="28"/>
                 <w:szCs w:val="28"/>
               </w:rPr>
-              <w:t>Зарег</w:t>
-            </w:r>
-            <w:r>
-              <w:rPr>
-                <w:rFonts w:ascii="Times New Roman" w:hAnsi="Times New Roman" w:cs="Times New Roman"/>
-                <w:sz w:val="28"/>
-                <w:szCs w:val="28"/>
-              </w:rPr>
-              <w:t>и</w:t>
-            </w:r>
-            <w:r>
-              <w:rPr>
-                <w:rFonts w:ascii="Times New Roman" w:hAnsi="Times New Roman" w:cs="Times New Roman"/>
-                <w:sz w:val="28"/>
-                <w:szCs w:val="28"/>
-              </w:rPr>
-              <w:t>стрировались</w:t>
+              <w:t>Начали оформление подписки</w:t>
             </w:r>
           </w:p>
         </w:tc>
@@ -9321,10 +9305,10 @@
         </w:rPr>
         <w:lastRenderedPageBreak/>
         <w:drawing>
-          <wp:inline distT="0" distB="0" distL="0" distR="0" wp14:anchorId="1D479473" wp14:editId="5E16D3C5">
-            <wp:extent cx="5940425" cy="3923030"/>
-            <wp:effectExtent l="0" t="0" r="3175" b="1270"/>
-            <wp:docPr id="741676724" name="Рисунок 2"/>
+          <wp:inline distT="0" distB="0" distL="0" distR="0" wp14:anchorId="0DA8D622" wp14:editId="5E49826A">
+            <wp:extent cx="5940425" cy="3755390"/>
+            <wp:effectExtent l="0" t="0" r="3175" b="0"/>
+            <wp:docPr id="1638844576" name="Рисунок 3"/>
             <wp:cNvGraphicFramePr>
               <a:graphicFrameLocks xmlns:a="http://schemas.openxmlformats.org/drawingml/2006/main" noChangeAspect="1"/>
             </wp:cNvGraphicFramePr>
@@ -9332,7 +9316,7 @@
               <a:graphicData uri="http://schemas.openxmlformats.org/drawingml/2006/picture">
                 <pic:pic xmlns:pic="http://schemas.openxmlformats.org/drawingml/2006/picture">
                   <pic:nvPicPr>
-                    <pic:cNvPr id="741676724" name="Picture 3"/>
+                    <pic:cNvPr id="0" name="Picture 5"/>
                     <pic:cNvPicPr>
                       <a:picLocks noChangeAspect="1" noChangeArrowheads="1"/>
                     </pic:cNvPicPr>
@@ -9345,6 +9329,7 @@
                         </a:ext>
                       </a:extLst>
                     </a:blip>
+                    <a:srcRect/>
                     <a:stretch>
                       <a:fillRect/>
                     </a:stretch>
@@ -9352,7 +9337,7 @@
                   <pic:spPr bwMode="auto">
                     <a:xfrm>
                       <a:off x="0" y="0"/>
-                      <a:ext cx="5940425" cy="3923030"/>
+                      <a:ext cx="5940425" cy="3755390"/>
                     </a:xfrm>
                     <a:prstGeom prst="rect">
                       <a:avLst/>
@@ -9864,6 +9849,999 @@
           <w:rFonts w:ascii="Times New Roman" w:hAnsi="Times New Roman" w:cs="Times New Roman"/>
           <w:b/>
           <w:bCs/>
+          <w:sz w:val="28"/>
+          <w:szCs w:val="28"/>
+        </w:rPr>
+        <w:t>Воронка продаж:</w:t>
+      </w:r>
+    </w:p>
+    <w:p>
+      <w:pPr>
+        <w:rPr>
+          <w:rFonts w:ascii="Times New Roman" w:hAnsi="Times New Roman" w:cs="Times New Roman"/>
+          <w:b/>
+          <w:bCs/>
+          <w:sz w:val="28"/>
+          <w:szCs w:val="28"/>
+        </w:rPr>
+      </w:pPr>
+    </w:p>
+    <w:tbl>
+      <w:tblPr>
+        <w:tblStyle w:val="TableGrid0"/>
+        <w:tblW w:w="0" w:type="auto"/>
+        <w:tblLook w:val="04A0" w:firstRow="1" w:lastRow="0" w:firstColumn="1" w:lastColumn="0" w:noHBand="0" w:noVBand="1"/>
+      </w:tblPr>
+      <w:tblGrid>
+        <w:gridCol w:w="2627"/>
+        <w:gridCol w:w="2572"/>
+        <w:gridCol w:w="2572"/>
+      </w:tblGrid>
+      <w:tr>
+        <w:trPr>
+          <w:trHeight w:val="1385"/>
+        </w:trPr>
+        <w:tc>
+          <w:tcPr>
+            <w:tcW w:w="2627" w:type="dxa"/>
+          </w:tcPr>
+          <w:p>
+            <w:pPr>
+              <w:rPr>
+                <w:rFonts w:ascii="Times New Roman" w:hAnsi="Times New Roman" w:cs="Times New Roman"/>
+                <w:sz w:val="28"/>
+                <w:szCs w:val="28"/>
+              </w:rPr>
+            </w:pPr>
+            <w:r>
+              <w:rPr>
+                <w:rFonts w:ascii="Times New Roman" w:hAnsi="Times New Roman" w:cs="Times New Roman"/>
+                <w:sz w:val="28"/>
+                <w:szCs w:val="28"/>
+              </w:rPr>
+              <w:t>Этап</w:t>
+            </w:r>
+          </w:p>
+        </w:tc>
+        <w:tc>
+          <w:tcPr>
+            <w:tcW w:w="2572" w:type="dxa"/>
+          </w:tcPr>
+          <w:p>
+            <w:pPr>
+              <w:rPr>
+                <w:rFonts w:ascii="Times New Roman" w:hAnsi="Times New Roman" w:cs="Times New Roman"/>
+                <w:sz w:val="28"/>
+                <w:szCs w:val="28"/>
+              </w:rPr>
+            </w:pPr>
+            <w:r>
+              <w:rPr>
+                <w:rFonts w:ascii="Times New Roman" w:hAnsi="Times New Roman" w:cs="Times New Roman"/>
+                <w:sz w:val="28"/>
+                <w:szCs w:val="28"/>
+              </w:rPr>
+              <w:t>Конверсия</w:t>
+            </w:r>
+          </w:p>
+        </w:tc>
+        <w:tc>
+          <w:tcPr>
+            <w:tcW w:w="2572" w:type="dxa"/>
+          </w:tcPr>
+          <w:p>
+            <w:pPr>
+              <w:rPr>
+                <w:rFonts w:ascii="Times New Roman" w:hAnsi="Times New Roman" w:cs="Times New Roman"/>
+                <w:vanish/>
+                <w:sz w:val="28"/>
+                <w:szCs w:val="28"/>
+              </w:rPr>
+            </w:pPr>
+            <w:r>
+              <w:rPr>
+                <w:rFonts w:ascii="Times New Roman" w:hAnsi="Times New Roman" w:cs="Times New Roman"/>
+                <w:sz w:val="28"/>
+                <w:szCs w:val="28"/>
+              </w:rPr>
+              <w:t>Количество пользователей</w:t>
+            </w:r>
+          </w:p>
+          <w:p>
+            <w:pPr>
+              <w:rPr>
+                <w:rFonts w:ascii="Times New Roman" w:hAnsi="Times New Roman" w:cs="Times New Roman"/>
+                <w:sz w:val="28"/>
+                <w:szCs w:val="28"/>
+              </w:rPr>
+            </w:pPr>
+          </w:p>
+        </w:tc>
+      </w:tr>
+      <w:tr>
+        <w:trPr>
+          <w:trHeight w:val="268"/>
+        </w:trPr>
+        <w:tc>
+          <w:tcPr>
+            <w:tcW w:w="2627" w:type="dxa"/>
+          </w:tcPr>
+          <w:p>
+            <w:pPr>
+              <w:rPr>
+                <w:rFonts w:ascii="Times New Roman" w:hAnsi="Times New Roman" w:cs="Times New Roman"/>
+                <w:sz w:val="28"/>
+                <w:szCs w:val="28"/>
+              </w:rPr>
+            </w:pPr>
+            <w:r>
+              <w:rPr>
+                <w:rFonts w:ascii="Times New Roman" w:hAnsi="Times New Roman" w:cs="Times New Roman"/>
+                <w:sz w:val="28"/>
+                <w:szCs w:val="28"/>
+              </w:rPr>
+              <w:t>Посетители сайта</w:t>
+            </w:r>
+          </w:p>
+        </w:tc>
+        <w:tc>
+          <w:tcPr>
+            <w:tcW w:w="2572" w:type="dxa"/>
+          </w:tcPr>
+          <w:p>
+            <w:pPr>
+              <w:rPr>
+                <w:rFonts w:ascii="Times New Roman" w:hAnsi="Times New Roman" w:cs="Times New Roman"/>
+                <w:sz w:val="28"/>
+                <w:szCs w:val="28"/>
+              </w:rPr>
+            </w:pPr>
+            <w:r>
+              <w:rPr>
+                <w:rFonts w:ascii="Times New Roman" w:hAnsi="Times New Roman" w:cs="Times New Roman"/>
+                <w:sz w:val="28"/>
+                <w:szCs w:val="28"/>
+              </w:rPr>
+              <w:t>100%</w:t>
+            </w:r>
+          </w:p>
+        </w:tc>
+        <w:tc>
+          <w:tcPr>
+            <w:tcW w:w="2572" w:type="dxa"/>
+          </w:tcPr>
+          <w:p>
+            <w:pPr>
+              <w:rPr>
+                <w:rFonts w:ascii="Times New Roman" w:hAnsi="Times New Roman" w:cs="Times New Roman"/>
+                <w:sz w:val="28"/>
+                <w:szCs w:val="28"/>
+              </w:rPr>
+            </w:pPr>
+            <w:r>
+              <w:rPr>
+                <w:rFonts w:ascii="Times New Roman" w:hAnsi="Times New Roman" w:cs="Times New Roman"/>
+                <w:sz w:val="28"/>
+                <w:szCs w:val="28"/>
+              </w:rPr>
+              <w:t>10.000</w:t>
+            </w:r>
+          </w:p>
+        </w:tc>
+      </w:tr>
+      <w:tr>
+        <w:trPr>
+          <w:trHeight w:val="289"/>
+        </w:trPr>
+        <w:tc>
+          <w:tcPr>
+            <w:tcW w:w="2627" w:type="dxa"/>
+          </w:tcPr>
+          <w:p>
+            <w:pPr>
+              <w:rPr>
+                <w:rFonts w:ascii="Times New Roman" w:hAnsi="Times New Roman" w:cs="Times New Roman"/>
+                <w:sz w:val="28"/>
+                <w:szCs w:val="28"/>
+              </w:rPr>
+            </w:pPr>
+            <w:r>
+              <w:rPr>
+                <w:rFonts w:ascii="Times New Roman" w:hAnsi="Times New Roman" w:cs="Times New Roman"/>
+                <w:sz w:val="28"/>
+                <w:szCs w:val="28"/>
+              </w:rPr>
+              <w:t>Зарегистрировались</w:t>
+            </w:r>
+          </w:p>
+        </w:tc>
+        <w:tc>
+          <w:tcPr>
+            <w:tcW w:w="2572" w:type="dxa"/>
+          </w:tcPr>
+          <w:p>
+            <w:pPr>
+              <w:rPr>
+                <w:rFonts w:ascii="Times New Roman" w:hAnsi="Times New Roman" w:cs="Times New Roman"/>
+                <w:sz w:val="28"/>
+                <w:szCs w:val="28"/>
+              </w:rPr>
+            </w:pPr>
+            <w:r>
+              <w:rPr>
+                <w:rFonts w:ascii="Times New Roman" w:hAnsi="Times New Roman" w:cs="Times New Roman"/>
+                <w:sz w:val="28"/>
+                <w:szCs w:val="28"/>
+              </w:rPr>
+              <w:t>20%</w:t>
+            </w:r>
+          </w:p>
+        </w:tc>
+        <w:tc>
+          <w:tcPr>
+            <w:tcW w:w="2572" w:type="dxa"/>
+          </w:tcPr>
+          <w:p>
+            <w:pPr>
+              <w:rPr>
+                <w:rFonts w:ascii="Times New Roman" w:hAnsi="Times New Roman" w:cs="Times New Roman"/>
+                <w:sz w:val="28"/>
+                <w:szCs w:val="28"/>
+              </w:rPr>
+            </w:pPr>
+            <w:r>
+              <w:rPr>
+                <w:rFonts w:ascii="Times New Roman" w:hAnsi="Times New Roman" w:cs="Times New Roman"/>
+                <w:sz w:val="28"/>
+                <w:szCs w:val="28"/>
+              </w:rPr>
+              <w:t>2.000</w:t>
+            </w:r>
+          </w:p>
+        </w:tc>
+      </w:tr>
+      <w:tr>
+        <w:trPr>
+          <w:trHeight w:val="289"/>
+        </w:trPr>
+        <w:tc>
+          <w:tcPr>
+            <w:tcW w:w="2627" w:type="dxa"/>
+          </w:tcPr>
+          <w:p>
+            <w:pPr>
+              <w:rPr>
+                <w:rFonts w:ascii="Times New Roman" w:hAnsi="Times New Roman" w:cs="Times New Roman"/>
+                <w:sz w:val="28"/>
+                <w:szCs w:val="28"/>
+              </w:rPr>
+            </w:pPr>
+            <w:r>
+              <w:rPr>
+                <w:rFonts w:ascii="Times New Roman" w:hAnsi="Times New Roman" w:cs="Times New Roman"/>
+                <w:sz w:val="28"/>
+                <w:szCs w:val="28"/>
+              </w:rPr>
+              <w:t>Начали оформление подписки</w:t>
+            </w:r>
+          </w:p>
+        </w:tc>
+        <w:tc>
+          <w:tcPr>
+            <w:tcW w:w="2572" w:type="dxa"/>
+          </w:tcPr>
+          <w:p>
+            <w:pPr>
+              <w:rPr>
+                <w:rFonts w:ascii="Times New Roman" w:hAnsi="Times New Roman" w:cs="Times New Roman"/>
+                <w:sz w:val="28"/>
+                <w:szCs w:val="28"/>
+              </w:rPr>
+            </w:pPr>
+            <w:r>
+              <w:rPr>
+                <w:rFonts w:ascii="Times New Roman" w:hAnsi="Times New Roman" w:cs="Times New Roman"/>
+                <w:sz w:val="28"/>
+                <w:szCs w:val="28"/>
+              </w:rPr>
+              <w:t>5%</w:t>
+            </w:r>
+          </w:p>
+        </w:tc>
+        <w:tc>
+          <w:tcPr>
+            <w:tcW w:w="2572" w:type="dxa"/>
+          </w:tcPr>
+          <w:p>
+            <w:pPr>
+              <w:rPr>
+                <w:rFonts w:ascii="Times New Roman" w:hAnsi="Times New Roman" w:cs="Times New Roman"/>
+                <w:sz w:val="28"/>
+                <w:szCs w:val="28"/>
+              </w:rPr>
+            </w:pPr>
+            <w:r>
+              <w:rPr>
+                <w:rFonts w:ascii="Times New Roman" w:hAnsi="Times New Roman" w:cs="Times New Roman"/>
+                <w:sz w:val="28"/>
+                <w:szCs w:val="28"/>
+              </w:rPr>
+              <w:t>500</w:t>
+            </w:r>
+          </w:p>
+        </w:tc>
+      </w:tr>
+      <w:tr>
+        <w:trPr>
+          <w:trHeight w:val="289"/>
+        </w:trPr>
+        <w:tc>
+          <w:tcPr>
+            <w:tcW w:w="2627" w:type="dxa"/>
+          </w:tcPr>
+          <w:p>
+            <w:pPr>
+              <w:rPr>
+                <w:rFonts w:ascii="Times New Roman" w:hAnsi="Times New Roman" w:cs="Times New Roman"/>
+                <w:sz w:val="28"/>
+                <w:szCs w:val="28"/>
+              </w:rPr>
+            </w:pPr>
+            <w:r>
+              <w:rPr>
+                <w:rFonts w:ascii="Times New Roman" w:hAnsi="Times New Roman" w:cs="Times New Roman"/>
+                <w:sz w:val="28"/>
+                <w:szCs w:val="28"/>
+              </w:rPr>
+              <w:t>Нажали "Оплатить"</w:t>
+            </w:r>
+          </w:p>
+        </w:tc>
+        <w:tc>
+          <w:tcPr>
+            <w:tcW w:w="2572" w:type="dxa"/>
+          </w:tcPr>
+          <w:p>
+            <w:pPr>
+              <w:rPr>
+                <w:rFonts w:ascii="Times New Roman" w:hAnsi="Times New Roman" w:cs="Times New Roman"/>
+                <w:sz w:val="28"/>
+                <w:szCs w:val="28"/>
+              </w:rPr>
+            </w:pPr>
+            <w:r>
+              <w:rPr>
+                <w:rFonts w:ascii="Times New Roman" w:hAnsi="Times New Roman" w:cs="Times New Roman"/>
+                <w:sz w:val="28"/>
+                <w:szCs w:val="28"/>
+              </w:rPr>
+              <w:t>2</w:t>
+            </w:r>
+            <w:r>
+              <w:rPr>
+                <w:rFonts w:ascii="Times New Roman" w:hAnsi="Times New Roman" w:cs="Times New Roman"/>
+                <w:sz w:val="28"/>
+                <w:szCs w:val="28"/>
+              </w:rPr>
+              <w:t>%</w:t>
+            </w:r>
+          </w:p>
+        </w:tc>
+        <w:tc>
+          <w:tcPr>
+            <w:tcW w:w="2572" w:type="dxa"/>
+          </w:tcPr>
+          <w:p>
+            <w:pPr>
+              <w:rPr>
+                <w:rFonts w:ascii="Times New Roman" w:hAnsi="Times New Roman" w:cs="Times New Roman"/>
+                <w:sz w:val="28"/>
+                <w:szCs w:val="28"/>
+              </w:rPr>
+            </w:pPr>
+            <w:r>
+              <w:rPr>
+                <w:rFonts w:ascii="Times New Roman" w:hAnsi="Times New Roman" w:cs="Times New Roman"/>
+                <w:sz w:val="28"/>
+                <w:szCs w:val="28"/>
+              </w:rPr>
+              <w:t>200</w:t>
+            </w:r>
+          </w:p>
+        </w:tc>
+      </w:tr>
+      <w:tr>
+        <w:trPr>
+          <w:trHeight w:val="289"/>
+        </w:trPr>
+        <w:tc>
+          <w:tcPr>
+            <w:tcW w:w="2627" w:type="dxa"/>
+          </w:tcPr>
+          <w:p>
+            <w:pPr>
+              <w:rPr>
+                <w:rFonts w:ascii="Times New Roman" w:hAnsi="Times New Roman" w:cs="Times New Roman"/>
+                <w:sz w:val="28"/>
+                <w:szCs w:val="28"/>
+              </w:rPr>
+            </w:pPr>
+            <w:r>
+              <w:rPr>
+                <w:rFonts w:ascii="Times New Roman" w:hAnsi="Times New Roman" w:cs="Times New Roman"/>
+                <w:sz w:val="28"/>
+                <w:szCs w:val="28"/>
+              </w:rPr>
+              <w:t>Оформили подписку</w:t>
+            </w:r>
+          </w:p>
+        </w:tc>
+        <w:tc>
+          <w:tcPr>
+            <w:tcW w:w="2572" w:type="dxa"/>
+          </w:tcPr>
+          <w:p>
+            <w:pPr>
+              <w:rPr>
+                <w:rFonts w:ascii="Times New Roman" w:hAnsi="Times New Roman" w:cs="Times New Roman"/>
+                <w:sz w:val="28"/>
+                <w:szCs w:val="28"/>
+              </w:rPr>
+            </w:pPr>
+            <w:r>
+              <w:rPr>
+                <w:rFonts w:ascii="Times New Roman" w:hAnsi="Times New Roman" w:cs="Times New Roman"/>
+                <w:sz w:val="28"/>
+                <w:szCs w:val="28"/>
+              </w:rPr>
+              <w:t>1</w:t>
+            </w:r>
+            <w:r>
+              <w:rPr>
+                <w:rFonts w:ascii="Times New Roman" w:hAnsi="Times New Roman" w:cs="Times New Roman"/>
+                <w:sz w:val="28"/>
+                <w:szCs w:val="28"/>
+              </w:rPr>
+              <w:t>%</w:t>
+            </w:r>
+          </w:p>
+        </w:tc>
+        <w:tc>
+          <w:tcPr>
+            <w:tcW w:w="2572" w:type="dxa"/>
+          </w:tcPr>
+          <w:p>
+            <w:pPr>
+              <w:rPr>
+                <w:rFonts w:ascii="Times New Roman" w:hAnsi="Times New Roman" w:cs="Times New Roman"/>
+                <w:sz w:val="28"/>
+                <w:szCs w:val="28"/>
+              </w:rPr>
+            </w:pPr>
+            <w:r>
+              <w:rPr>
+                <w:rFonts w:ascii="Times New Roman" w:hAnsi="Times New Roman" w:cs="Times New Roman"/>
+                <w:sz w:val="28"/>
+                <w:szCs w:val="28"/>
+              </w:rPr>
+              <w:t>100</w:t>
+            </w:r>
+          </w:p>
+        </w:tc>
+      </w:tr>
+    </w:tbl>
+    <w:p>
+      <w:pPr>
+        <w:rPr>
+          <w:rFonts w:ascii="Times New Roman" w:hAnsi="Times New Roman" w:cs="Times New Roman"/>
+          <w:sz w:val="28"/>
+          <w:szCs w:val="28"/>
+        </w:rPr>
+      </w:pPr>
+    </w:p>
+    <w:p>
+      <w:pPr>
+        <w:rPr>
+          <w:rFonts w:ascii="Times New Roman" w:hAnsi="Times New Roman" w:cs="Times New Roman"/>
+          <w:sz w:val="28"/>
+          <w:szCs w:val="28"/>
+        </w:rPr>
+      </w:pPr>
+      <w:r>
+        <w:rPr>
+          <w:noProof/>
+        </w:rPr>
+        <w:drawing>
+          <wp:inline distT="0" distB="0" distL="0" distR="0" wp14:anchorId="45932BA1" wp14:editId="2D587273">
+            <wp:extent cx="5940425" cy="3755390"/>
+            <wp:effectExtent l="0" t="0" r="3175" b="0"/>
+            <wp:docPr id="304387958" name="Рисунок 2"/>
+            <wp:cNvGraphicFramePr>
+              <a:graphicFrameLocks xmlns:a="http://schemas.openxmlformats.org/drawingml/2006/main" noChangeAspect="1"/>
+            </wp:cNvGraphicFramePr>
+            <a:graphic xmlns:a="http://schemas.openxmlformats.org/drawingml/2006/main">
+              <a:graphicData uri="http://schemas.openxmlformats.org/drawingml/2006/picture">
+                <pic:pic xmlns:pic="http://schemas.openxmlformats.org/drawingml/2006/picture">
+                  <pic:nvPicPr>
+                    <pic:cNvPr id="0" name="Picture 3"/>
+                    <pic:cNvPicPr>
+                      <a:picLocks noChangeAspect="1" noChangeArrowheads="1"/>
+                    </pic:cNvPicPr>
+                  </pic:nvPicPr>
+                  <pic:blipFill>
+                    <a:blip r:embed="rId8">
+                      <a:extLst>
+                        <a:ext uri="{28A0092B-C50C-407E-A947-70E740481C1C}">
+                          <a14:useLocalDpi xmlns:a14="http://schemas.microsoft.com/office/drawing/2010/main" val="0"/>
+                        </a:ext>
+                      </a:extLst>
+                    </a:blip>
+                    <a:srcRect/>
+                    <a:stretch>
+                      <a:fillRect/>
+                    </a:stretch>
+                  </pic:blipFill>
+                  <pic:spPr bwMode="auto">
+                    <a:xfrm>
+                      <a:off x="0" y="0"/>
+                      <a:ext cx="5940425" cy="3755390"/>
+                    </a:xfrm>
+                    <a:prstGeom prst="rect">
+                      <a:avLst/>
+                    </a:prstGeom>
+                    <a:noFill/>
+                    <a:ln>
+                      <a:noFill/>
+                    </a:ln>
+                  </pic:spPr>
+                </pic:pic>
+              </a:graphicData>
+            </a:graphic>
+          </wp:inline>
+        </w:drawing>
+      </w:r>
+    </w:p>
+    <w:p>
+      <w:pPr>
+        <w:rPr>
+          <w:rFonts w:ascii="Times New Roman" w:hAnsi="Times New Roman" w:cs="Times New Roman"/>
+          <w:sz w:val="28"/>
+          <w:szCs w:val="28"/>
+        </w:rPr>
+      </w:pPr>
+    </w:p>
+    <w:p>
+      <w:pPr>
+        <w:rPr>
+          <w:rFonts w:ascii="Times New Roman" w:hAnsi="Times New Roman" w:cs="Times New Roman"/>
+          <w:sz w:val="28"/>
+          <w:szCs w:val="28"/>
+        </w:rPr>
+      </w:pPr>
+      <w:r>
+        <w:rPr>
+          <w:rFonts w:ascii="Times New Roman" w:hAnsi="Times New Roman" w:cs="Times New Roman"/>
+          <w:sz w:val="28"/>
+          <w:szCs w:val="28"/>
+        </w:rPr>
+        <w:t>В итоге 1% пользователей оплатил подписку, в месяц получаем 100 человек.</w:t>
+      </w:r>
+    </w:p>
+    <w:p>
+      <w:pPr>
+        <w:rPr>
+          <w:rFonts w:ascii="Times New Roman" w:hAnsi="Times New Roman" w:cs="Times New Roman"/>
+          <w:sz w:val="28"/>
+          <w:szCs w:val="28"/>
+        </w:rPr>
+      </w:pPr>
+      <w:r>
+        <w:rPr>
+          <w:rFonts w:ascii="Times New Roman" w:hAnsi="Times New Roman" w:cs="Times New Roman"/>
+          <w:sz w:val="28"/>
+          <w:szCs w:val="28"/>
+        </w:rPr>
+        <w:t xml:space="preserve">Чистая прибыль: 79,000 ₽ - 2,500 ₽ = 76,500 р </w:t>
+      </w:r>
+    </w:p>
+    <w:p>
+      <w:pPr>
+        <w:rPr>
+          <w:rFonts w:ascii="Times New Roman" w:hAnsi="Times New Roman" w:cs="Times New Roman"/>
+          <w:sz w:val="28"/>
+          <w:szCs w:val="28"/>
+        </w:rPr>
+      </w:pPr>
+      <w:r>
+        <w:rPr>
+          <w:rFonts w:ascii="Times New Roman" w:hAnsi="Times New Roman" w:cs="Times New Roman"/>
+          <w:sz w:val="28"/>
+          <w:szCs w:val="28"/>
+        </w:rPr>
+        <w:lastRenderedPageBreak/>
+        <w:t>Юнит-экономика (сколько зарабатываем с одного пользователя)</w:t>
+      </w:r>
+    </w:p>
+    <w:p>
+      <w:pPr>
+        <w:rPr>
+          <w:rFonts w:ascii="Times New Roman" w:hAnsi="Times New Roman" w:cs="Times New Roman"/>
+          <w:b/>
+          <w:bCs/>
+          <w:sz w:val="28"/>
+          <w:szCs w:val="28"/>
+        </w:rPr>
+      </w:pPr>
+    </w:p>
+    <w:tbl>
+      <w:tblPr>
+        <w:tblStyle w:val="TableGrid0"/>
+        <w:tblW w:w="0" w:type="auto"/>
+        <w:tblLook w:val="04A0" w:firstRow="1" w:lastRow="0" w:firstColumn="1" w:lastColumn="0" w:noHBand="0" w:noVBand="1"/>
+      </w:tblPr>
+      <w:tblGrid>
+        <w:gridCol w:w="4672"/>
+        <w:gridCol w:w="4673"/>
+      </w:tblGrid>
+      <w:tr>
+        <w:tc>
+          <w:tcPr>
+            <w:tcW w:w="4672" w:type="dxa"/>
+          </w:tcPr>
+          <w:p>
+            <w:pPr>
+              <w:rPr>
+                <w:rFonts w:ascii="Times New Roman" w:hAnsi="Times New Roman" w:cs="Times New Roman"/>
+                <w:sz w:val="28"/>
+                <w:szCs w:val="28"/>
+              </w:rPr>
+            </w:pPr>
+            <w:r>
+              <w:rPr>
+                <w:rFonts w:ascii="Times New Roman" w:hAnsi="Times New Roman" w:cs="Times New Roman"/>
+                <w:sz w:val="28"/>
+                <w:szCs w:val="28"/>
+              </w:rPr>
+              <w:t>Показатель</w:t>
+            </w:r>
+          </w:p>
+        </w:tc>
+        <w:tc>
+          <w:tcPr>
+            <w:tcW w:w="4673" w:type="dxa"/>
+          </w:tcPr>
+          <w:p>
+            <w:pPr>
+              <w:rPr>
+                <w:rFonts w:ascii="Times New Roman" w:hAnsi="Times New Roman" w:cs="Times New Roman"/>
+                <w:sz w:val="28"/>
+                <w:szCs w:val="28"/>
+              </w:rPr>
+            </w:pPr>
+            <w:r>
+              <w:rPr>
+                <w:rFonts w:ascii="Times New Roman" w:hAnsi="Times New Roman" w:cs="Times New Roman"/>
+                <w:sz w:val="28"/>
+                <w:szCs w:val="28"/>
+              </w:rPr>
+              <w:t>Значение</w:t>
+            </w:r>
+          </w:p>
+        </w:tc>
+      </w:tr>
+      <w:tr>
+        <w:tc>
+          <w:tcPr>
+            <w:tcW w:w="4672" w:type="dxa"/>
+            <w:vAlign w:val="center"/>
+          </w:tcPr>
+          <w:p>
+            <w:pPr>
+              <w:rPr>
+                <w:rFonts w:ascii="Times New Roman" w:hAnsi="Times New Roman" w:cs="Times New Roman"/>
+                <w:sz w:val="28"/>
+                <w:szCs w:val="28"/>
+              </w:rPr>
+            </w:pPr>
+            <w:r>
+              <w:rPr>
+                <w:rFonts w:ascii="Times New Roman" w:hAnsi="Times New Roman" w:cs="Times New Roman"/>
+                <w:sz w:val="28"/>
+                <w:szCs w:val="28"/>
+              </w:rPr>
+              <w:t xml:space="preserve">Стоимость привлечения 1 пользователя </w:t>
+            </w:r>
+          </w:p>
+        </w:tc>
+        <w:tc>
+          <w:tcPr>
+            <w:tcW w:w="4673" w:type="dxa"/>
+          </w:tcPr>
+          <w:p>
+            <w:pPr>
+              <w:rPr>
+                <w:rFonts w:ascii="Times New Roman" w:hAnsi="Times New Roman" w:cs="Times New Roman"/>
+                <w:sz w:val="28"/>
+                <w:szCs w:val="28"/>
+              </w:rPr>
+            </w:pPr>
+            <w:r>
+              <w:rPr>
+                <w:rFonts w:ascii="Times New Roman" w:hAnsi="Times New Roman" w:cs="Times New Roman"/>
+                <w:sz w:val="28"/>
+                <w:szCs w:val="28"/>
+              </w:rPr>
+              <w:t>0,5 ₽</w:t>
+            </w:r>
+          </w:p>
+        </w:tc>
+      </w:tr>
+      <w:tr>
+        <w:tc>
+          <w:tcPr>
+            <w:tcW w:w="4672" w:type="dxa"/>
+          </w:tcPr>
+          <w:p>
+            <w:pPr>
+              <w:rPr>
+                <w:rFonts w:ascii="Times New Roman" w:hAnsi="Times New Roman" w:cs="Times New Roman"/>
+                <w:sz w:val="28"/>
+                <w:szCs w:val="28"/>
+              </w:rPr>
+            </w:pPr>
+            <w:r>
+              <w:rPr>
+                <w:rFonts w:ascii="Times New Roman" w:hAnsi="Times New Roman" w:cs="Times New Roman"/>
+                <w:sz w:val="28"/>
+                <w:szCs w:val="28"/>
+              </w:rPr>
+              <w:t>Конверсия в подписку</w:t>
+            </w:r>
+          </w:p>
+        </w:tc>
+        <w:tc>
+          <w:tcPr>
+            <w:tcW w:w="4673" w:type="dxa"/>
+          </w:tcPr>
+          <w:p>
+            <w:pPr>
+              <w:rPr>
+                <w:rFonts w:ascii="Times New Roman" w:hAnsi="Times New Roman" w:cs="Times New Roman"/>
+                <w:sz w:val="28"/>
+                <w:szCs w:val="28"/>
+              </w:rPr>
+            </w:pPr>
+            <w:r>
+              <w:rPr>
+                <w:rFonts w:ascii="Times New Roman" w:hAnsi="Times New Roman" w:cs="Times New Roman"/>
+                <w:sz w:val="28"/>
+                <w:szCs w:val="28"/>
+              </w:rPr>
+              <w:t>1%</w:t>
+            </w:r>
+          </w:p>
+        </w:tc>
+      </w:tr>
+      <w:tr>
+        <w:tc>
+          <w:tcPr>
+            <w:tcW w:w="4672" w:type="dxa"/>
+          </w:tcPr>
+          <w:p>
+            <w:pPr>
+              <w:rPr>
+                <w:rFonts w:ascii="Times New Roman" w:hAnsi="Times New Roman" w:cs="Times New Roman"/>
+                <w:sz w:val="28"/>
+                <w:szCs w:val="28"/>
+              </w:rPr>
+            </w:pPr>
+            <w:r>
+              <w:rPr>
+                <w:rFonts w:ascii="Times New Roman" w:hAnsi="Times New Roman" w:cs="Times New Roman"/>
+                <w:sz w:val="28"/>
+                <w:szCs w:val="28"/>
+              </w:rPr>
+              <w:t xml:space="preserve">Стоимость привлечения одного платящего клиента </w:t>
+            </w:r>
+          </w:p>
+        </w:tc>
+        <w:tc>
+          <w:tcPr>
+            <w:tcW w:w="4673" w:type="dxa"/>
+          </w:tcPr>
+          <w:p>
+            <w:pPr>
+              <w:rPr>
+                <w:rFonts w:ascii="Times New Roman" w:hAnsi="Times New Roman" w:cs="Times New Roman"/>
+                <w:sz w:val="28"/>
+                <w:szCs w:val="28"/>
+              </w:rPr>
+            </w:pPr>
+            <w:r>
+              <w:rPr>
+                <w:rFonts w:ascii="Times New Roman" w:hAnsi="Times New Roman" w:cs="Times New Roman"/>
+                <w:sz w:val="28"/>
+                <w:szCs w:val="28"/>
+              </w:rPr>
+              <w:t>0,5 ₽ ÷ 1% = 50 ₽</w:t>
+            </w:r>
+          </w:p>
+        </w:tc>
+      </w:tr>
+      <w:tr>
+        <w:tc>
+          <w:tcPr>
+            <w:tcW w:w="4672" w:type="dxa"/>
+          </w:tcPr>
+          <w:p>
+            <w:pPr>
+              <w:rPr>
+                <w:rFonts w:ascii="Times New Roman" w:hAnsi="Times New Roman" w:cs="Times New Roman"/>
+                <w:sz w:val="28"/>
+                <w:szCs w:val="28"/>
+              </w:rPr>
+            </w:pPr>
+            <w:r>
+              <w:rPr>
+                <w:rFonts w:ascii="Times New Roman" w:hAnsi="Times New Roman" w:cs="Times New Roman"/>
+                <w:sz w:val="28"/>
+                <w:szCs w:val="28"/>
+              </w:rPr>
+              <w:t>Прибыль с одного платящего клиента</w:t>
+            </w:r>
+          </w:p>
+        </w:tc>
+        <w:tc>
+          <w:tcPr>
+            <w:tcW w:w="4673" w:type="dxa"/>
+          </w:tcPr>
+          <w:p>
+            <w:pPr>
+              <w:rPr>
+                <w:rFonts w:ascii="Times New Roman" w:hAnsi="Times New Roman" w:cs="Times New Roman"/>
+                <w:sz w:val="28"/>
+                <w:szCs w:val="28"/>
+              </w:rPr>
+            </w:pPr>
+            <w:r>
+              <w:rPr>
+                <w:rFonts w:ascii="Times New Roman" w:hAnsi="Times New Roman" w:cs="Times New Roman"/>
+                <w:sz w:val="28"/>
+                <w:szCs w:val="28"/>
+              </w:rPr>
+              <w:t>790 – 50= 740₽</w:t>
+            </w:r>
+          </w:p>
+        </w:tc>
+      </w:tr>
+    </w:tbl>
+    <w:p>
+      <w:pPr>
+        <w:rPr>
+          <w:rFonts w:ascii="Times New Roman" w:hAnsi="Times New Roman" w:cs="Times New Roman"/>
+          <w:sz w:val="28"/>
+          <w:szCs w:val="28"/>
+        </w:rPr>
+      </w:pPr>
+    </w:p>
+    <w:p>
+      <w:pPr>
+        <w:rPr>
+          <w:rFonts w:ascii="Times New Roman" w:hAnsi="Times New Roman" w:cs="Times New Roman"/>
+          <w:noProof/>
+          <w:sz w:val="28"/>
+          <w:szCs w:val="28"/>
+        </w:rPr>
+      </w:pPr>
+      <w:r>
+        <w:rPr>
+          <w:rFonts w:ascii="Times New Roman" w:hAnsi="Times New Roman" w:cs="Times New Roman"/>
+          <w:noProof/>
+          <w:sz w:val="28"/>
+          <w:szCs w:val="28"/>
+        </w:rPr>
+        <w:t>Посчитаем юнит экономику проекта ивыполним построение воронок, считая, что 0.5% от итогового количества пользователей оформит подписку(</w:t>
+      </w:r>
+      <w:r>
+        <w:rPr>
+          <w:rFonts w:ascii="Times New Roman" w:hAnsi="Times New Roman" w:cs="Times New Roman"/>
+          <w:b/>
+          <w:bCs/>
+          <w:noProof/>
+          <w:sz w:val="28"/>
+          <w:szCs w:val="28"/>
+        </w:rPr>
+        <w:t>20.000</w:t>
+      </w:r>
+      <w:r>
+        <w:rPr>
+          <w:rFonts w:ascii="Times New Roman" w:hAnsi="Times New Roman" w:cs="Times New Roman"/>
+          <w:noProof/>
+          <w:sz w:val="28"/>
+          <w:szCs w:val="28"/>
+        </w:rPr>
+        <w:t xml:space="preserve"> человек):</w:t>
+      </w:r>
+    </w:p>
+    <w:p>
+      <w:pPr>
+        <w:rPr>
+          <w:rFonts w:ascii="Times New Roman" w:hAnsi="Times New Roman" w:cs="Times New Roman"/>
+          <w:sz w:val="28"/>
+          <w:szCs w:val="28"/>
+        </w:rPr>
+      </w:pPr>
+      <w:r>
+        <w:rPr>
+          <w:rFonts w:ascii="Times New Roman" w:hAnsi="Times New Roman" w:cs="Times New Roman"/>
+          <w:sz w:val="28"/>
+          <w:szCs w:val="28"/>
+        </w:rPr>
+        <w:t>Средний чек: 790 ₽ в месяц</w:t>
+      </w:r>
+    </w:p>
+    <w:p>
+      <w:pPr>
+        <w:rPr>
+          <w:rFonts w:ascii="Times New Roman" w:hAnsi="Times New Roman" w:cs="Times New Roman"/>
+          <w:sz w:val="28"/>
+          <w:szCs w:val="28"/>
+        </w:rPr>
+      </w:pPr>
+      <w:r>
+        <w:rPr>
+          <w:rFonts w:ascii="Times New Roman" w:hAnsi="Times New Roman" w:cs="Times New Roman"/>
+          <w:sz w:val="28"/>
+          <w:szCs w:val="28"/>
+        </w:rPr>
+        <w:t>Запустим рекламу, один человек, привлеченный по рекламе – 0.5 р.</w:t>
+      </w:r>
+    </w:p>
+    <w:p>
+      <w:pPr>
+        <w:rPr>
+          <w:rFonts w:ascii="Times New Roman" w:hAnsi="Times New Roman" w:cs="Times New Roman"/>
+          <w:sz w:val="28"/>
+          <w:szCs w:val="28"/>
+        </w:rPr>
+      </w:pPr>
+      <w:r>
+        <w:rPr>
+          <w:rFonts w:ascii="Times New Roman" w:hAnsi="Times New Roman" w:cs="Times New Roman"/>
+          <w:sz w:val="28"/>
+          <w:szCs w:val="28"/>
+        </w:rPr>
+        <w:t>Цифры, к которым должен стремиться наш проект- 10.000 пользователей в месяц.</w:t>
+      </w:r>
+    </w:p>
+    <w:p>
+      <w:pPr>
+        <w:rPr>
+          <w:rFonts w:ascii="Times New Roman" w:hAnsi="Times New Roman" w:cs="Times New Roman"/>
+          <w:sz w:val="28"/>
+          <w:szCs w:val="28"/>
+        </w:rPr>
+      </w:pPr>
+      <w:r>
+        <w:rPr>
+          <w:rFonts w:ascii="Times New Roman" w:hAnsi="Times New Roman" w:cs="Times New Roman"/>
+          <w:sz w:val="28"/>
+          <w:szCs w:val="28"/>
+        </w:rPr>
+        <w:t>10.000 пользователей привлекаем по рекламе, затраты на рекламу 5000р.</w:t>
+      </w:r>
+    </w:p>
+    <w:p>
+      <w:pPr>
+        <w:rPr>
+          <w:rFonts w:ascii="Times New Roman" w:hAnsi="Times New Roman" w:cs="Times New Roman"/>
+          <w:sz w:val="28"/>
+          <w:szCs w:val="28"/>
+        </w:rPr>
+      </w:pPr>
+      <w:r>
+        <w:rPr>
+          <w:rFonts w:ascii="Times New Roman" w:hAnsi="Times New Roman" w:cs="Times New Roman"/>
           <w:sz w:val="28"/>
           <w:szCs w:val="28"/>
         </w:rPr>
@@ -10039,7 +11017,7 @@
                 <w:sz w:val="28"/>
                 <w:szCs w:val="28"/>
               </w:rPr>
-              <w:t>10.000</w:t>
+              <w:t>20.000</w:t>
             </w:r>
           </w:p>
         </w:tc>
@@ -10066,7 +11044,7 @@
                 <w:sz w:val="28"/>
                 <w:szCs w:val="28"/>
               </w:rPr>
-              <w:t>Нажали "Начать"</w:t>
+              <w:t>Зарегистрировались</w:t>
             </w:r>
           </w:p>
         </w:tc>
@@ -10110,7 +11088,7 @@
                 <w:sz w:val="28"/>
                 <w:szCs w:val="28"/>
               </w:rPr>
-              <w:t>2.000</w:t>
+              <w:t>4.000</w:t>
             </w:r>
           </w:p>
         </w:tc>
@@ -10137,7 +11115,7 @@
                 <w:sz w:val="28"/>
                 <w:szCs w:val="28"/>
               </w:rPr>
-              <w:t>Зарегистрировались</w:t>
+              <w:t>Начали оформление подписки</w:t>
             </w:r>
           </w:p>
         </w:tc>
@@ -10181,7 +11159,15 @@
                 <w:sz w:val="28"/>
                 <w:szCs w:val="28"/>
               </w:rPr>
-              <w:t>500</w:t>
+              <w:t>100</w:t>
+            </w:r>
+            <w:r>
+              <w:rPr>
+                <w:rFonts w:ascii="Times New Roman" w:hAnsi="Times New Roman" w:cs="Times New Roman"/>
+                <w:sz w:val="28"/>
+                <w:szCs w:val="28"/>
+              </w:rPr>
+              <w:t>0</w:t>
             </w:r>
           </w:p>
         </w:tc>
@@ -10260,7 +11246,7 @@
                 <w:sz w:val="28"/>
                 <w:szCs w:val="28"/>
               </w:rPr>
-              <w:t>200</w:t>
+              <w:t>400</w:t>
             </w:r>
           </w:p>
         </w:tc>
@@ -10309,15 +11295,15 @@
                 <w:sz w:val="28"/>
                 <w:szCs w:val="28"/>
               </w:rPr>
-              <w:t>1</w:t>
-            </w:r>
-            <w:r>
-              <w:rPr>
-                <w:rFonts w:ascii="Times New Roman" w:hAnsi="Times New Roman" w:cs="Times New Roman"/>
-                <w:sz w:val="28"/>
-                <w:szCs w:val="28"/>
-              </w:rPr>
-              <w:t>%</w:t>
+              <w:t>0.</w:t>
+            </w:r>
+            <w:r>
+              <w:rPr>
+                <w:rFonts w:ascii="Times New Roman" w:hAnsi="Times New Roman" w:cs="Times New Roman"/>
+                <w:sz w:val="28"/>
+                <w:szCs w:val="28"/>
+              </w:rPr>
+              <w:t>5%</w:t>
             </w:r>
           </w:p>
         </w:tc>
@@ -10366,11 +11352,12 @@
         <w:rPr>
           <w:noProof/>
         </w:rPr>
+        <w:lastRenderedPageBreak/>
         <w:drawing>
-          <wp:inline distT="0" distB="0" distL="0" distR="0" wp14:anchorId="4A9C7BDF" wp14:editId="7048EC0E">
-            <wp:extent cx="5940425" cy="3923030"/>
-            <wp:effectExtent l="0" t="0" r="3175" b="1270"/>
-            <wp:docPr id="517702425" name="Рисунок 1"/>
+          <wp:inline distT="0" distB="0" distL="0" distR="0" wp14:anchorId="7B0AF750" wp14:editId="56B7006C">
+            <wp:extent cx="5940425" cy="3755390"/>
+            <wp:effectExtent l="0" t="0" r="3175" b="0"/>
+            <wp:docPr id="1098463749" name="Рисунок 1"/>
             <wp:cNvGraphicFramePr>
               <a:graphicFrameLocks xmlns:a="http://schemas.openxmlformats.org/drawingml/2006/main" noChangeAspect="1"/>
             </wp:cNvGraphicFramePr>
@@ -10378,1008 +11365,7 @@
               <a:graphicData uri="http://schemas.openxmlformats.org/drawingml/2006/picture">
                 <pic:pic xmlns:pic="http://schemas.openxmlformats.org/drawingml/2006/picture">
                   <pic:nvPicPr>
-                    <pic:cNvPr id="517702425" name="Picture 1"/>
-                    <pic:cNvPicPr>
-                      <a:picLocks noChangeAspect="1" noChangeArrowheads="1"/>
-                    </pic:cNvPicPr>
-                  </pic:nvPicPr>
-                  <pic:blipFill>
-                    <a:blip r:embed="rId8">
-                      <a:extLst>
-                        <a:ext uri="{28A0092B-C50C-407E-A947-70E740481C1C}">
-                          <a14:useLocalDpi xmlns:a14="http://schemas.microsoft.com/office/drawing/2010/main" val="0"/>
-                        </a:ext>
-                      </a:extLst>
-                    </a:blip>
-                    <a:stretch>
-                      <a:fillRect/>
-                    </a:stretch>
-                  </pic:blipFill>
-                  <pic:spPr bwMode="auto">
-                    <a:xfrm>
-                      <a:off x="0" y="0"/>
-                      <a:ext cx="5940425" cy="3923030"/>
-                    </a:xfrm>
-                    <a:prstGeom prst="rect">
-                      <a:avLst/>
-                    </a:prstGeom>
-                    <a:noFill/>
-                    <a:ln>
-                      <a:noFill/>
-                    </a:ln>
-                  </pic:spPr>
-                </pic:pic>
-              </a:graphicData>
-            </a:graphic>
-          </wp:inline>
-        </w:drawing>
-      </w:r>
-    </w:p>
-    <w:p>
-      <w:pPr>
-        <w:rPr>
-          <w:rFonts w:ascii="Times New Roman" w:hAnsi="Times New Roman" w:cs="Times New Roman"/>
-          <w:sz w:val="28"/>
-          <w:szCs w:val="28"/>
-        </w:rPr>
-      </w:pPr>
-    </w:p>
-    <w:p>
-      <w:pPr>
-        <w:rPr>
-          <w:rFonts w:ascii="Times New Roman" w:hAnsi="Times New Roman" w:cs="Times New Roman"/>
-          <w:sz w:val="28"/>
-          <w:szCs w:val="28"/>
-        </w:rPr>
-      </w:pPr>
-      <w:r>
-        <w:rPr>
-          <w:rFonts w:ascii="Times New Roman" w:hAnsi="Times New Roman" w:cs="Times New Roman"/>
-          <w:sz w:val="28"/>
-          <w:szCs w:val="28"/>
-        </w:rPr>
-        <w:t>В итоге 1% пользователей оплатил подписку, в месяц получаем 100 человек.</w:t>
-      </w:r>
-    </w:p>
-    <w:p>
-      <w:pPr>
-        <w:rPr>
-          <w:rFonts w:ascii="Times New Roman" w:hAnsi="Times New Roman" w:cs="Times New Roman"/>
-          <w:sz w:val="28"/>
-          <w:szCs w:val="28"/>
-        </w:rPr>
-      </w:pPr>
-      <w:r>
-        <w:rPr>
-          <w:rFonts w:ascii="Times New Roman" w:hAnsi="Times New Roman" w:cs="Times New Roman"/>
-          <w:sz w:val="28"/>
-          <w:szCs w:val="28"/>
-        </w:rPr>
-        <w:t xml:space="preserve">Чистая прибыль: 79,000 ₽ - 2,500 ₽ = 76,500 р </w:t>
-      </w:r>
-    </w:p>
-    <w:p>
-      <w:pPr>
-        <w:rPr>
-          <w:rFonts w:ascii="Times New Roman" w:hAnsi="Times New Roman" w:cs="Times New Roman"/>
-          <w:sz w:val="28"/>
-          <w:szCs w:val="28"/>
-        </w:rPr>
-      </w:pPr>
-      <w:r>
-        <w:rPr>
-          <w:rFonts w:ascii="Times New Roman" w:hAnsi="Times New Roman" w:cs="Times New Roman"/>
-          <w:sz w:val="28"/>
-          <w:szCs w:val="28"/>
-        </w:rPr>
-        <w:lastRenderedPageBreak/>
-        <w:t>Юнит-экономика (сколько зарабатываем с одного пользователя)</w:t>
-      </w:r>
-    </w:p>
-    <w:p>
-      <w:pPr>
-        <w:rPr>
-          <w:rFonts w:ascii="Times New Roman" w:hAnsi="Times New Roman" w:cs="Times New Roman"/>
-          <w:b/>
-          <w:bCs/>
-          <w:sz w:val="28"/>
-          <w:szCs w:val="28"/>
-        </w:rPr>
-      </w:pPr>
-    </w:p>
-    <w:tbl>
-      <w:tblPr>
-        <w:tblStyle w:val="TableGrid0"/>
-        <w:tblW w:w="0" w:type="auto"/>
-        <w:tblLook w:val="04A0" w:firstRow="1" w:lastRow="0" w:firstColumn="1" w:lastColumn="0" w:noHBand="0" w:noVBand="1"/>
-      </w:tblPr>
-      <w:tblGrid>
-        <w:gridCol w:w="4672"/>
-        <w:gridCol w:w="4673"/>
-      </w:tblGrid>
-      <w:tr>
-        <w:tc>
-          <w:tcPr>
-            <w:tcW w:w="4672" w:type="dxa"/>
-          </w:tcPr>
-          <w:p>
-            <w:pPr>
-              <w:rPr>
-                <w:rFonts w:ascii="Times New Roman" w:hAnsi="Times New Roman" w:cs="Times New Roman"/>
-                <w:sz w:val="28"/>
-                <w:szCs w:val="28"/>
-              </w:rPr>
-            </w:pPr>
-            <w:r>
-              <w:rPr>
-                <w:rFonts w:ascii="Times New Roman" w:hAnsi="Times New Roman" w:cs="Times New Roman"/>
-                <w:sz w:val="28"/>
-                <w:szCs w:val="28"/>
-              </w:rPr>
-              <w:t>Показатель</w:t>
-            </w:r>
-          </w:p>
-        </w:tc>
-        <w:tc>
-          <w:tcPr>
-            <w:tcW w:w="4673" w:type="dxa"/>
-          </w:tcPr>
-          <w:p>
-            <w:pPr>
-              <w:rPr>
-                <w:rFonts w:ascii="Times New Roman" w:hAnsi="Times New Roman" w:cs="Times New Roman"/>
-                <w:sz w:val="28"/>
-                <w:szCs w:val="28"/>
-              </w:rPr>
-            </w:pPr>
-            <w:r>
-              <w:rPr>
-                <w:rFonts w:ascii="Times New Roman" w:hAnsi="Times New Roman" w:cs="Times New Roman"/>
-                <w:sz w:val="28"/>
-                <w:szCs w:val="28"/>
-              </w:rPr>
-              <w:t>Значение</w:t>
-            </w:r>
-          </w:p>
-        </w:tc>
-      </w:tr>
-      <w:tr>
-        <w:tc>
-          <w:tcPr>
-            <w:tcW w:w="4672" w:type="dxa"/>
-            <w:vAlign w:val="center"/>
-          </w:tcPr>
-          <w:p>
-            <w:pPr>
-              <w:rPr>
-                <w:rFonts w:ascii="Times New Roman" w:hAnsi="Times New Roman" w:cs="Times New Roman"/>
-                <w:sz w:val="28"/>
-                <w:szCs w:val="28"/>
-              </w:rPr>
-            </w:pPr>
-            <w:r>
-              <w:rPr>
-                <w:rFonts w:ascii="Times New Roman" w:hAnsi="Times New Roman" w:cs="Times New Roman"/>
-                <w:sz w:val="28"/>
-                <w:szCs w:val="28"/>
-              </w:rPr>
-              <w:t xml:space="preserve">Стоимость привлечения 1 пользователя </w:t>
-            </w:r>
-          </w:p>
-        </w:tc>
-        <w:tc>
-          <w:tcPr>
-            <w:tcW w:w="4673" w:type="dxa"/>
-          </w:tcPr>
-          <w:p>
-            <w:pPr>
-              <w:rPr>
-                <w:rFonts w:ascii="Times New Roman" w:hAnsi="Times New Roman" w:cs="Times New Roman"/>
-                <w:sz w:val="28"/>
-                <w:szCs w:val="28"/>
-              </w:rPr>
-            </w:pPr>
-            <w:r>
-              <w:rPr>
-                <w:rFonts w:ascii="Times New Roman" w:hAnsi="Times New Roman" w:cs="Times New Roman"/>
-                <w:sz w:val="28"/>
-                <w:szCs w:val="28"/>
-              </w:rPr>
-              <w:t>0,5 ₽</w:t>
-            </w:r>
-          </w:p>
-        </w:tc>
-      </w:tr>
-      <w:tr>
-        <w:tc>
-          <w:tcPr>
-            <w:tcW w:w="4672" w:type="dxa"/>
-          </w:tcPr>
-          <w:p>
-            <w:pPr>
-              <w:rPr>
-                <w:rFonts w:ascii="Times New Roman" w:hAnsi="Times New Roman" w:cs="Times New Roman"/>
-                <w:sz w:val="28"/>
-                <w:szCs w:val="28"/>
-              </w:rPr>
-            </w:pPr>
-            <w:r>
-              <w:rPr>
-                <w:rFonts w:ascii="Times New Roman" w:hAnsi="Times New Roman" w:cs="Times New Roman"/>
-                <w:sz w:val="28"/>
-                <w:szCs w:val="28"/>
-              </w:rPr>
-              <w:t>Конверсия в подписку</w:t>
-            </w:r>
-          </w:p>
-        </w:tc>
-        <w:tc>
-          <w:tcPr>
-            <w:tcW w:w="4673" w:type="dxa"/>
-          </w:tcPr>
-          <w:p>
-            <w:pPr>
-              <w:rPr>
-                <w:rFonts w:ascii="Times New Roman" w:hAnsi="Times New Roman" w:cs="Times New Roman"/>
-                <w:sz w:val="28"/>
-                <w:szCs w:val="28"/>
-              </w:rPr>
-            </w:pPr>
-            <w:r>
-              <w:rPr>
-                <w:rFonts w:ascii="Times New Roman" w:hAnsi="Times New Roman" w:cs="Times New Roman"/>
-                <w:sz w:val="28"/>
-                <w:szCs w:val="28"/>
-              </w:rPr>
-              <w:t>1%</w:t>
-            </w:r>
-          </w:p>
-        </w:tc>
-      </w:tr>
-      <w:tr>
-        <w:tc>
-          <w:tcPr>
-            <w:tcW w:w="4672" w:type="dxa"/>
-          </w:tcPr>
-          <w:p>
-            <w:pPr>
-              <w:rPr>
-                <w:rFonts w:ascii="Times New Roman" w:hAnsi="Times New Roman" w:cs="Times New Roman"/>
-                <w:sz w:val="28"/>
-                <w:szCs w:val="28"/>
-              </w:rPr>
-            </w:pPr>
-            <w:r>
-              <w:rPr>
-                <w:rFonts w:ascii="Times New Roman" w:hAnsi="Times New Roman" w:cs="Times New Roman"/>
-                <w:sz w:val="28"/>
-                <w:szCs w:val="28"/>
-              </w:rPr>
-              <w:t xml:space="preserve">Стоимость привлечения одного платящего клиента </w:t>
-            </w:r>
-          </w:p>
-        </w:tc>
-        <w:tc>
-          <w:tcPr>
-            <w:tcW w:w="4673" w:type="dxa"/>
-          </w:tcPr>
-          <w:p>
-            <w:pPr>
-              <w:rPr>
-                <w:rFonts w:ascii="Times New Roman" w:hAnsi="Times New Roman" w:cs="Times New Roman"/>
-                <w:sz w:val="28"/>
-                <w:szCs w:val="28"/>
-              </w:rPr>
-            </w:pPr>
-            <w:r>
-              <w:rPr>
-                <w:rFonts w:ascii="Times New Roman" w:hAnsi="Times New Roman" w:cs="Times New Roman"/>
-                <w:sz w:val="28"/>
-                <w:szCs w:val="28"/>
-              </w:rPr>
-              <w:t>0,5 ₽ ÷ 1% = 50 ₽</w:t>
-            </w:r>
-          </w:p>
-        </w:tc>
-      </w:tr>
-      <w:tr>
-        <w:tc>
-          <w:tcPr>
-            <w:tcW w:w="4672" w:type="dxa"/>
-          </w:tcPr>
-          <w:p>
-            <w:pPr>
-              <w:rPr>
-                <w:rFonts w:ascii="Times New Roman" w:hAnsi="Times New Roman" w:cs="Times New Roman"/>
-                <w:sz w:val="28"/>
-                <w:szCs w:val="28"/>
-              </w:rPr>
-            </w:pPr>
-            <w:r>
-              <w:rPr>
-                <w:rFonts w:ascii="Times New Roman" w:hAnsi="Times New Roman" w:cs="Times New Roman"/>
-                <w:sz w:val="28"/>
-                <w:szCs w:val="28"/>
-              </w:rPr>
-              <w:t>Прибыль с одного платящего клиента</w:t>
-            </w:r>
-          </w:p>
-        </w:tc>
-        <w:tc>
-          <w:tcPr>
-            <w:tcW w:w="4673" w:type="dxa"/>
-          </w:tcPr>
-          <w:p>
-            <w:pPr>
-              <w:rPr>
-                <w:rFonts w:ascii="Times New Roman" w:hAnsi="Times New Roman" w:cs="Times New Roman"/>
-                <w:sz w:val="28"/>
-                <w:szCs w:val="28"/>
-              </w:rPr>
-            </w:pPr>
-            <w:r>
-              <w:rPr>
-                <w:rFonts w:ascii="Times New Roman" w:hAnsi="Times New Roman" w:cs="Times New Roman"/>
-                <w:sz w:val="28"/>
-                <w:szCs w:val="28"/>
-              </w:rPr>
-              <w:t>790 – 50= 740₽</w:t>
-            </w:r>
-          </w:p>
-        </w:tc>
-      </w:tr>
-    </w:tbl>
-    <w:p>
-      <w:pPr>
-        <w:rPr>
-          <w:rFonts w:ascii="Times New Roman" w:hAnsi="Times New Roman" w:cs="Times New Roman"/>
-          <w:sz w:val="28"/>
-          <w:szCs w:val="28"/>
-        </w:rPr>
-      </w:pPr>
-    </w:p>
-    <w:p>
-      <w:pPr>
-        <w:rPr>
-          <w:rFonts w:ascii="Times New Roman" w:hAnsi="Times New Roman" w:cs="Times New Roman"/>
-          <w:noProof/>
-          <w:sz w:val="28"/>
-          <w:szCs w:val="28"/>
-        </w:rPr>
-      </w:pPr>
-      <w:r>
-        <w:rPr>
-          <w:rFonts w:ascii="Times New Roman" w:hAnsi="Times New Roman" w:cs="Times New Roman"/>
-          <w:noProof/>
-          <w:sz w:val="28"/>
-          <w:szCs w:val="28"/>
-        </w:rPr>
-        <w:t>Посчитаем юнит экономику проекта ивыполним построение воронок, считая, что 0.5% от итогового количества пользователей оформит подписку(</w:t>
-      </w:r>
-      <w:r>
-        <w:rPr>
-          <w:rFonts w:ascii="Times New Roman" w:hAnsi="Times New Roman" w:cs="Times New Roman"/>
-          <w:b/>
-          <w:bCs/>
-          <w:noProof/>
-          <w:sz w:val="28"/>
-          <w:szCs w:val="28"/>
-        </w:rPr>
-        <w:t>20.000</w:t>
-      </w:r>
-      <w:r>
-        <w:rPr>
-          <w:rFonts w:ascii="Times New Roman" w:hAnsi="Times New Roman" w:cs="Times New Roman"/>
-          <w:noProof/>
-          <w:sz w:val="28"/>
-          <w:szCs w:val="28"/>
-        </w:rPr>
-        <w:t xml:space="preserve"> человек):</w:t>
-      </w:r>
-    </w:p>
-    <w:p>
-      <w:pPr>
-        <w:rPr>
-          <w:rFonts w:ascii="Times New Roman" w:hAnsi="Times New Roman" w:cs="Times New Roman"/>
-          <w:sz w:val="28"/>
-          <w:szCs w:val="28"/>
-        </w:rPr>
-      </w:pPr>
-      <w:r>
-        <w:rPr>
-          <w:rFonts w:ascii="Times New Roman" w:hAnsi="Times New Roman" w:cs="Times New Roman"/>
-          <w:sz w:val="28"/>
-          <w:szCs w:val="28"/>
-        </w:rPr>
-        <w:t>Средний чек: 790 ₽ в месяц</w:t>
-      </w:r>
-    </w:p>
-    <w:p>
-      <w:pPr>
-        <w:rPr>
-          <w:rFonts w:ascii="Times New Roman" w:hAnsi="Times New Roman" w:cs="Times New Roman"/>
-          <w:sz w:val="28"/>
-          <w:szCs w:val="28"/>
-        </w:rPr>
-      </w:pPr>
-      <w:r>
-        <w:rPr>
-          <w:rFonts w:ascii="Times New Roman" w:hAnsi="Times New Roman" w:cs="Times New Roman"/>
-          <w:sz w:val="28"/>
-          <w:szCs w:val="28"/>
-        </w:rPr>
-        <w:t>Запустим рекламу, один человек, привлеченный по рекламе – 0.5 р.</w:t>
-      </w:r>
-    </w:p>
-    <w:p>
-      <w:pPr>
-        <w:rPr>
-          <w:rFonts w:ascii="Times New Roman" w:hAnsi="Times New Roman" w:cs="Times New Roman"/>
-          <w:sz w:val="28"/>
-          <w:szCs w:val="28"/>
-        </w:rPr>
-      </w:pPr>
-      <w:r>
-        <w:rPr>
-          <w:rFonts w:ascii="Times New Roman" w:hAnsi="Times New Roman" w:cs="Times New Roman"/>
-          <w:sz w:val="28"/>
-          <w:szCs w:val="28"/>
-        </w:rPr>
-        <w:t>Цифры, к которым должен стремиться наш проект- 10.000 пользователей в месяц.</w:t>
-      </w:r>
-    </w:p>
-    <w:p>
-      <w:pPr>
-        <w:rPr>
-          <w:rFonts w:ascii="Times New Roman" w:hAnsi="Times New Roman" w:cs="Times New Roman"/>
-          <w:sz w:val="28"/>
-          <w:szCs w:val="28"/>
-        </w:rPr>
-      </w:pPr>
-      <w:r>
-        <w:rPr>
-          <w:rFonts w:ascii="Times New Roman" w:hAnsi="Times New Roman" w:cs="Times New Roman"/>
-          <w:sz w:val="28"/>
-          <w:szCs w:val="28"/>
-        </w:rPr>
-        <w:t>10.000 пользователей привлекаем по рекламе, затраты на рекламу 5000р.</w:t>
-      </w:r>
-    </w:p>
-    <w:p>
-      <w:pPr>
-        <w:rPr>
-          <w:rFonts w:ascii="Times New Roman" w:hAnsi="Times New Roman" w:cs="Times New Roman"/>
-          <w:sz w:val="28"/>
-          <w:szCs w:val="28"/>
-        </w:rPr>
-      </w:pPr>
-      <w:r>
-        <w:rPr>
-          <w:rFonts w:ascii="Times New Roman" w:hAnsi="Times New Roman" w:cs="Times New Roman"/>
-          <w:sz w:val="28"/>
-          <w:szCs w:val="28"/>
-        </w:rPr>
-        <w:t>Воронка продаж:</w:t>
-      </w:r>
-    </w:p>
-    <w:p>
-      <w:pPr>
-        <w:rPr>
-          <w:rFonts w:ascii="Times New Roman" w:hAnsi="Times New Roman" w:cs="Times New Roman"/>
-          <w:b/>
-          <w:bCs/>
-          <w:sz w:val="28"/>
-          <w:szCs w:val="28"/>
-        </w:rPr>
-      </w:pPr>
-    </w:p>
-    <w:tbl>
-      <w:tblPr>
-        <w:tblStyle w:val="TableGrid0"/>
-        <w:tblW w:w="0" w:type="auto"/>
-        <w:tblLook w:val="04A0" w:firstRow="1" w:lastRow="0" w:firstColumn="1" w:lastColumn="0" w:noHBand="0" w:noVBand="1"/>
-      </w:tblPr>
-      <w:tblGrid>
-        <w:gridCol w:w="2627"/>
-        <w:gridCol w:w="2572"/>
-        <w:gridCol w:w="2572"/>
-      </w:tblGrid>
-      <w:tr>
-        <w:trPr>
-          <w:trHeight w:val="1385"/>
-        </w:trPr>
-        <w:tc>
-          <w:tcPr>
-            <w:tcW w:w="2572" w:type="dxa"/>
-          </w:tcPr>
-          <w:p>
-            <w:pPr>
-              <w:rPr>
-                <w:rFonts w:ascii="Times New Roman" w:hAnsi="Times New Roman" w:cs="Times New Roman"/>
-                <w:sz w:val="28"/>
-                <w:szCs w:val="28"/>
-              </w:rPr>
-            </w:pPr>
-            <w:r>
-              <w:rPr>
-                <w:rFonts w:ascii="Times New Roman" w:hAnsi="Times New Roman" w:cs="Times New Roman"/>
-                <w:sz w:val="28"/>
-                <w:szCs w:val="28"/>
-              </w:rPr>
-              <w:t>Этап</w:t>
-            </w:r>
-          </w:p>
-        </w:tc>
-        <w:tc>
-          <w:tcPr>
-            <w:tcW w:w="2572" w:type="dxa"/>
-          </w:tcPr>
-          <w:p>
-            <w:pPr>
-              <w:rPr>
-                <w:rFonts w:ascii="Times New Roman" w:hAnsi="Times New Roman" w:cs="Times New Roman"/>
-                <w:sz w:val="28"/>
-                <w:szCs w:val="28"/>
-              </w:rPr>
-            </w:pPr>
-            <w:r>
-              <w:rPr>
-                <w:rFonts w:ascii="Times New Roman" w:hAnsi="Times New Roman" w:cs="Times New Roman"/>
-                <w:sz w:val="28"/>
-                <w:szCs w:val="28"/>
-              </w:rPr>
-              <w:t>Конверсия</w:t>
-            </w:r>
-          </w:p>
-        </w:tc>
-        <w:tc>
-          <w:tcPr>
-            <w:tcW w:w="2572" w:type="dxa"/>
-          </w:tcPr>
-          <w:p>
-            <w:pPr>
-              <w:rPr>
-                <w:rFonts w:ascii="Times New Roman" w:hAnsi="Times New Roman" w:cs="Times New Roman"/>
-                <w:vanish/>
-                <w:sz w:val="28"/>
-                <w:szCs w:val="28"/>
-              </w:rPr>
-            </w:pPr>
-            <w:r>
-              <w:rPr>
-                <w:rFonts w:ascii="Times New Roman" w:hAnsi="Times New Roman" w:cs="Times New Roman"/>
-                <w:sz w:val="28"/>
-                <w:szCs w:val="28"/>
-              </w:rPr>
-              <w:t>Количество пользователей</w:t>
-            </w:r>
-          </w:p>
-          <w:p>
-            <w:pPr>
-              <w:rPr>
-                <w:rFonts w:ascii="Times New Roman" w:hAnsi="Times New Roman" w:cs="Times New Roman"/>
-                <w:sz w:val="28"/>
-                <w:szCs w:val="28"/>
-              </w:rPr>
-            </w:pPr>
-          </w:p>
-        </w:tc>
-      </w:tr>
-      <w:tr>
-        <w:trPr>
-          <w:trHeight w:val="268"/>
-        </w:trPr>
-        <w:tc>
-          <w:tcPr>
-            <w:tcW w:w="2572" w:type="dxa"/>
-          </w:tcPr>
-          <w:p>
-            <w:pPr>
-              <w:rPr>
-                <w:rFonts w:ascii="Times New Roman" w:hAnsi="Times New Roman" w:cs="Times New Roman"/>
-                <w:sz w:val="28"/>
-                <w:szCs w:val="28"/>
-              </w:rPr>
-            </w:pPr>
-            <w:r>
-              <w:rPr>
-                <w:rFonts w:ascii="Times New Roman" w:hAnsi="Times New Roman" w:cs="Times New Roman"/>
-                <w:sz w:val="28"/>
-                <w:szCs w:val="28"/>
-              </w:rPr>
-              <w:t>Посетители сайта</w:t>
-            </w:r>
-          </w:p>
-        </w:tc>
-        <w:tc>
-          <w:tcPr>
-            <w:tcW w:w="2572" w:type="dxa"/>
-          </w:tcPr>
-          <w:p>
-            <w:pPr>
-              <w:rPr>
-                <w:rFonts w:ascii="Times New Roman" w:hAnsi="Times New Roman" w:cs="Times New Roman"/>
-                <w:sz w:val="28"/>
-                <w:szCs w:val="28"/>
-              </w:rPr>
-            </w:pPr>
-            <w:r>
-              <w:rPr>
-                <w:rFonts w:ascii="Times New Roman" w:hAnsi="Times New Roman" w:cs="Times New Roman"/>
-                <w:sz w:val="28"/>
-                <w:szCs w:val="28"/>
-              </w:rPr>
-              <w:t>100%</w:t>
-            </w:r>
-          </w:p>
-        </w:tc>
-        <w:tc>
-          <w:tcPr>
-            <w:tcW w:w="2572" w:type="dxa"/>
-          </w:tcPr>
-          <w:p>
-            <w:pPr>
-              <w:rPr>
-                <w:rFonts w:ascii="Times New Roman" w:hAnsi="Times New Roman" w:cs="Times New Roman"/>
-                <w:sz w:val="28"/>
-                <w:szCs w:val="28"/>
-              </w:rPr>
-            </w:pPr>
-            <w:r>
-              <w:rPr>
-                <w:rFonts w:ascii="Times New Roman" w:hAnsi="Times New Roman" w:cs="Times New Roman"/>
-                <w:sz w:val="28"/>
-                <w:szCs w:val="28"/>
-              </w:rPr>
-              <w:t>20.000</w:t>
-            </w:r>
-          </w:p>
-        </w:tc>
-      </w:tr>
-      <w:tr>
-        <w:trPr>
-          <w:trHeight w:val="289"/>
-        </w:trPr>
-        <w:tc>
-          <w:tcPr>
-            <w:tcW w:w="2572" w:type="dxa"/>
-          </w:tcPr>
-          <w:p>
-            <w:pPr>
-              <w:rPr>
-                <w:rFonts w:ascii="Times New Roman" w:hAnsi="Times New Roman" w:cs="Times New Roman"/>
-                <w:sz w:val="28"/>
-                <w:szCs w:val="28"/>
-              </w:rPr>
-            </w:pPr>
-            <w:r>
-              <w:rPr>
-                <w:rFonts w:ascii="Times New Roman" w:hAnsi="Times New Roman" w:cs="Times New Roman"/>
-                <w:sz w:val="28"/>
-                <w:szCs w:val="28"/>
-              </w:rPr>
-              <w:t>Нажали "Начать"</w:t>
-            </w:r>
-          </w:p>
-        </w:tc>
-        <w:tc>
-          <w:tcPr>
-            <w:tcW w:w="2572" w:type="dxa"/>
-          </w:tcPr>
-          <w:p>
-            <w:pPr>
-              <w:rPr>
-                <w:rFonts w:ascii="Times New Roman" w:hAnsi="Times New Roman" w:cs="Times New Roman"/>
-                <w:sz w:val="28"/>
-                <w:szCs w:val="28"/>
-              </w:rPr>
-            </w:pPr>
-            <w:r>
-              <w:rPr>
-                <w:rFonts w:ascii="Times New Roman" w:hAnsi="Times New Roman" w:cs="Times New Roman"/>
-                <w:sz w:val="28"/>
-                <w:szCs w:val="28"/>
-              </w:rPr>
-              <w:t>20%</w:t>
-            </w:r>
-          </w:p>
-        </w:tc>
-        <w:tc>
-          <w:tcPr>
-            <w:tcW w:w="2572" w:type="dxa"/>
-          </w:tcPr>
-          <w:p>
-            <w:pPr>
-              <w:rPr>
-                <w:rFonts w:ascii="Times New Roman" w:hAnsi="Times New Roman" w:cs="Times New Roman"/>
-                <w:sz w:val="28"/>
-                <w:szCs w:val="28"/>
-              </w:rPr>
-            </w:pPr>
-            <w:r>
-              <w:rPr>
-                <w:rFonts w:ascii="Times New Roman" w:hAnsi="Times New Roman" w:cs="Times New Roman"/>
-                <w:sz w:val="28"/>
-                <w:szCs w:val="28"/>
-              </w:rPr>
-              <w:t>4.000</w:t>
-            </w:r>
-          </w:p>
-        </w:tc>
-      </w:tr>
-      <w:tr>
-        <w:trPr>
-          <w:trHeight w:val="289"/>
-        </w:trPr>
-        <w:tc>
-          <w:tcPr>
-            <w:tcW w:w="2572" w:type="dxa"/>
-          </w:tcPr>
-          <w:p>
-            <w:pPr>
-              <w:rPr>
-                <w:rFonts w:ascii="Times New Roman" w:hAnsi="Times New Roman" w:cs="Times New Roman"/>
-                <w:sz w:val="28"/>
-                <w:szCs w:val="28"/>
-              </w:rPr>
-            </w:pPr>
-            <w:r>
-              <w:rPr>
-                <w:rFonts w:ascii="Times New Roman" w:hAnsi="Times New Roman" w:cs="Times New Roman"/>
-                <w:sz w:val="28"/>
-                <w:szCs w:val="28"/>
-              </w:rPr>
-              <w:t>Зарегистрировались</w:t>
-            </w:r>
-          </w:p>
-        </w:tc>
-        <w:tc>
-          <w:tcPr>
-            <w:tcW w:w="2572" w:type="dxa"/>
-          </w:tcPr>
-          <w:p>
-            <w:pPr>
-              <w:rPr>
-                <w:rFonts w:ascii="Times New Roman" w:hAnsi="Times New Roman" w:cs="Times New Roman"/>
-                <w:sz w:val="28"/>
-                <w:szCs w:val="28"/>
-              </w:rPr>
-            </w:pPr>
-            <w:r>
-              <w:rPr>
-                <w:rFonts w:ascii="Times New Roman" w:hAnsi="Times New Roman" w:cs="Times New Roman"/>
-                <w:sz w:val="28"/>
-                <w:szCs w:val="28"/>
-              </w:rPr>
-              <w:t>5%</w:t>
-            </w:r>
-          </w:p>
-        </w:tc>
-        <w:tc>
-          <w:tcPr>
-            <w:tcW w:w="2572" w:type="dxa"/>
-          </w:tcPr>
-          <w:p>
-            <w:pPr>
-              <w:rPr>
-                <w:rFonts w:ascii="Times New Roman" w:hAnsi="Times New Roman" w:cs="Times New Roman"/>
-                <w:sz w:val="28"/>
-                <w:szCs w:val="28"/>
-              </w:rPr>
-            </w:pPr>
-            <w:r>
-              <w:rPr>
-                <w:rFonts w:ascii="Times New Roman" w:hAnsi="Times New Roman" w:cs="Times New Roman"/>
-                <w:sz w:val="28"/>
-                <w:szCs w:val="28"/>
-              </w:rPr>
-              <w:t>100</w:t>
-            </w:r>
-            <w:r>
-              <w:rPr>
-                <w:rFonts w:ascii="Times New Roman" w:hAnsi="Times New Roman" w:cs="Times New Roman"/>
-                <w:sz w:val="28"/>
-                <w:szCs w:val="28"/>
-              </w:rPr>
-              <w:t>0</w:t>
-            </w:r>
-          </w:p>
-        </w:tc>
-      </w:tr>
-      <w:tr>
-        <w:trPr>
-          <w:trHeight w:val="289"/>
-        </w:trPr>
-        <w:tc>
-          <w:tcPr>
-            <w:tcW w:w="2572" w:type="dxa"/>
-          </w:tcPr>
-          <w:p>
-            <w:pPr>
-              <w:rPr>
-                <w:rFonts w:ascii="Times New Roman" w:hAnsi="Times New Roman" w:cs="Times New Roman"/>
-                <w:sz w:val="28"/>
-                <w:szCs w:val="28"/>
-              </w:rPr>
-            </w:pPr>
-            <w:r>
-              <w:rPr>
-                <w:rFonts w:ascii="Times New Roman" w:hAnsi="Times New Roman" w:cs="Times New Roman"/>
-                <w:sz w:val="28"/>
-                <w:szCs w:val="28"/>
-              </w:rPr>
-              <w:t>Нажали "Оплатить"</w:t>
-            </w:r>
-          </w:p>
-        </w:tc>
-        <w:tc>
-          <w:tcPr>
-            <w:tcW w:w="2572" w:type="dxa"/>
-          </w:tcPr>
-          <w:p>
-            <w:pPr>
-              <w:rPr>
-                <w:rFonts w:ascii="Times New Roman" w:hAnsi="Times New Roman" w:cs="Times New Roman"/>
-                <w:sz w:val="28"/>
-                <w:szCs w:val="28"/>
-              </w:rPr>
-            </w:pPr>
-            <w:r>
-              <w:rPr>
-                <w:rFonts w:ascii="Times New Roman" w:hAnsi="Times New Roman" w:cs="Times New Roman"/>
-                <w:sz w:val="28"/>
-                <w:szCs w:val="28"/>
-              </w:rPr>
-              <w:t>2</w:t>
-            </w:r>
-            <w:r>
-              <w:rPr>
-                <w:rFonts w:ascii="Times New Roman" w:hAnsi="Times New Roman" w:cs="Times New Roman"/>
-                <w:sz w:val="28"/>
-                <w:szCs w:val="28"/>
-              </w:rPr>
-              <w:t>%</w:t>
-            </w:r>
-          </w:p>
-        </w:tc>
-        <w:tc>
-          <w:tcPr>
-            <w:tcW w:w="2572" w:type="dxa"/>
-          </w:tcPr>
-          <w:p>
-            <w:pPr>
-              <w:rPr>
-                <w:rFonts w:ascii="Times New Roman" w:hAnsi="Times New Roman" w:cs="Times New Roman"/>
-                <w:sz w:val="28"/>
-                <w:szCs w:val="28"/>
-              </w:rPr>
-            </w:pPr>
-            <w:r>
-              <w:rPr>
-                <w:rFonts w:ascii="Times New Roman" w:hAnsi="Times New Roman" w:cs="Times New Roman"/>
-                <w:sz w:val="28"/>
-                <w:szCs w:val="28"/>
-              </w:rPr>
-              <w:t>400</w:t>
-            </w:r>
-          </w:p>
-        </w:tc>
-      </w:tr>
-      <w:tr>
-        <w:trPr>
-          <w:trHeight w:val="289"/>
-        </w:trPr>
-        <w:tc>
-          <w:tcPr>
-            <w:tcW w:w="2572" w:type="dxa"/>
-          </w:tcPr>
-          <w:p>
-            <w:pPr>
-              <w:rPr>
-                <w:rFonts w:ascii="Times New Roman" w:hAnsi="Times New Roman" w:cs="Times New Roman"/>
-                <w:sz w:val="28"/>
-                <w:szCs w:val="28"/>
-              </w:rPr>
-            </w:pPr>
-            <w:r>
-              <w:rPr>
-                <w:rFonts w:ascii="Times New Roman" w:hAnsi="Times New Roman" w:cs="Times New Roman"/>
-                <w:sz w:val="28"/>
-                <w:szCs w:val="28"/>
-              </w:rPr>
-              <w:t>Оформили подписку</w:t>
-            </w:r>
-          </w:p>
-        </w:tc>
-        <w:tc>
-          <w:tcPr>
-            <w:tcW w:w="2572" w:type="dxa"/>
-          </w:tcPr>
-          <w:p>
-            <w:pPr>
-              <w:rPr>
-                <w:rFonts w:ascii="Times New Roman" w:hAnsi="Times New Roman" w:cs="Times New Roman"/>
-                <w:sz w:val="28"/>
-                <w:szCs w:val="28"/>
-              </w:rPr>
-            </w:pPr>
-            <w:r>
-              <w:rPr>
-                <w:rFonts w:ascii="Times New Roman" w:hAnsi="Times New Roman" w:cs="Times New Roman"/>
-                <w:sz w:val="28"/>
-                <w:szCs w:val="28"/>
-              </w:rPr>
-              <w:t>0.</w:t>
-            </w:r>
-            <w:r>
-              <w:rPr>
-                <w:rFonts w:ascii="Times New Roman" w:hAnsi="Times New Roman" w:cs="Times New Roman"/>
-                <w:sz w:val="28"/>
-                <w:szCs w:val="28"/>
-              </w:rPr>
-              <w:t>5%</w:t>
-            </w:r>
-          </w:p>
-        </w:tc>
-        <w:tc>
-          <w:tcPr>
-            <w:tcW w:w="2572" w:type="dxa"/>
-          </w:tcPr>
-          <w:p>
-            <w:pPr>
-              <w:rPr>
-                <w:rFonts w:ascii="Times New Roman" w:hAnsi="Times New Roman" w:cs="Times New Roman"/>
-                <w:sz w:val="28"/>
-                <w:szCs w:val="28"/>
-              </w:rPr>
-            </w:pPr>
-            <w:r>
-              <w:rPr>
-                <w:rFonts w:ascii="Times New Roman" w:hAnsi="Times New Roman" w:cs="Times New Roman"/>
-                <w:sz w:val="28"/>
-                <w:szCs w:val="28"/>
-              </w:rPr>
-              <w:t>100</w:t>
-            </w:r>
-          </w:p>
-        </w:tc>
-      </w:tr>
-    </w:tbl>
-    <w:p>
-      <w:pPr>
-        <w:rPr>
-          <w:rFonts w:ascii="Times New Roman" w:hAnsi="Times New Roman" w:cs="Times New Roman"/>
-          <w:sz w:val="28"/>
-          <w:szCs w:val="28"/>
-        </w:rPr>
-      </w:pPr>
-    </w:p>
-    <w:p>
-      <w:pPr>
-        <w:rPr>
-          <w:rFonts w:ascii="Times New Roman" w:hAnsi="Times New Roman" w:cs="Times New Roman"/>
-          <w:sz w:val="28"/>
-          <w:szCs w:val="28"/>
-        </w:rPr>
-      </w:pPr>
-      <w:r>
-        <w:rPr>
-          <w:noProof/>
-        </w:rPr>
-        <w:lastRenderedPageBreak/>
-        <w:drawing>
-          <wp:inline distT="0" distB="0" distL="0" distR="0" wp14:anchorId="63CF7982" wp14:editId="29756F15">
-            <wp:extent cx="5940425" cy="3756025"/>
-            <wp:effectExtent l="0" t="0" r="3175" b="0"/>
-            <wp:docPr id="456879782" name="Рисунок 3"/>
-            <wp:cNvGraphicFramePr>
-              <a:graphicFrameLocks xmlns:a="http://schemas.openxmlformats.org/drawingml/2006/main" noChangeAspect="1"/>
-            </wp:cNvGraphicFramePr>
-            <a:graphic xmlns:a="http://schemas.openxmlformats.org/drawingml/2006/main">
-              <a:graphicData uri="http://schemas.openxmlformats.org/drawingml/2006/picture">
-                <pic:pic xmlns:pic="http://schemas.openxmlformats.org/drawingml/2006/picture">
-                  <pic:nvPicPr>
-                    <pic:cNvPr id="456879782" name="Picture 5"/>
+                    <pic:cNvPr id="0" name="Picture 1"/>
                     <pic:cNvPicPr>
                       <a:picLocks noChangeAspect="1" noChangeArrowheads="1"/>
                     </pic:cNvPicPr>
@@ -11392,6 +11378,7 @@
                         </a:ext>
                       </a:extLst>
                     </a:blip>
+                    <a:srcRect/>
                     <a:stretch>
                       <a:fillRect/>
                     </a:stretch>
@@ -11399,7 +11386,7 @@
                   <pic:spPr bwMode="auto">
                     <a:xfrm>
                       <a:off x="0" y="0"/>
-                      <a:ext cx="5940425" cy="3756025"/>
+                      <a:ext cx="5940425" cy="3755390"/>
                     </a:xfrm>
                     <a:prstGeom prst="rect">
                       <a:avLst/>
@@ -17958,7 +17945,6 @@
   <w:style w:type="character" w:default="1" w:styleId="a0">
     <w:name w:val="Default Paragraph Font"/>
     <w:uiPriority w:val="1"/>
-    <w:semiHidden/>
     <w:unhideWhenUsed/>
   </w:style>
   <w:style w:type="table" w:default="1" w:styleId="a1">

</xml_diff>

<commit_message>
DX-79: Corrected pre-project research: correct table of contents.
</commit_message>
<xml_diff>
--- a/Documentation/Predproektnoe_issledovanie.docx
+++ b/Documentation/Predproektnoe_issledovanie.docx
@@ -16,6 +16,7 @@
         </w:rPr>
       </w:pPr>
       <w:bookmarkStart w:id="0" w:name="_Toc193051031"/>
+      <w:bookmarkStart w:id="1" w:name="_Toc193109494"/>
       <w:r>
         <w:rPr>
           <w:rFonts w:ascii="Times New Roman" w:hAnsi="Times New Roman" w:cs="Times New Roman"/>
@@ -28,17 +29,14 @@
         <w:t>Содержание</w:t>
       </w:r>
       <w:bookmarkEnd w:id="0"/>
+      <w:bookmarkEnd w:id="1"/>
     </w:p>
     <w:sdt>
       <w:sdtPr>
         <w:rPr>
-          <w:rFonts w:ascii="Times New Roman" w:eastAsiaTheme="minorHAnsi" w:hAnsi="Times New Roman" w:cs="Times New Roman"/>
-          <w:color w:val="auto"/>
-          <w:kern w:val="2"/>
+          <w:rFonts w:ascii="Times New Roman" w:hAnsi="Times New Roman" w:cs="Times New Roman"/>
           <w:sz w:val="24"/>
           <w:szCs w:val="24"/>
-          <w:lang w:eastAsia="en-US"/>
-          <w14:ligatures w14:val="standardContextual"/>
         </w:rPr>
         <w:id w:val="-1764833465"/>
         <w:docPartObj>
@@ -55,18 +53,27 @@
       <w:sdtContent>
         <w:p>
           <w:pPr>
-            <w:pStyle w:val="ad"/>
+            <w:pStyle w:val="11"/>
+            <w:tabs>
+              <w:tab w:val="right" w:leader="dot" w:pos="9345"/>
+            </w:tabs>
             <w:rPr>
-              <w:rFonts w:ascii="Times New Roman" w:hAnsi="Times New Roman" w:cs="Times New Roman"/>
+              <w:rFonts w:eastAsiaTheme="minorEastAsia"/>
+              <w:noProof/>
               <w:sz w:val="24"/>
               <w:szCs w:val="24"/>
+              <w:lang w:eastAsia="ru-RU"/>
             </w:rPr>
           </w:pPr>
           <w:r>
             <w:rPr>
-              <w:rFonts w:ascii="Times New Roman" w:hAnsi="Times New Roman" w:cs="Times New Roman"/>
+              <w:rFonts w:ascii="Times New Roman" w:eastAsiaTheme="majorEastAsia" w:hAnsi="Times New Roman" w:cs="Times New Roman"/>
+              <w:color w:val="2F5496" w:themeColor="accent1" w:themeShade="BF"/>
+              <w:kern w:val="0"/>
               <w:sz w:val="24"/>
               <w:szCs w:val="24"/>
+              <w:lang w:eastAsia="ru-RU"/>
+              <w14:ligatures w14:val="none"/>
             </w:rPr>
             <w:fldChar w:fldCharType="begin"/>
           </w:r>
@@ -80,12 +87,76 @@
           </w:r>
           <w:r>
             <w:rPr>
-              <w:rFonts w:ascii="Times New Roman" w:hAnsi="Times New Roman" w:cs="Times New Roman"/>
+              <w:rFonts w:ascii="Times New Roman" w:eastAsiaTheme="majorEastAsia" w:hAnsi="Times New Roman" w:cs="Times New Roman"/>
+              <w:color w:val="2F5496" w:themeColor="accent1" w:themeShade="BF"/>
+              <w:kern w:val="0"/>
               <w:sz w:val="24"/>
               <w:szCs w:val="24"/>
+              <w:lang w:eastAsia="ru-RU"/>
+              <w14:ligatures w14:val="none"/>
             </w:rPr>
             <w:fldChar w:fldCharType="separate"/>
           </w:r>
+          <w:hyperlink w:anchor="_Toc193109494" w:history="1">
+            <w:r>
+              <w:rPr>
+                <w:rStyle w:val="af2"/>
+                <w:rFonts w:ascii="Times New Roman" w:hAnsi="Times New Roman" w:cs="Times New Roman"/>
+                <w:b/>
+                <w:bCs/>
+                <w:noProof/>
+              </w:rPr>
+              <w:t>Содержание</w:t>
+            </w:r>
+            <w:r>
+              <w:rPr>
+                <w:noProof/>
+                <w:webHidden/>
+              </w:rPr>
+              <w:tab/>
+            </w:r>
+            <w:r>
+              <w:rPr>
+                <w:noProof/>
+                <w:webHidden/>
+              </w:rPr>
+              <w:fldChar w:fldCharType="begin"/>
+            </w:r>
+            <w:r>
+              <w:rPr>
+                <w:noProof/>
+                <w:webHidden/>
+              </w:rPr>
+              <w:instrText xml:space="preserve"> PAGEREF _Toc193109494 \h </w:instrText>
+            </w:r>
+            <w:r>
+              <w:rPr>
+                <w:noProof/>
+                <w:webHidden/>
+              </w:rPr>
+            </w:r>
+            <w:r>
+              <w:rPr>
+                <w:noProof/>
+                <w:webHidden/>
+              </w:rPr>
+              <w:fldChar w:fldCharType="separate"/>
+            </w:r>
+            <w:r>
+              <w:rPr>
+                <w:noProof/>
+                <w:webHidden/>
+              </w:rPr>
+              <w:t>1</w:t>
+            </w:r>
+            <w:r>
+              <w:rPr>
+                <w:noProof/>
+                <w:webHidden/>
+              </w:rPr>
+              <w:fldChar w:fldCharType="end"/>
+            </w:r>
+          </w:hyperlink>
         </w:p>
         <w:p>
           <w:pPr>
@@ -95,14 +166,14 @@
               <w:tab w:val="right" w:leader="dot" w:pos="9345"/>
             </w:tabs>
             <w:rPr>
-              <w:rFonts w:ascii="Times New Roman" w:eastAsiaTheme="minorEastAsia" w:hAnsi="Times New Roman" w:cs="Times New Roman"/>
+              <w:rFonts w:eastAsiaTheme="minorEastAsia"/>
               <w:noProof/>
               <w:sz w:val="24"/>
               <w:szCs w:val="24"/>
               <w:lang w:eastAsia="ru-RU"/>
             </w:rPr>
           </w:pPr>
-          <w:hyperlink w:anchor="_Toc193051032" w:history="1">
+          <w:hyperlink w:anchor="_Toc193109495" w:history="1">
             <w:r>
               <w:rPr>
                 <w:rStyle w:val="af2"/>
@@ -110,14 +181,12 @@
                 <w:b/>
                 <w:bCs/>
                 <w:noProof/>
-                <w:sz w:val="24"/>
-                <w:szCs w:val="24"/>
               </w:rPr>
               <w:t>1.</w:t>
             </w:r>
             <w:r>
               <w:rPr>
-                <w:rFonts w:ascii="Times New Roman" w:eastAsiaTheme="minorEastAsia" w:hAnsi="Times New Roman" w:cs="Times New Roman"/>
+                <w:rFonts w:eastAsiaTheme="minorEastAsia"/>
                 <w:noProof/>
                 <w:sz w:val="24"/>
                 <w:szCs w:val="24"/>
@@ -132,77 +201,54 @@
                 <w:b/>
                 <w:bCs/>
                 <w:noProof/>
-                <w:sz w:val="24"/>
-                <w:szCs w:val="24"/>
               </w:rPr>
               <w:t>Анализ конкурентов</w:t>
             </w:r>
             <w:r>
               <w:rPr>
-                <w:rFonts w:ascii="Times New Roman" w:hAnsi="Times New Roman" w:cs="Times New Roman"/>
                 <w:noProof/>
                 <w:webHidden/>
-                <w:sz w:val="24"/>
-                <w:szCs w:val="24"/>
               </w:rPr>
               <w:tab/>
             </w:r>
             <w:r>
               <w:rPr>
-                <w:rFonts w:ascii="Times New Roman" w:hAnsi="Times New Roman" w:cs="Times New Roman"/>
                 <w:noProof/>
                 <w:webHidden/>
-                <w:sz w:val="24"/>
-                <w:szCs w:val="24"/>
               </w:rPr>
               <w:fldChar w:fldCharType="begin"/>
             </w:r>
             <w:r>
               <w:rPr>
-                <w:rFonts w:ascii="Times New Roman" w:hAnsi="Times New Roman" w:cs="Times New Roman"/>
                 <w:noProof/>
                 <w:webHidden/>
-                <w:sz w:val="24"/>
-                <w:szCs w:val="24"/>
-              </w:rPr>
-              <w:instrText xml:space="preserve"> PAGEREF _Toc193051032 \h </w:instrText>
-            </w:r>
-            <w:r>
-              <w:rPr>
-                <w:rFonts w:ascii="Times New Roman" w:hAnsi="Times New Roman" w:cs="Times New Roman"/>
+              </w:rPr>
+              <w:instrText xml:space="preserve"> PAGEREF _Toc193109495 \h </w:instrText>
+            </w:r>
+            <w:r>
+              <w:rPr>
                 <w:noProof/>
                 <w:webHidden/>
-                <w:sz w:val="24"/>
-                <w:szCs w:val="24"/>
-              </w:rPr>
-            </w:r>
-            <w:r>
-              <w:rPr>
-                <w:rFonts w:ascii="Times New Roman" w:hAnsi="Times New Roman" w:cs="Times New Roman"/>
+              </w:rPr>
+            </w:r>
+            <w:r>
+              <w:rPr>
                 <w:noProof/>
                 <w:webHidden/>
-                <w:sz w:val="24"/>
-                <w:szCs w:val="24"/>
               </w:rPr>
               <w:fldChar w:fldCharType="separate"/>
             </w:r>
             <w:r>
               <w:rPr>
-                <w:rFonts w:ascii="Times New Roman" w:hAnsi="Times New Roman" w:cs="Times New Roman"/>
                 <w:noProof/>
                 <w:webHidden/>
-                <w:sz w:val="24"/>
-                <w:szCs w:val="24"/>
               </w:rPr>
               <w:t>2</w:t>
             </w:r>
             <w:r>
               <w:rPr>
-                <w:rFonts w:ascii="Times New Roman" w:hAnsi="Times New Roman" w:cs="Times New Roman"/>
                 <w:noProof/>
                 <w:webHidden/>
-                <w:sz w:val="24"/>
-                <w:szCs w:val="24"/>
               </w:rPr>
               <w:fldChar w:fldCharType="end"/>
             </w:r>
@@ -216,14 +262,14 @@
               <w:tab w:val="right" w:leader="dot" w:pos="9345"/>
             </w:tabs>
             <w:rPr>
-              <w:rFonts w:ascii="Times New Roman" w:eastAsiaTheme="minorEastAsia" w:hAnsi="Times New Roman" w:cs="Times New Roman"/>
+              <w:rFonts w:eastAsiaTheme="minorEastAsia"/>
               <w:noProof/>
               <w:sz w:val="24"/>
               <w:szCs w:val="24"/>
               <w:lang w:eastAsia="ru-RU"/>
             </w:rPr>
           </w:pPr>
-          <w:hyperlink w:anchor="_Toc193051033" w:history="1">
+          <w:hyperlink w:anchor="_Toc193109496" w:history="1">
             <w:r>
               <w:rPr>
                 <w:rStyle w:val="af2"/>
@@ -231,14 +277,12 @@
                 <w:b/>
                 <w:bCs/>
                 <w:noProof/>
-                <w:sz w:val="24"/>
-                <w:szCs w:val="24"/>
               </w:rPr>
               <w:t>1.1.</w:t>
             </w:r>
             <w:r>
               <w:rPr>
-                <w:rFonts w:ascii="Times New Roman" w:eastAsiaTheme="minorEastAsia" w:hAnsi="Times New Roman" w:cs="Times New Roman"/>
+                <w:rFonts w:eastAsiaTheme="minorEastAsia"/>
                 <w:noProof/>
                 <w:sz w:val="24"/>
                 <w:szCs w:val="24"/>
@@ -253,77 +297,54 @@
                 <w:b/>
                 <w:bCs/>
                 <w:noProof/>
-                <w:sz w:val="24"/>
-                <w:szCs w:val="24"/>
               </w:rPr>
               <w:t>Бенчмаркинг по основным конкурентам</w:t>
             </w:r>
             <w:r>
               <w:rPr>
-                <w:rFonts w:ascii="Times New Roman" w:hAnsi="Times New Roman" w:cs="Times New Roman"/>
                 <w:noProof/>
                 <w:webHidden/>
-                <w:sz w:val="24"/>
-                <w:szCs w:val="24"/>
               </w:rPr>
               <w:tab/>
             </w:r>
             <w:r>
               <w:rPr>
-                <w:rFonts w:ascii="Times New Roman" w:hAnsi="Times New Roman" w:cs="Times New Roman"/>
                 <w:noProof/>
                 <w:webHidden/>
-                <w:sz w:val="24"/>
-                <w:szCs w:val="24"/>
               </w:rPr>
               <w:fldChar w:fldCharType="begin"/>
             </w:r>
             <w:r>
               <w:rPr>
-                <w:rFonts w:ascii="Times New Roman" w:hAnsi="Times New Roman" w:cs="Times New Roman"/>
                 <w:noProof/>
                 <w:webHidden/>
-                <w:sz w:val="24"/>
-                <w:szCs w:val="24"/>
-              </w:rPr>
-              <w:instrText xml:space="preserve"> PAGEREF _Toc193051033 \h </w:instrText>
-            </w:r>
-            <w:r>
-              <w:rPr>
-                <w:rFonts w:ascii="Times New Roman" w:hAnsi="Times New Roman" w:cs="Times New Roman"/>
+              </w:rPr>
+              <w:instrText xml:space="preserve"> PAGEREF _Toc193109496 \h </w:instrText>
+            </w:r>
+            <w:r>
+              <w:rPr>
                 <w:noProof/>
                 <w:webHidden/>
-                <w:sz w:val="24"/>
-                <w:szCs w:val="24"/>
-              </w:rPr>
-            </w:r>
-            <w:r>
-              <w:rPr>
-                <w:rFonts w:ascii="Times New Roman" w:hAnsi="Times New Roman" w:cs="Times New Roman"/>
+              </w:rPr>
+            </w:r>
+            <w:r>
+              <w:rPr>
                 <w:noProof/>
                 <w:webHidden/>
-                <w:sz w:val="24"/>
-                <w:szCs w:val="24"/>
               </w:rPr>
               <w:fldChar w:fldCharType="separate"/>
             </w:r>
             <w:r>
               <w:rPr>
-                <w:rFonts w:ascii="Times New Roman" w:hAnsi="Times New Roman" w:cs="Times New Roman"/>
                 <w:noProof/>
                 <w:webHidden/>
-                <w:sz w:val="24"/>
-                <w:szCs w:val="24"/>
               </w:rPr>
               <w:t>2</w:t>
             </w:r>
             <w:r>
               <w:rPr>
-                <w:rFonts w:ascii="Times New Roman" w:hAnsi="Times New Roman" w:cs="Times New Roman"/>
                 <w:noProof/>
                 <w:webHidden/>
-                <w:sz w:val="24"/>
-                <w:szCs w:val="24"/>
               </w:rPr>
               <w:fldChar w:fldCharType="end"/>
             </w:r>
@@ -337,14 +358,14 @@
               <w:tab w:val="right" w:leader="dot" w:pos="9345"/>
             </w:tabs>
             <w:rPr>
-              <w:rFonts w:ascii="Times New Roman" w:eastAsiaTheme="minorEastAsia" w:hAnsi="Times New Roman" w:cs="Times New Roman"/>
+              <w:rFonts w:eastAsiaTheme="minorEastAsia"/>
               <w:noProof/>
               <w:sz w:val="24"/>
               <w:szCs w:val="24"/>
               <w:lang w:eastAsia="ru-RU"/>
             </w:rPr>
           </w:pPr>
-          <w:hyperlink w:anchor="_Toc193051034" w:history="1">
+          <w:hyperlink w:anchor="_Toc193109497" w:history="1">
             <w:r>
               <w:rPr>
                 <w:rStyle w:val="af2"/>
@@ -352,14 +373,12 @@
                 <w:b/>
                 <w:bCs/>
                 <w:noProof/>
-                <w:sz w:val="24"/>
-                <w:szCs w:val="24"/>
               </w:rPr>
               <w:t>1.1.1.</w:t>
             </w:r>
             <w:r>
               <w:rPr>
-                <w:rFonts w:ascii="Times New Roman" w:eastAsiaTheme="minorEastAsia" w:hAnsi="Times New Roman" w:cs="Times New Roman"/>
+                <w:rFonts w:eastAsiaTheme="minorEastAsia"/>
                 <w:noProof/>
                 <w:sz w:val="24"/>
                 <w:szCs w:val="24"/>
@@ -374,78 +393,55 @@
                 <w:b/>
                 <w:bCs/>
                 <w:noProof/>
-                <w:sz w:val="24"/>
-                <w:szCs w:val="24"/>
                 <w:lang w:val="en-US"/>
               </w:rPr>
               <w:t>i2CRM</w:t>
             </w:r>
             <w:r>
               <w:rPr>
-                <w:rFonts w:ascii="Times New Roman" w:hAnsi="Times New Roman" w:cs="Times New Roman"/>
                 <w:noProof/>
                 <w:webHidden/>
-                <w:sz w:val="24"/>
-                <w:szCs w:val="24"/>
               </w:rPr>
               <w:tab/>
             </w:r>
             <w:r>
               <w:rPr>
-                <w:rFonts w:ascii="Times New Roman" w:hAnsi="Times New Roman" w:cs="Times New Roman"/>
                 <w:noProof/>
                 <w:webHidden/>
-                <w:sz w:val="24"/>
-                <w:szCs w:val="24"/>
               </w:rPr>
               <w:fldChar w:fldCharType="begin"/>
             </w:r>
             <w:r>
               <w:rPr>
-                <w:rFonts w:ascii="Times New Roman" w:hAnsi="Times New Roman" w:cs="Times New Roman"/>
                 <w:noProof/>
                 <w:webHidden/>
-                <w:sz w:val="24"/>
-                <w:szCs w:val="24"/>
-              </w:rPr>
-              <w:instrText xml:space="preserve"> PAGEREF _Toc193051034 \h </w:instrText>
-            </w:r>
-            <w:r>
-              <w:rPr>
-                <w:rFonts w:ascii="Times New Roman" w:hAnsi="Times New Roman" w:cs="Times New Roman"/>
+              </w:rPr>
+              <w:instrText xml:space="preserve"> PAGEREF _Toc193109497 \h </w:instrText>
+            </w:r>
+            <w:r>
+              <w:rPr>
                 <w:noProof/>
                 <w:webHidden/>
-                <w:sz w:val="24"/>
-                <w:szCs w:val="24"/>
-              </w:rPr>
-            </w:r>
-            <w:r>
-              <w:rPr>
-                <w:rFonts w:ascii="Times New Roman" w:hAnsi="Times New Roman" w:cs="Times New Roman"/>
+              </w:rPr>
+            </w:r>
+            <w:r>
+              <w:rPr>
                 <w:noProof/>
                 <w:webHidden/>
-                <w:sz w:val="24"/>
-                <w:szCs w:val="24"/>
               </w:rPr>
               <w:fldChar w:fldCharType="separate"/>
             </w:r>
             <w:r>
               <w:rPr>
-                <w:rFonts w:ascii="Times New Roman" w:hAnsi="Times New Roman" w:cs="Times New Roman"/>
                 <w:noProof/>
                 <w:webHidden/>
-                <w:sz w:val="24"/>
-                <w:szCs w:val="24"/>
               </w:rPr>
               <w:t>2</w:t>
             </w:r>
             <w:r>
               <w:rPr>
-                <w:rFonts w:ascii="Times New Roman" w:hAnsi="Times New Roman" w:cs="Times New Roman"/>
                 <w:noProof/>
                 <w:webHidden/>
-                <w:sz w:val="24"/>
-                <w:szCs w:val="24"/>
               </w:rPr>
               <w:fldChar w:fldCharType="end"/>
             </w:r>
@@ -459,14 +455,14 @@
               <w:tab w:val="right" w:leader="dot" w:pos="9345"/>
             </w:tabs>
             <w:rPr>
-              <w:rFonts w:ascii="Times New Roman" w:eastAsiaTheme="minorEastAsia" w:hAnsi="Times New Roman" w:cs="Times New Roman"/>
+              <w:rFonts w:eastAsiaTheme="minorEastAsia"/>
               <w:noProof/>
               <w:sz w:val="24"/>
               <w:szCs w:val="24"/>
               <w:lang w:eastAsia="ru-RU"/>
             </w:rPr>
           </w:pPr>
-          <w:hyperlink w:anchor="_Toc193051035" w:history="1">
+          <w:hyperlink w:anchor="_Toc193109498" w:history="1">
             <w:r>
               <w:rPr>
                 <w:rStyle w:val="af2"/>
@@ -474,14 +470,12 @@
                 <w:b/>
                 <w:bCs/>
                 <w:noProof/>
-                <w:sz w:val="24"/>
-                <w:szCs w:val="24"/>
               </w:rPr>
               <w:t>1.1.2.</w:t>
             </w:r>
             <w:r>
               <w:rPr>
-                <w:rFonts w:ascii="Times New Roman" w:eastAsiaTheme="minorEastAsia" w:hAnsi="Times New Roman" w:cs="Times New Roman"/>
+                <w:rFonts w:eastAsiaTheme="minorEastAsia"/>
                 <w:noProof/>
                 <w:sz w:val="24"/>
                 <w:szCs w:val="24"/>
@@ -496,77 +490,54 @@
                 <w:b/>
                 <w:bCs/>
                 <w:noProof/>
-                <w:sz w:val="24"/>
-                <w:szCs w:val="24"/>
               </w:rPr>
               <w:t>Angry.Space</w:t>
             </w:r>
             <w:r>
               <w:rPr>
-                <w:rFonts w:ascii="Times New Roman" w:hAnsi="Times New Roman" w:cs="Times New Roman"/>
                 <w:noProof/>
                 <w:webHidden/>
-                <w:sz w:val="24"/>
-                <w:szCs w:val="24"/>
               </w:rPr>
               <w:tab/>
             </w:r>
             <w:r>
               <w:rPr>
-                <w:rFonts w:ascii="Times New Roman" w:hAnsi="Times New Roman" w:cs="Times New Roman"/>
                 <w:noProof/>
                 <w:webHidden/>
-                <w:sz w:val="24"/>
-                <w:szCs w:val="24"/>
               </w:rPr>
               <w:fldChar w:fldCharType="begin"/>
             </w:r>
             <w:r>
               <w:rPr>
-                <w:rFonts w:ascii="Times New Roman" w:hAnsi="Times New Roman" w:cs="Times New Roman"/>
                 <w:noProof/>
                 <w:webHidden/>
-                <w:sz w:val="24"/>
-                <w:szCs w:val="24"/>
-              </w:rPr>
-              <w:instrText xml:space="preserve"> PAGEREF _Toc193051035 \h </w:instrText>
-            </w:r>
-            <w:r>
-              <w:rPr>
-                <w:rFonts w:ascii="Times New Roman" w:hAnsi="Times New Roman" w:cs="Times New Roman"/>
+              </w:rPr>
+              <w:instrText xml:space="preserve"> PAGEREF _Toc193109498 \h </w:instrText>
+            </w:r>
+            <w:r>
+              <w:rPr>
                 <w:noProof/>
                 <w:webHidden/>
-                <w:sz w:val="24"/>
-                <w:szCs w:val="24"/>
-              </w:rPr>
-            </w:r>
-            <w:r>
-              <w:rPr>
-                <w:rFonts w:ascii="Times New Roman" w:hAnsi="Times New Roman" w:cs="Times New Roman"/>
+              </w:rPr>
+            </w:r>
+            <w:r>
+              <w:rPr>
                 <w:noProof/>
                 <w:webHidden/>
-                <w:sz w:val="24"/>
-                <w:szCs w:val="24"/>
               </w:rPr>
               <w:fldChar w:fldCharType="separate"/>
             </w:r>
             <w:r>
               <w:rPr>
-                <w:rFonts w:ascii="Times New Roman" w:hAnsi="Times New Roman" w:cs="Times New Roman"/>
                 <w:noProof/>
                 <w:webHidden/>
-                <w:sz w:val="24"/>
-                <w:szCs w:val="24"/>
               </w:rPr>
               <w:t>2</w:t>
             </w:r>
             <w:r>
               <w:rPr>
-                <w:rFonts w:ascii="Times New Roman" w:hAnsi="Times New Roman" w:cs="Times New Roman"/>
                 <w:noProof/>
                 <w:webHidden/>
-                <w:sz w:val="24"/>
-                <w:szCs w:val="24"/>
               </w:rPr>
               <w:fldChar w:fldCharType="end"/>
             </w:r>
@@ -580,14 +551,14 @@
               <w:tab w:val="right" w:leader="dot" w:pos="9345"/>
             </w:tabs>
             <w:rPr>
-              <w:rFonts w:ascii="Times New Roman" w:eastAsiaTheme="minorEastAsia" w:hAnsi="Times New Roman" w:cs="Times New Roman"/>
+              <w:rFonts w:eastAsiaTheme="minorEastAsia"/>
               <w:noProof/>
               <w:sz w:val="24"/>
               <w:szCs w:val="24"/>
               <w:lang w:eastAsia="ru-RU"/>
             </w:rPr>
           </w:pPr>
-          <w:hyperlink w:anchor="_Toc193051036" w:history="1">
+          <w:hyperlink w:anchor="_Toc193109499" w:history="1">
             <w:r>
               <w:rPr>
                 <w:rStyle w:val="af2"/>
@@ -595,14 +566,12 @@
                 <w:b/>
                 <w:bCs/>
                 <w:noProof/>
-                <w:sz w:val="24"/>
-                <w:szCs w:val="24"/>
               </w:rPr>
               <w:t>1.1.3.</w:t>
             </w:r>
             <w:r>
               <w:rPr>
-                <w:rFonts w:ascii="Times New Roman" w:eastAsiaTheme="minorEastAsia" w:hAnsi="Times New Roman" w:cs="Times New Roman"/>
+                <w:rFonts w:eastAsiaTheme="minorEastAsia"/>
                 <w:noProof/>
                 <w:sz w:val="24"/>
                 <w:szCs w:val="24"/>
@@ -617,77 +586,54 @@
                 <w:b/>
                 <w:bCs/>
                 <w:noProof/>
-                <w:sz w:val="24"/>
-                <w:szCs w:val="24"/>
               </w:rPr>
               <w:t>Pact</w:t>
             </w:r>
             <w:r>
               <w:rPr>
-                <w:rFonts w:ascii="Times New Roman" w:hAnsi="Times New Roman" w:cs="Times New Roman"/>
                 <w:noProof/>
                 <w:webHidden/>
-                <w:sz w:val="24"/>
-                <w:szCs w:val="24"/>
               </w:rPr>
               <w:tab/>
             </w:r>
             <w:r>
               <w:rPr>
-                <w:rFonts w:ascii="Times New Roman" w:hAnsi="Times New Roman" w:cs="Times New Roman"/>
                 <w:noProof/>
                 <w:webHidden/>
-                <w:sz w:val="24"/>
-                <w:szCs w:val="24"/>
               </w:rPr>
               <w:fldChar w:fldCharType="begin"/>
             </w:r>
             <w:r>
               <w:rPr>
-                <w:rFonts w:ascii="Times New Roman" w:hAnsi="Times New Roman" w:cs="Times New Roman"/>
                 <w:noProof/>
                 <w:webHidden/>
-                <w:sz w:val="24"/>
-                <w:szCs w:val="24"/>
-              </w:rPr>
-              <w:instrText xml:space="preserve"> PAGEREF _Toc193051036 \h </w:instrText>
-            </w:r>
-            <w:r>
-              <w:rPr>
-                <w:rFonts w:ascii="Times New Roman" w:hAnsi="Times New Roman" w:cs="Times New Roman"/>
+              </w:rPr>
+              <w:instrText xml:space="preserve"> PAGEREF _Toc193109499 \h </w:instrText>
+            </w:r>
+            <w:r>
+              <w:rPr>
                 <w:noProof/>
                 <w:webHidden/>
-                <w:sz w:val="24"/>
-                <w:szCs w:val="24"/>
-              </w:rPr>
-            </w:r>
-            <w:r>
-              <w:rPr>
-                <w:rFonts w:ascii="Times New Roman" w:hAnsi="Times New Roman" w:cs="Times New Roman"/>
+              </w:rPr>
+            </w:r>
+            <w:r>
+              <w:rPr>
                 <w:noProof/>
                 <w:webHidden/>
-                <w:sz w:val="24"/>
-                <w:szCs w:val="24"/>
               </w:rPr>
               <w:fldChar w:fldCharType="separate"/>
             </w:r>
             <w:r>
               <w:rPr>
-                <w:rFonts w:ascii="Times New Roman" w:hAnsi="Times New Roman" w:cs="Times New Roman"/>
                 <w:noProof/>
                 <w:webHidden/>
-                <w:sz w:val="24"/>
-                <w:szCs w:val="24"/>
               </w:rPr>
               <w:t>3</w:t>
             </w:r>
             <w:r>
               <w:rPr>
-                <w:rFonts w:ascii="Times New Roman" w:hAnsi="Times New Roman" w:cs="Times New Roman"/>
                 <w:noProof/>
                 <w:webHidden/>
-                <w:sz w:val="24"/>
-                <w:szCs w:val="24"/>
               </w:rPr>
               <w:fldChar w:fldCharType="end"/>
             </w:r>
@@ -701,14 +647,14 @@
               <w:tab w:val="right" w:leader="dot" w:pos="9345"/>
             </w:tabs>
             <w:rPr>
-              <w:rFonts w:ascii="Times New Roman" w:eastAsiaTheme="minorEastAsia" w:hAnsi="Times New Roman" w:cs="Times New Roman"/>
+              <w:rFonts w:eastAsiaTheme="minorEastAsia"/>
               <w:noProof/>
               <w:sz w:val="24"/>
               <w:szCs w:val="24"/>
               <w:lang w:eastAsia="ru-RU"/>
             </w:rPr>
           </w:pPr>
-          <w:hyperlink w:anchor="_Toc193051037" w:history="1">
+          <w:hyperlink w:anchor="_Toc193109500" w:history="1">
             <w:r>
               <w:rPr>
                 <w:rStyle w:val="af2"/>
@@ -716,14 +662,12 @@
                 <w:b/>
                 <w:bCs/>
                 <w:noProof/>
-                <w:sz w:val="24"/>
-                <w:szCs w:val="24"/>
               </w:rPr>
               <w:t>1.1.4.</w:t>
             </w:r>
             <w:r>
               <w:rPr>
-                <w:rFonts w:ascii="Times New Roman" w:eastAsiaTheme="minorEastAsia" w:hAnsi="Times New Roman" w:cs="Times New Roman"/>
+                <w:rFonts w:eastAsiaTheme="minorEastAsia"/>
                 <w:noProof/>
                 <w:sz w:val="24"/>
                 <w:szCs w:val="24"/>
@@ -738,77 +682,54 @@
                 <w:b/>
                 <w:bCs/>
                 <w:noProof/>
-                <w:sz w:val="24"/>
-                <w:szCs w:val="24"/>
               </w:rPr>
               <w:t>Quickley</w:t>
             </w:r>
             <w:r>
               <w:rPr>
-                <w:rFonts w:ascii="Times New Roman" w:hAnsi="Times New Roman" w:cs="Times New Roman"/>
                 <w:noProof/>
                 <w:webHidden/>
-                <w:sz w:val="24"/>
-                <w:szCs w:val="24"/>
               </w:rPr>
               <w:tab/>
             </w:r>
             <w:r>
               <w:rPr>
-                <w:rFonts w:ascii="Times New Roman" w:hAnsi="Times New Roman" w:cs="Times New Roman"/>
                 <w:noProof/>
                 <w:webHidden/>
-                <w:sz w:val="24"/>
-                <w:szCs w:val="24"/>
               </w:rPr>
               <w:fldChar w:fldCharType="begin"/>
             </w:r>
             <w:r>
               <w:rPr>
-                <w:rFonts w:ascii="Times New Roman" w:hAnsi="Times New Roman" w:cs="Times New Roman"/>
                 <w:noProof/>
                 <w:webHidden/>
-                <w:sz w:val="24"/>
-                <w:szCs w:val="24"/>
-              </w:rPr>
-              <w:instrText xml:space="preserve"> PAGEREF _Toc193051037 \h </w:instrText>
-            </w:r>
-            <w:r>
-              <w:rPr>
-                <w:rFonts w:ascii="Times New Roman" w:hAnsi="Times New Roman" w:cs="Times New Roman"/>
+              </w:rPr>
+              <w:instrText xml:space="preserve"> PAGEREF _Toc193109500 \h </w:instrText>
+            </w:r>
+            <w:r>
+              <w:rPr>
                 <w:noProof/>
                 <w:webHidden/>
-                <w:sz w:val="24"/>
-                <w:szCs w:val="24"/>
-              </w:rPr>
-            </w:r>
-            <w:r>
-              <w:rPr>
-                <w:rFonts w:ascii="Times New Roman" w:hAnsi="Times New Roman" w:cs="Times New Roman"/>
+              </w:rPr>
+            </w:r>
+            <w:r>
+              <w:rPr>
                 <w:noProof/>
                 <w:webHidden/>
-                <w:sz w:val="24"/>
-                <w:szCs w:val="24"/>
               </w:rPr>
               <w:fldChar w:fldCharType="separate"/>
             </w:r>
             <w:r>
               <w:rPr>
-                <w:rFonts w:ascii="Times New Roman" w:hAnsi="Times New Roman" w:cs="Times New Roman"/>
                 <w:noProof/>
                 <w:webHidden/>
-                <w:sz w:val="24"/>
-                <w:szCs w:val="24"/>
               </w:rPr>
               <w:t>4</w:t>
             </w:r>
             <w:r>
               <w:rPr>
-                <w:rFonts w:ascii="Times New Roman" w:hAnsi="Times New Roman" w:cs="Times New Roman"/>
                 <w:noProof/>
                 <w:webHidden/>
-                <w:sz w:val="24"/>
-                <w:szCs w:val="24"/>
               </w:rPr>
               <w:fldChar w:fldCharType="end"/>
             </w:r>
@@ -822,14 +743,14 @@
               <w:tab w:val="right" w:leader="dot" w:pos="9345"/>
             </w:tabs>
             <w:rPr>
-              <w:rFonts w:ascii="Times New Roman" w:eastAsiaTheme="minorEastAsia" w:hAnsi="Times New Roman" w:cs="Times New Roman"/>
+              <w:rFonts w:eastAsiaTheme="minorEastAsia"/>
               <w:noProof/>
               <w:sz w:val="24"/>
               <w:szCs w:val="24"/>
               <w:lang w:eastAsia="ru-RU"/>
             </w:rPr>
           </w:pPr>
-          <w:hyperlink w:anchor="_Toc193051038" w:history="1">
+          <w:hyperlink w:anchor="_Toc193109501" w:history="1">
             <w:r>
               <w:rPr>
                 <w:rStyle w:val="af2"/>
@@ -837,15 +758,13 @@
                 <w:b/>
                 <w:bCs/>
                 <w:noProof/>
-                <w:sz w:val="24"/>
-                <w:szCs w:val="24"/>
                 <w:lang w:val="en-US"/>
               </w:rPr>
               <w:t>1.1.5.</w:t>
             </w:r>
             <w:r>
               <w:rPr>
-                <w:rFonts w:ascii="Times New Roman" w:eastAsiaTheme="minorEastAsia" w:hAnsi="Times New Roman" w:cs="Times New Roman"/>
+                <w:rFonts w:eastAsiaTheme="minorEastAsia"/>
                 <w:noProof/>
                 <w:sz w:val="24"/>
                 <w:szCs w:val="24"/>
@@ -860,77 +779,54 @@
                 <w:b/>
                 <w:bCs/>
                 <w:noProof/>
-                <w:sz w:val="24"/>
-                <w:szCs w:val="24"/>
               </w:rPr>
               <w:t>Общее сравнение сервисов.</w:t>
             </w:r>
             <w:r>
               <w:rPr>
-                <w:rFonts w:ascii="Times New Roman" w:hAnsi="Times New Roman" w:cs="Times New Roman"/>
                 <w:noProof/>
                 <w:webHidden/>
-                <w:sz w:val="24"/>
-                <w:szCs w:val="24"/>
               </w:rPr>
               <w:tab/>
             </w:r>
             <w:r>
               <w:rPr>
-                <w:rFonts w:ascii="Times New Roman" w:hAnsi="Times New Roman" w:cs="Times New Roman"/>
                 <w:noProof/>
                 <w:webHidden/>
-                <w:sz w:val="24"/>
-                <w:szCs w:val="24"/>
               </w:rPr>
               <w:fldChar w:fldCharType="begin"/>
             </w:r>
             <w:r>
               <w:rPr>
-                <w:rFonts w:ascii="Times New Roman" w:hAnsi="Times New Roman" w:cs="Times New Roman"/>
                 <w:noProof/>
                 <w:webHidden/>
-                <w:sz w:val="24"/>
-                <w:szCs w:val="24"/>
-              </w:rPr>
-              <w:instrText xml:space="preserve"> PAGEREF _Toc193051038 \h </w:instrText>
-            </w:r>
-            <w:r>
-              <w:rPr>
-                <w:rFonts w:ascii="Times New Roman" w:hAnsi="Times New Roman" w:cs="Times New Roman"/>
+              </w:rPr>
+              <w:instrText xml:space="preserve"> PAGEREF _Toc193109501 \h </w:instrText>
+            </w:r>
+            <w:r>
+              <w:rPr>
                 <w:noProof/>
                 <w:webHidden/>
-                <w:sz w:val="24"/>
-                <w:szCs w:val="24"/>
-              </w:rPr>
-            </w:r>
-            <w:r>
-              <w:rPr>
-                <w:rFonts w:ascii="Times New Roman" w:hAnsi="Times New Roman" w:cs="Times New Roman"/>
+              </w:rPr>
+            </w:r>
+            <w:r>
+              <w:rPr>
                 <w:noProof/>
                 <w:webHidden/>
-                <w:sz w:val="24"/>
-                <w:szCs w:val="24"/>
               </w:rPr>
               <w:fldChar w:fldCharType="separate"/>
             </w:r>
             <w:r>
               <w:rPr>
-                <w:rFonts w:ascii="Times New Roman" w:hAnsi="Times New Roman" w:cs="Times New Roman"/>
                 <w:noProof/>
                 <w:webHidden/>
-                <w:sz w:val="24"/>
-                <w:szCs w:val="24"/>
               </w:rPr>
               <w:t>4</w:t>
             </w:r>
             <w:r>
               <w:rPr>
-                <w:rFonts w:ascii="Times New Roman" w:hAnsi="Times New Roman" w:cs="Times New Roman"/>
                 <w:noProof/>
                 <w:webHidden/>
-                <w:sz w:val="24"/>
-                <w:szCs w:val="24"/>
               </w:rPr>
               <w:fldChar w:fldCharType="end"/>
             </w:r>
@@ -944,14 +840,14 @@
               <w:tab w:val="right" w:leader="dot" w:pos="9345"/>
             </w:tabs>
             <w:rPr>
-              <w:rFonts w:ascii="Times New Roman" w:eastAsiaTheme="minorEastAsia" w:hAnsi="Times New Roman" w:cs="Times New Roman"/>
+              <w:rFonts w:eastAsiaTheme="minorEastAsia"/>
               <w:noProof/>
               <w:sz w:val="24"/>
               <w:szCs w:val="24"/>
               <w:lang w:eastAsia="ru-RU"/>
             </w:rPr>
           </w:pPr>
-          <w:hyperlink w:anchor="_Toc193051039" w:history="1">
+          <w:hyperlink w:anchor="_Toc193109502" w:history="1">
             <w:r>
               <w:rPr>
                 <w:rStyle w:val="af2"/>
@@ -959,14 +855,12 @@
                 <w:b/>
                 <w:bCs/>
                 <w:noProof/>
-                <w:sz w:val="24"/>
-                <w:szCs w:val="24"/>
               </w:rPr>
               <w:t>1.2.</w:t>
             </w:r>
             <w:r>
               <w:rPr>
-                <w:rFonts w:ascii="Times New Roman" w:eastAsiaTheme="minorEastAsia" w:hAnsi="Times New Roman" w:cs="Times New Roman"/>
+                <w:rFonts w:eastAsiaTheme="minorEastAsia"/>
                 <w:noProof/>
                 <w:sz w:val="24"/>
                 <w:szCs w:val="24"/>
@@ -981,77 +875,54 @@
                 <w:b/>
                 <w:bCs/>
                 <w:noProof/>
-                <w:sz w:val="24"/>
-                <w:szCs w:val="24"/>
               </w:rPr>
               <w:t>SWOT-анализ нашего продукта</w:t>
             </w:r>
             <w:r>
               <w:rPr>
-                <w:rFonts w:ascii="Times New Roman" w:hAnsi="Times New Roman" w:cs="Times New Roman"/>
                 <w:noProof/>
                 <w:webHidden/>
-                <w:sz w:val="24"/>
-                <w:szCs w:val="24"/>
               </w:rPr>
               <w:tab/>
             </w:r>
             <w:r>
               <w:rPr>
-                <w:rFonts w:ascii="Times New Roman" w:hAnsi="Times New Roman" w:cs="Times New Roman"/>
                 <w:noProof/>
                 <w:webHidden/>
-                <w:sz w:val="24"/>
-                <w:szCs w:val="24"/>
               </w:rPr>
               <w:fldChar w:fldCharType="begin"/>
             </w:r>
             <w:r>
               <w:rPr>
-                <w:rFonts w:ascii="Times New Roman" w:hAnsi="Times New Roman" w:cs="Times New Roman"/>
                 <w:noProof/>
                 <w:webHidden/>
-                <w:sz w:val="24"/>
-                <w:szCs w:val="24"/>
-              </w:rPr>
-              <w:instrText xml:space="preserve"> PAGEREF _Toc193051039 \h </w:instrText>
-            </w:r>
-            <w:r>
-              <w:rPr>
-                <w:rFonts w:ascii="Times New Roman" w:hAnsi="Times New Roman" w:cs="Times New Roman"/>
+              </w:rPr>
+              <w:instrText xml:space="preserve"> PAGEREF _Toc193109502 \h </w:instrText>
+            </w:r>
+            <w:r>
+              <w:rPr>
                 <w:noProof/>
                 <w:webHidden/>
-                <w:sz w:val="24"/>
-                <w:szCs w:val="24"/>
-              </w:rPr>
-            </w:r>
-            <w:r>
-              <w:rPr>
-                <w:rFonts w:ascii="Times New Roman" w:hAnsi="Times New Roman" w:cs="Times New Roman"/>
+              </w:rPr>
+            </w:r>
+            <w:r>
+              <w:rPr>
                 <w:noProof/>
                 <w:webHidden/>
-                <w:sz w:val="24"/>
-                <w:szCs w:val="24"/>
               </w:rPr>
               <w:fldChar w:fldCharType="separate"/>
             </w:r>
             <w:r>
               <w:rPr>
-                <w:rFonts w:ascii="Times New Roman" w:hAnsi="Times New Roman" w:cs="Times New Roman"/>
                 <w:noProof/>
                 <w:webHidden/>
-                <w:sz w:val="24"/>
-                <w:szCs w:val="24"/>
               </w:rPr>
               <w:t>5</w:t>
             </w:r>
             <w:r>
               <w:rPr>
-                <w:rFonts w:ascii="Times New Roman" w:hAnsi="Times New Roman" w:cs="Times New Roman"/>
                 <w:noProof/>
                 <w:webHidden/>
-                <w:sz w:val="24"/>
-                <w:szCs w:val="24"/>
               </w:rPr>
               <w:fldChar w:fldCharType="end"/>
             </w:r>
@@ -1065,14 +936,14 @@
               <w:tab w:val="right" w:leader="dot" w:pos="9345"/>
             </w:tabs>
             <w:rPr>
-              <w:rFonts w:ascii="Times New Roman" w:eastAsiaTheme="minorEastAsia" w:hAnsi="Times New Roman" w:cs="Times New Roman"/>
+              <w:rFonts w:eastAsiaTheme="minorEastAsia"/>
               <w:noProof/>
               <w:sz w:val="24"/>
               <w:szCs w:val="24"/>
               <w:lang w:eastAsia="ru-RU"/>
             </w:rPr>
           </w:pPr>
-          <w:hyperlink w:anchor="_Toc193051040" w:history="1">
+          <w:hyperlink w:anchor="_Toc193109503" w:history="1">
             <w:r>
               <w:rPr>
                 <w:rStyle w:val="af2"/>
@@ -1080,14 +951,12 @@
                 <w:b/>
                 <w:bCs/>
                 <w:noProof/>
-                <w:sz w:val="24"/>
-                <w:szCs w:val="24"/>
               </w:rPr>
               <w:t>1.2.1.</w:t>
             </w:r>
             <w:r>
               <w:rPr>
-                <w:rFonts w:ascii="Times New Roman" w:eastAsiaTheme="minorEastAsia" w:hAnsi="Times New Roman" w:cs="Times New Roman"/>
+                <w:rFonts w:eastAsiaTheme="minorEastAsia"/>
                 <w:noProof/>
                 <w:sz w:val="24"/>
                 <w:szCs w:val="24"/>
@@ -1102,77 +971,54 @@
                 <w:b/>
                 <w:bCs/>
                 <w:noProof/>
-                <w:sz w:val="24"/>
-                <w:szCs w:val="24"/>
               </w:rPr>
               <w:t>Strengths (сильные стороны)</w:t>
             </w:r>
             <w:r>
               <w:rPr>
-                <w:rFonts w:ascii="Times New Roman" w:hAnsi="Times New Roman" w:cs="Times New Roman"/>
                 <w:noProof/>
                 <w:webHidden/>
-                <w:sz w:val="24"/>
-                <w:szCs w:val="24"/>
               </w:rPr>
               <w:tab/>
             </w:r>
             <w:r>
               <w:rPr>
-                <w:rFonts w:ascii="Times New Roman" w:hAnsi="Times New Roman" w:cs="Times New Roman"/>
                 <w:noProof/>
                 <w:webHidden/>
-                <w:sz w:val="24"/>
-                <w:szCs w:val="24"/>
               </w:rPr>
               <w:fldChar w:fldCharType="begin"/>
             </w:r>
             <w:r>
               <w:rPr>
-                <w:rFonts w:ascii="Times New Roman" w:hAnsi="Times New Roman" w:cs="Times New Roman"/>
                 <w:noProof/>
                 <w:webHidden/>
-                <w:sz w:val="24"/>
-                <w:szCs w:val="24"/>
-              </w:rPr>
-              <w:instrText xml:space="preserve"> PAGEREF _Toc193051040 \h </w:instrText>
-            </w:r>
-            <w:r>
-              <w:rPr>
-                <w:rFonts w:ascii="Times New Roman" w:hAnsi="Times New Roman" w:cs="Times New Roman"/>
+              </w:rPr>
+              <w:instrText xml:space="preserve"> PAGEREF _Toc193109503 \h </w:instrText>
+            </w:r>
+            <w:r>
+              <w:rPr>
                 <w:noProof/>
                 <w:webHidden/>
-                <w:sz w:val="24"/>
-                <w:szCs w:val="24"/>
-              </w:rPr>
-            </w:r>
-            <w:r>
-              <w:rPr>
-                <w:rFonts w:ascii="Times New Roman" w:hAnsi="Times New Roman" w:cs="Times New Roman"/>
+              </w:rPr>
+            </w:r>
+            <w:r>
+              <w:rPr>
                 <w:noProof/>
                 <w:webHidden/>
-                <w:sz w:val="24"/>
-                <w:szCs w:val="24"/>
               </w:rPr>
               <w:fldChar w:fldCharType="separate"/>
             </w:r>
             <w:r>
               <w:rPr>
-                <w:rFonts w:ascii="Times New Roman" w:hAnsi="Times New Roman" w:cs="Times New Roman"/>
                 <w:noProof/>
                 <w:webHidden/>
-                <w:sz w:val="24"/>
-                <w:szCs w:val="24"/>
               </w:rPr>
               <w:t>5</w:t>
             </w:r>
             <w:r>
               <w:rPr>
-                <w:rFonts w:ascii="Times New Roman" w:hAnsi="Times New Roman" w:cs="Times New Roman"/>
                 <w:noProof/>
                 <w:webHidden/>
-                <w:sz w:val="24"/>
-                <w:szCs w:val="24"/>
               </w:rPr>
               <w:fldChar w:fldCharType="end"/>
             </w:r>
@@ -1186,14 +1032,14 @@
               <w:tab w:val="right" w:leader="dot" w:pos="9345"/>
             </w:tabs>
             <w:rPr>
-              <w:rFonts w:ascii="Times New Roman" w:eastAsiaTheme="minorEastAsia" w:hAnsi="Times New Roman" w:cs="Times New Roman"/>
+              <w:rFonts w:eastAsiaTheme="minorEastAsia"/>
               <w:noProof/>
               <w:sz w:val="24"/>
               <w:szCs w:val="24"/>
               <w:lang w:eastAsia="ru-RU"/>
             </w:rPr>
           </w:pPr>
-          <w:hyperlink w:anchor="_Toc193051041" w:history="1">
+          <w:hyperlink w:anchor="_Toc193109504" w:history="1">
             <w:r>
               <w:rPr>
                 <w:rStyle w:val="af2"/>
@@ -1201,14 +1047,12 @@
                 <w:b/>
                 <w:bCs/>
                 <w:noProof/>
-                <w:sz w:val="24"/>
-                <w:szCs w:val="24"/>
               </w:rPr>
               <w:t>1.2.2.</w:t>
             </w:r>
             <w:r>
               <w:rPr>
-                <w:rFonts w:ascii="Times New Roman" w:eastAsiaTheme="minorEastAsia" w:hAnsi="Times New Roman" w:cs="Times New Roman"/>
+                <w:rFonts w:eastAsiaTheme="minorEastAsia"/>
                 <w:noProof/>
                 <w:sz w:val="24"/>
                 <w:szCs w:val="24"/>
@@ -1223,8 +1067,6 @@
                 <w:b/>
                 <w:bCs/>
                 <w:noProof/>
-                <w:sz w:val="24"/>
-                <w:szCs w:val="24"/>
               </w:rPr>
               <w:t>Weaknesses(</w:t>
             </w:r>
@@ -1235,8 +1077,6 @@
                 <w:b/>
                 <w:bCs/>
                 <w:noProof/>
-                <w:sz w:val="24"/>
-                <w:szCs w:val="24"/>
                 <w:lang w:val="en-US"/>
               </w:rPr>
               <w:t>C</w:t>
@@ -1248,77 +1088,54 @@
                 <w:b/>
                 <w:bCs/>
                 <w:noProof/>
-                <w:sz w:val="24"/>
-                <w:szCs w:val="24"/>
               </w:rPr>
               <w:t>лабые стороны)</w:t>
             </w:r>
             <w:r>
               <w:rPr>
-                <w:rFonts w:ascii="Times New Roman" w:hAnsi="Times New Roman" w:cs="Times New Roman"/>
                 <w:noProof/>
                 <w:webHidden/>
-                <w:sz w:val="24"/>
-                <w:szCs w:val="24"/>
               </w:rPr>
               <w:tab/>
             </w:r>
             <w:r>
               <w:rPr>
-                <w:rFonts w:ascii="Times New Roman" w:hAnsi="Times New Roman" w:cs="Times New Roman"/>
                 <w:noProof/>
                 <w:webHidden/>
-                <w:sz w:val="24"/>
-                <w:szCs w:val="24"/>
               </w:rPr>
               <w:fldChar w:fldCharType="begin"/>
             </w:r>
             <w:r>
               <w:rPr>
-                <w:rFonts w:ascii="Times New Roman" w:hAnsi="Times New Roman" w:cs="Times New Roman"/>
                 <w:noProof/>
                 <w:webHidden/>
-                <w:sz w:val="24"/>
-                <w:szCs w:val="24"/>
-              </w:rPr>
-              <w:instrText xml:space="preserve"> PAGEREF _Toc193051041 \h </w:instrText>
-            </w:r>
-            <w:r>
-              <w:rPr>
-                <w:rFonts w:ascii="Times New Roman" w:hAnsi="Times New Roman" w:cs="Times New Roman"/>
+              </w:rPr>
+              <w:instrText xml:space="preserve"> PAGEREF _Toc193109504 \h </w:instrText>
+            </w:r>
+            <w:r>
+              <w:rPr>
                 <w:noProof/>
                 <w:webHidden/>
-                <w:sz w:val="24"/>
-                <w:szCs w:val="24"/>
-              </w:rPr>
-            </w:r>
-            <w:r>
-              <w:rPr>
-                <w:rFonts w:ascii="Times New Roman" w:hAnsi="Times New Roman" w:cs="Times New Roman"/>
+              </w:rPr>
+            </w:r>
+            <w:r>
+              <w:rPr>
                 <w:noProof/>
                 <w:webHidden/>
-                <w:sz w:val="24"/>
-                <w:szCs w:val="24"/>
               </w:rPr>
               <w:fldChar w:fldCharType="separate"/>
             </w:r>
             <w:r>
               <w:rPr>
-                <w:rFonts w:ascii="Times New Roman" w:hAnsi="Times New Roman" w:cs="Times New Roman"/>
                 <w:noProof/>
                 <w:webHidden/>
-                <w:sz w:val="24"/>
-                <w:szCs w:val="24"/>
               </w:rPr>
               <w:t>6</w:t>
             </w:r>
             <w:r>
               <w:rPr>
-                <w:rFonts w:ascii="Times New Roman" w:hAnsi="Times New Roman" w:cs="Times New Roman"/>
                 <w:noProof/>
                 <w:webHidden/>
-                <w:sz w:val="24"/>
-                <w:szCs w:val="24"/>
               </w:rPr>
               <w:fldChar w:fldCharType="end"/>
             </w:r>
@@ -1332,14 +1149,14 @@
               <w:tab w:val="right" w:leader="dot" w:pos="9345"/>
             </w:tabs>
             <w:rPr>
-              <w:rFonts w:ascii="Times New Roman" w:eastAsiaTheme="minorEastAsia" w:hAnsi="Times New Roman" w:cs="Times New Roman"/>
+              <w:rFonts w:eastAsiaTheme="minorEastAsia"/>
               <w:noProof/>
               <w:sz w:val="24"/>
               <w:szCs w:val="24"/>
               <w:lang w:eastAsia="ru-RU"/>
             </w:rPr>
           </w:pPr>
-          <w:hyperlink w:anchor="_Toc193051042" w:history="1">
+          <w:hyperlink w:anchor="_Toc193109505" w:history="1">
             <w:r>
               <w:rPr>
                 <w:rStyle w:val="af2"/>
@@ -1347,14 +1164,12 @@
                 <w:b/>
                 <w:bCs/>
                 <w:noProof/>
-                <w:sz w:val="24"/>
-                <w:szCs w:val="24"/>
               </w:rPr>
               <w:t>1.2.3.</w:t>
             </w:r>
             <w:r>
               <w:rPr>
-                <w:rFonts w:ascii="Times New Roman" w:eastAsiaTheme="minorEastAsia" w:hAnsi="Times New Roman" w:cs="Times New Roman"/>
+                <w:rFonts w:eastAsiaTheme="minorEastAsia"/>
                 <w:noProof/>
                 <w:sz w:val="24"/>
                 <w:szCs w:val="24"/>
@@ -1369,77 +1184,54 @@
                 <w:b/>
                 <w:bCs/>
                 <w:noProof/>
-                <w:sz w:val="24"/>
-                <w:szCs w:val="24"/>
               </w:rPr>
               <w:t>Opportunities (Возможности)</w:t>
             </w:r>
             <w:r>
               <w:rPr>
-                <w:rFonts w:ascii="Times New Roman" w:hAnsi="Times New Roman" w:cs="Times New Roman"/>
                 <w:noProof/>
                 <w:webHidden/>
-                <w:sz w:val="24"/>
-                <w:szCs w:val="24"/>
               </w:rPr>
               <w:tab/>
             </w:r>
             <w:r>
               <w:rPr>
-                <w:rFonts w:ascii="Times New Roman" w:hAnsi="Times New Roman" w:cs="Times New Roman"/>
                 <w:noProof/>
                 <w:webHidden/>
-                <w:sz w:val="24"/>
-                <w:szCs w:val="24"/>
               </w:rPr>
               <w:fldChar w:fldCharType="begin"/>
             </w:r>
             <w:r>
               <w:rPr>
-                <w:rFonts w:ascii="Times New Roman" w:hAnsi="Times New Roman" w:cs="Times New Roman"/>
                 <w:noProof/>
                 <w:webHidden/>
-                <w:sz w:val="24"/>
-                <w:szCs w:val="24"/>
-              </w:rPr>
-              <w:instrText xml:space="preserve"> PAGEREF _Toc193051042 \h </w:instrText>
-            </w:r>
-            <w:r>
-              <w:rPr>
-                <w:rFonts w:ascii="Times New Roman" w:hAnsi="Times New Roman" w:cs="Times New Roman"/>
+              </w:rPr>
+              <w:instrText xml:space="preserve"> PAGEREF _Toc193109505 \h </w:instrText>
+            </w:r>
+            <w:r>
+              <w:rPr>
                 <w:noProof/>
                 <w:webHidden/>
-                <w:sz w:val="24"/>
-                <w:szCs w:val="24"/>
-              </w:rPr>
-            </w:r>
-            <w:r>
-              <w:rPr>
-                <w:rFonts w:ascii="Times New Roman" w:hAnsi="Times New Roman" w:cs="Times New Roman"/>
+              </w:rPr>
+            </w:r>
+            <w:r>
+              <w:rPr>
                 <w:noProof/>
                 <w:webHidden/>
-                <w:sz w:val="24"/>
-                <w:szCs w:val="24"/>
               </w:rPr>
               <w:fldChar w:fldCharType="separate"/>
             </w:r>
             <w:r>
               <w:rPr>
-                <w:rFonts w:ascii="Times New Roman" w:hAnsi="Times New Roman" w:cs="Times New Roman"/>
                 <w:noProof/>
                 <w:webHidden/>
-                <w:sz w:val="24"/>
-                <w:szCs w:val="24"/>
               </w:rPr>
               <w:t>6</w:t>
             </w:r>
             <w:r>
               <w:rPr>
-                <w:rFonts w:ascii="Times New Roman" w:hAnsi="Times New Roman" w:cs="Times New Roman"/>
                 <w:noProof/>
                 <w:webHidden/>
-                <w:sz w:val="24"/>
-                <w:szCs w:val="24"/>
               </w:rPr>
               <w:fldChar w:fldCharType="end"/>
             </w:r>
@@ -1453,14 +1245,14 @@
               <w:tab w:val="right" w:leader="dot" w:pos="9345"/>
             </w:tabs>
             <w:rPr>
-              <w:rFonts w:ascii="Times New Roman" w:eastAsiaTheme="minorEastAsia" w:hAnsi="Times New Roman" w:cs="Times New Roman"/>
+              <w:rFonts w:eastAsiaTheme="minorEastAsia"/>
               <w:noProof/>
               <w:sz w:val="24"/>
               <w:szCs w:val="24"/>
               <w:lang w:eastAsia="ru-RU"/>
             </w:rPr>
           </w:pPr>
-          <w:hyperlink w:anchor="_Toc193051043" w:history="1">
+          <w:hyperlink w:anchor="_Toc193109506" w:history="1">
             <w:r>
               <w:rPr>
                 <w:rStyle w:val="af2"/>
@@ -1468,14 +1260,12 @@
                 <w:b/>
                 <w:bCs/>
                 <w:noProof/>
-                <w:sz w:val="24"/>
-                <w:szCs w:val="24"/>
               </w:rPr>
               <w:t>1.2.4.</w:t>
             </w:r>
             <w:r>
               <w:rPr>
-                <w:rFonts w:ascii="Times New Roman" w:eastAsiaTheme="minorEastAsia" w:hAnsi="Times New Roman" w:cs="Times New Roman"/>
+                <w:rFonts w:eastAsiaTheme="minorEastAsia"/>
                 <w:noProof/>
                 <w:sz w:val="24"/>
                 <w:szCs w:val="24"/>
@@ -1490,77 +1280,54 @@
                 <w:b/>
                 <w:bCs/>
                 <w:noProof/>
-                <w:sz w:val="24"/>
-                <w:szCs w:val="24"/>
               </w:rPr>
               <w:t>Threats (Угрозы)</w:t>
             </w:r>
             <w:r>
               <w:rPr>
-                <w:rFonts w:ascii="Times New Roman" w:hAnsi="Times New Roman" w:cs="Times New Roman"/>
                 <w:noProof/>
                 <w:webHidden/>
-                <w:sz w:val="24"/>
-                <w:szCs w:val="24"/>
               </w:rPr>
               <w:tab/>
             </w:r>
             <w:r>
               <w:rPr>
-                <w:rFonts w:ascii="Times New Roman" w:hAnsi="Times New Roman" w:cs="Times New Roman"/>
                 <w:noProof/>
                 <w:webHidden/>
-                <w:sz w:val="24"/>
-                <w:szCs w:val="24"/>
               </w:rPr>
               <w:fldChar w:fldCharType="begin"/>
             </w:r>
             <w:r>
               <w:rPr>
-                <w:rFonts w:ascii="Times New Roman" w:hAnsi="Times New Roman" w:cs="Times New Roman"/>
                 <w:noProof/>
                 <w:webHidden/>
-                <w:sz w:val="24"/>
-                <w:szCs w:val="24"/>
-              </w:rPr>
-              <w:instrText xml:space="preserve"> PAGEREF _Toc193051043 \h </w:instrText>
-            </w:r>
-            <w:r>
-              <w:rPr>
-                <w:rFonts w:ascii="Times New Roman" w:hAnsi="Times New Roman" w:cs="Times New Roman"/>
+              </w:rPr>
+              <w:instrText xml:space="preserve"> PAGEREF _Toc193109506 \h </w:instrText>
+            </w:r>
+            <w:r>
+              <w:rPr>
                 <w:noProof/>
                 <w:webHidden/>
-                <w:sz w:val="24"/>
-                <w:szCs w:val="24"/>
-              </w:rPr>
-            </w:r>
-            <w:r>
-              <w:rPr>
-                <w:rFonts w:ascii="Times New Roman" w:hAnsi="Times New Roman" w:cs="Times New Roman"/>
+              </w:rPr>
+            </w:r>
+            <w:r>
+              <w:rPr>
                 <w:noProof/>
                 <w:webHidden/>
-                <w:sz w:val="24"/>
-                <w:szCs w:val="24"/>
               </w:rPr>
               <w:fldChar w:fldCharType="separate"/>
             </w:r>
             <w:r>
               <w:rPr>
-                <w:rFonts w:ascii="Times New Roman" w:hAnsi="Times New Roman" w:cs="Times New Roman"/>
                 <w:noProof/>
                 <w:webHidden/>
-                <w:sz w:val="24"/>
-                <w:szCs w:val="24"/>
               </w:rPr>
               <w:t>6</w:t>
             </w:r>
             <w:r>
               <w:rPr>
-                <w:rFonts w:ascii="Times New Roman" w:hAnsi="Times New Roman" w:cs="Times New Roman"/>
                 <w:noProof/>
                 <w:webHidden/>
-                <w:sz w:val="24"/>
-                <w:szCs w:val="24"/>
               </w:rPr>
               <w:fldChar w:fldCharType="end"/>
             </w:r>
@@ -1574,14 +1341,14 @@
               <w:tab w:val="right" w:leader="dot" w:pos="9345"/>
             </w:tabs>
             <w:rPr>
-              <w:rFonts w:ascii="Times New Roman" w:eastAsiaTheme="minorEastAsia" w:hAnsi="Times New Roman" w:cs="Times New Roman"/>
+              <w:rFonts w:eastAsiaTheme="minorEastAsia"/>
               <w:noProof/>
               <w:sz w:val="24"/>
               <w:szCs w:val="24"/>
               <w:lang w:eastAsia="ru-RU"/>
             </w:rPr>
           </w:pPr>
-          <w:hyperlink w:anchor="_Toc193051044" w:history="1">
+          <w:hyperlink w:anchor="_Toc193109507" w:history="1">
             <w:r>
               <w:rPr>
                 <w:rStyle w:val="af2"/>
@@ -1589,14 +1356,12 @@
                 <w:b/>
                 <w:bCs/>
                 <w:noProof/>
-                <w:sz w:val="24"/>
-                <w:szCs w:val="24"/>
               </w:rPr>
               <w:t>2.</w:t>
             </w:r>
             <w:r>
               <w:rPr>
-                <w:rFonts w:ascii="Times New Roman" w:eastAsiaTheme="minorEastAsia" w:hAnsi="Times New Roman" w:cs="Times New Roman"/>
+                <w:rFonts w:eastAsiaTheme="minorEastAsia"/>
                 <w:noProof/>
                 <w:sz w:val="24"/>
                 <w:szCs w:val="24"/>
@@ -1611,77 +1376,54 @@
                 <w:b/>
                 <w:bCs/>
                 <w:noProof/>
-                <w:sz w:val="24"/>
-                <w:szCs w:val="24"/>
               </w:rPr>
               <w:t>Целевая аудитория автоответчика</w:t>
             </w:r>
             <w:r>
               <w:rPr>
-                <w:rFonts w:ascii="Times New Roman" w:hAnsi="Times New Roman" w:cs="Times New Roman"/>
                 <w:noProof/>
                 <w:webHidden/>
-                <w:sz w:val="24"/>
-                <w:szCs w:val="24"/>
               </w:rPr>
               <w:tab/>
             </w:r>
             <w:r>
               <w:rPr>
-                <w:rFonts w:ascii="Times New Roman" w:hAnsi="Times New Roman" w:cs="Times New Roman"/>
                 <w:noProof/>
                 <w:webHidden/>
-                <w:sz w:val="24"/>
-                <w:szCs w:val="24"/>
               </w:rPr>
               <w:fldChar w:fldCharType="begin"/>
             </w:r>
             <w:r>
               <w:rPr>
-                <w:rFonts w:ascii="Times New Roman" w:hAnsi="Times New Roman" w:cs="Times New Roman"/>
                 <w:noProof/>
                 <w:webHidden/>
-                <w:sz w:val="24"/>
-                <w:szCs w:val="24"/>
-              </w:rPr>
-              <w:instrText xml:space="preserve"> PAGEREF _Toc193051044 \h </w:instrText>
-            </w:r>
-            <w:r>
-              <w:rPr>
-                <w:rFonts w:ascii="Times New Roman" w:hAnsi="Times New Roman" w:cs="Times New Roman"/>
+              </w:rPr>
+              <w:instrText xml:space="preserve"> PAGEREF _Toc193109507 \h </w:instrText>
+            </w:r>
+            <w:r>
+              <w:rPr>
                 <w:noProof/>
                 <w:webHidden/>
-                <w:sz w:val="24"/>
-                <w:szCs w:val="24"/>
-              </w:rPr>
-            </w:r>
-            <w:r>
-              <w:rPr>
-                <w:rFonts w:ascii="Times New Roman" w:hAnsi="Times New Roman" w:cs="Times New Roman"/>
+              </w:rPr>
+            </w:r>
+            <w:r>
+              <w:rPr>
                 <w:noProof/>
                 <w:webHidden/>
-                <w:sz w:val="24"/>
-                <w:szCs w:val="24"/>
               </w:rPr>
               <w:fldChar w:fldCharType="separate"/>
             </w:r>
             <w:r>
               <w:rPr>
-                <w:rFonts w:ascii="Times New Roman" w:hAnsi="Times New Roman" w:cs="Times New Roman"/>
                 <w:noProof/>
                 <w:webHidden/>
-                <w:sz w:val="24"/>
-                <w:szCs w:val="24"/>
               </w:rPr>
               <w:t>7</w:t>
             </w:r>
             <w:r>
               <w:rPr>
-                <w:rFonts w:ascii="Times New Roman" w:hAnsi="Times New Roman" w:cs="Times New Roman"/>
                 <w:noProof/>
                 <w:webHidden/>
-                <w:sz w:val="24"/>
-                <w:szCs w:val="24"/>
               </w:rPr>
               <w:fldChar w:fldCharType="end"/>
             </w:r>
@@ -1695,14 +1437,14 @@
               <w:tab w:val="right" w:leader="dot" w:pos="9345"/>
             </w:tabs>
             <w:rPr>
-              <w:rFonts w:ascii="Times New Roman" w:eastAsiaTheme="minorEastAsia" w:hAnsi="Times New Roman" w:cs="Times New Roman"/>
+              <w:rFonts w:eastAsiaTheme="minorEastAsia"/>
               <w:noProof/>
               <w:sz w:val="24"/>
               <w:szCs w:val="24"/>
               <w:lang w:eastAsia="ru-RU"/>
             </w:rPr>
           </w:pPr>
-          <w:hyperlink w:anchor="_Toc193051045" w:history="1">
+          <w:hyperlink w:anchor="_Toc193109508" w:history="1">
             <w:r>
               <w:rPr>
                 <w:rStyle w:val="af2"/>
@@ -1710,14 +1452,12 @@
                 <w:b/>
                 <w:bCs/>
                 <w:noProof/>
-                <w:sz w:val="24"/>
-                <w:szCs w:val="24"/>
               </w:rPr>
               <w:t>2.1.</w:t>
             </w:r>
             <w:r>
               <w:rPr>
-                <w:rFonts w:ascii="Times New Roman" w:eastAsiaTheme="minorEastAsia" w:hAnsi="Times New Roman" w:cs="Times New Roman"/>
+                <w:rFonts w:eastAsiaTheme="minorEastAsia"/>
                 <w:noProof/>
                 <w:sz w:val="24"/>
                 <w:szCs w:val="24"/>
@@ -1732,77 +1472,54 @@
                 <w:b/>
                 <w:bCs/>
                 <w:noProof/>
-                <w:sz w:val="24"/>
-                <w:szCs w:val="24"/>
               </w:rPr>
               <w:t>Актуальность</w:t>
             </w:r>
             <w:r>
               <w:rPr>
-                <w:rFonts w:ascii="Times New Roman" w:hAnsi="Times New Roman" w:cs="Times New Roman"/>
                 <w:noProof/>
                 <w:webHidden/>
-                <w:sz w:val="24"/>
-                <w:szCs w:val="24"/>
               </w:rPr>
               <w:tab/>
             </w:r>
             <w:r>
               <w:rPr>
-                <w:rFonts w:ascii="Times New Roman" w:hAnsi="Times New Roman" w:cs="Times New Roman"/>
                 <w:noProof/>
                 <w:webHidden/>
-                <w:sz w:val="24"/>
-                <w:szCs w:val="24"/>
               </w:rPr>
               <w:fldChar w:fldCharType="begin"/>
             </w:r>
             <w:r>
               <w:rPr>
-                <w:rFonts w:ascii="Times New Roman" w:hAnsi="Times New Roman" w:cs="Times New Roman"/>
                 <w:noProof/>
                 <w:webHidden/>
-                <w:sz w:val="24"/>
-                <w:szCs w:val="24"/>
-              </w:rPr>
-              <w:instrText xml:space="preserve"> PAGEREF _Toc193051045 \h </w:instrText>
-            </w:r>
-            <w:r>
-              <w:rPr>
-                <w:rFonts w:ascii="Times New Roman" w:hAnsi="Times New Roman" w:cs="Times New Roman"/>
+              </w:rPr>
+              <w:instrText xml:space="preserve"> PAGEREF _Toc193109508 \h </w:instrText>
+            </w:r>
+            <w:r>
+              <w:rPr>
                 <w:noProof/>
                 <w:webHidden/>
-                <w:sz w:val="24"/>
-                <w:szCs w:val="24"/>
-              </w:rPr>
-            </w:r>
-            <w:r>
-              <w:rPr>
-                <w:rFonts w:ascii="Times New Roman" w:hAnsi="Times New Roman" w:cs="Times New Roman"/>
+              </w:rPr>
+            </w:r>
+            <w:r>
+              <w:rPr>
                 <w:noProof/>
                 <w:webHidden/>
-                <w:sz w:val="24"/>
-                <w:szCs w:val="24"/>
               </w:rPr>
               <w:fldChar w:fldCharType="separate"/>
             </w:r>
             <w:r>
               <w:rPr>
-                <w:rFonts w:ascii="Times New Roman" w:hAnsi="Times New Roman" w:cs="Times New Roman"/>
                 <w:noProof/>
                 <w:webHidden/>
-                <w:sz w:val="24"/>
-                <w:szCs w:val="24"/>
               </w:rPr>
               <w:t>7</w:t>
             </w:r>
             <w:r>
               <w:rPr>
-                <w:rFonts w:ascii="Times New Roman" w:hAnsi="Times New Roman" w:cs="Times New Roman"/>
                 <w:noProof/>
                 <w:webHidden/>
-                <w:sz w:val="24"/>
-                <w:szCs w:val="24"/>
               </w:rPr>
               <w:fldChar w:fldCharType="end"/>
             </w:r>
@@ -1816,14 +1533,14 @@
               <w:tab w:val="right" w:leader="dot" w:pos="9345"/>
             </w:tabs>
             <w:rPr>
-              <w:rFonts w:ascii="Times New Roman" w:eastAsiaTheme="minorEastAsia" w:hAnsi="Times New Roman" w:cs="Times New Roman"/>
+              <w:rFonts w:eastAsiaTheme="minorEastAsia"/>
               <w:noProof/>
               <w:sz w:val="24"/>
               <w:szCs w:val="24"/>
               <w:lang w:eastAsia="ru-RU"/>
             </w:rPr>
           </w:pPr>
-          <w:hyperlink w:anchor="_Toc193051046" w:history="1">
+          <w:hyperlink w:anchor="_Toc193109509" w:history="1">
             <w:r>
               <w:rPr>
                 <w:rStyle w:val="af2"/>
@@ -1831,14 +1548,12 @@
                 <w:b/>
                 <w:bCs/>
                 <w:noProof/>
-                <w:sz w:val="24"/>
-                <w:szCs w:val="24"/>
               </w:rPr>
               <w:t>2.2.</w:t>
             </w:r>
             <w:r>
               <w:rPr>
-                <w:rFonts w:ascii="Times New Roman" w:eastAsiaTheme="minorEastAsia" w:hAnsi="Times New Roman" w:cs="Times New Roman"/>
+                <w:rFonts w:eastAsiaTheme="minorEastAsia"/>
                 <w:noProof/>
                 <w:sz w:val="24"/>
                 <w:szCs w:val="24"/>
@@ -1853,77 +1568,54 @@
                 <w:b/>
                 <w:bCs/>
                 <w:noProof/>
-                <w:sz w:val="24"/>
-                <w:szCs w:val="24"/>
               </w:rPr>
               <w:t>Портрет целевой аудитории</w:t>
             </w:r>
             <w:r>
               <w:rPr>
-                <w:rFonts w:ascii="Times New Roman" w:hAnsi="Times New Roman" w:cs="Times New Roman"/>
                 <w:noProof/>
                 <w:webHidden/>
-                <w:sz w:val="24"/>
-                <w:szCs w:val="24"/>
               </w:rPr>
               <w:tab/>
             </w:r>
             <w:r>
               <w:rPr>
-                <w:rFonts w:ascii="Times New Roman" w:hAnsi="Times New Roman" w:cs="Times New Roman"/>
                 <w:noProof/>
                 <w:webHidden/>
-                <w:sz w:val="24"/>
-                <w:szCs w:val="24"/>
               </w:rPr>
               <w:fldChar w:fldCharType="begin"/>
             </w:r>
             <w:r>
               <w:rPr>
-                <w:rFonts w:ascii="Times New Roman" w:hAnsi="Times New Roman" w:cs="Times New Roman"/>
                 <w:noProof/>
                 <w:webHidden/>
-                <w:sz w:val="24"/>
-                <w:szCs w:val="24"/>
-              </w:rPr>
-              <w:instrText xml:space="preserve"> PAGEREF _Toc193051046 \h </w:instrText>
-            </w:r>
-            <w:r>
-              <w:rPr>
-                <w:rFonts w:ascii="Times New Roman" w:hAnsi="Times New Roman" w:cs="Times New Roman"/>
+              </w:rPr>
+              <w:instrText xml:space="preserve"> PAGEREF _Toc193109509 \h </w:instrText>
+            </w:r>
+            <w:r>
+              <w:rPr>
                 <w:noProof/>
                 <w:webHidden/>
-                <w:sz w:val="24"/>
-                <w:szCs w:val="24"/>
-              </w:rPr>
-            </w:r>
-            <w:r>
-              <w:rPr>
-                <w:rFonts w:ascii="Times New Roman" w:hAnsi="Times New Roman" w:cs="Times New Roman"/>
+              </w:rPr>
+            </w:r>
+            <w:r>
+              <w:rPr>
                 <w:noProof/>
                 <w:webHidden/>
-                <w:sz w:val="24"/>
-                <w:szCs w:val="24"/>
               </w:rPr>
               <w:fldChar w:fldCharType="separate"/>
             </w:r>
             <w:r>
               <w:rPr>
-                <w:rFonts w:ascii="Times New Roman" w:hAnsi="Times New Roman" w:cs="Times New Roman"/>
                 <w:noProof/>
                 <w:webHidden/>
-                <w:sz w:val="24"/>
-                <w:szCs w:val="24"/>
               </w:rPr>
               <w:t>7</w:t>
             </w:r>
             <w:r>
               <w:rPr>
-                <w:rFonts w:ascii="Times New Roman" w:hAnsi="Times New Roman" w:cs="Times New Roman"/>
                 <w:noProof/>
                 <w:webHidden/>
-                <w:sz w:val="24"/>
-                <w:szCs w:val="24"/>
               </w:rPr>
               <w:fldChar w:fldCharType="end"/>
             </w:r>
@@ -1937,14 +1629,14 @@
               <w:tab w:val="right" w:leader="dot" w:pos="9345"/>
             </w:tabs>
             <w:rPr>
-              <w:rFonts w:ascii="Times New Roman" w:eastAsiaTheme="minorEastAsia" w:hAnsi="Times New Roman" w:cs="Times New Roman"/>
+              <w:rFonts w:eastAsiaTheme="minorEastAsia"/>
               <w:noProof/>
               <w:sz w:val="24"/>
               <w:szCs w:val="24"/>
               <w:lang w:eastAsia="ru-RU"/>
             </w:rPr>
           </w:pPr>
-          <w:hyperlink w:anchor="_Toc193051047" w:history="1">
+          <w:hyperlink w:anchor="_Toc193109510" w:history="1">
             <w:r>
               <w:rPr>
                 <w:rStyle w:val="af2"/>
@@ -1952,14 +1644,12 @@
                 <w:b/>
                 <w:bCs/>
                 <w:noProof/>
-                <w:sz w:val="24"/>
-                <w:szCs w:val="24"/>
               </w:rPr>
               <w:t>2.3.</w:t>
             </w:r>
             <w:r>
               <w:rPr>
-                <w:rFonts w:ascii="Times New Roman" w:eastAsiaTheme="minorEastAsia" w:hAnsi="Times New Roman" w:cs="Times New Roman"/>
+                <w:rFonts w:eastAsiaTheme="minorEastAsia"/>
                 <w:noProof/>
                 <w:sz w:val="24"/>
                 <w:szCs w:val="24"/>
@@ -1974,77 +1664,54 @@
                 <w:b/>
                 <w:bCs/>
                 <w:noProof/>
-                <w:sz w:val="24"/>
-                <w:szCs w:val="24"/>
               </w:rPr>
               <w:t>География</w:t>
             </w:r>
             <w:r>
               <w:rPr>
-                <w:rFonts w:ascii="Times New Roman" w:hAnsi="Times New Roman" w:cs="Times New Roman"/>
                 <w:noProof/>
                 <w:webHidden/>
-                <w:sz w:val="24"/>
-                <w:szCs w:val="24"/>
               </w:rPr>
               <w:tab/>
             </w:r>
             <w:r>
               <w:rPr>
-                <w:rFonts w:ascii="Times New Roman" w:hAnsi="Times New Roman" w:cs="Times New Roman"/>
                 <w:noProof/>
                 <w:webHidden/>
-                <w:sz w:val="24"/>
-                <w:szCs w:val="24"/>
               </w:rPr>
               <w:fldChar w:fldCharType="begin"/>
             </w:r>
             <w:r>
               <w:rPr>
-                <w:rFonts w:ascii="Times New Roman" w:hAnsi="Times New Roman" w:cs="Times New Roman"/>
                 <w:noProof/>
                 <w:webHidden/>
-                <w:sz w:val="24"/>
-                <w:szCs w:val="24"/>
-              </w:rPr>
-              <w:instrText xml:space="preserve"> PAGEREF _Toc193051047 \h </w:instrText>
-            </w:r>
-            <w:r>
-              <w:rPr>
-                <w:rFonts w:ascii="Times New Roman" w:hAnsi="Times New Roman" w:cs="Times New Roman"/>
+              </w:rPr>
+              <w:instrText xml:space="preserve"> PAGEREF _Toc193109510 \h </w:instrText>
+            </w:r>
+            <w:r>
+              <w:rPr>
                 <w:noProof/>
                 <w:webHidden/>
-                <w:sz w:val="24"/>
-                <w:szCs w:val="24"/>
-              </w:rPr>
-            </w:r>
-            <w:r>
-              <w:rPr>
-                <w:rFonts w:ascii="Times New Roman" w:hAnsi="Times New Roman" w:cs="Times New Roman"/>
+              </w:rPr>
+            </w:r>
+            <w:r>
+              <w:rPr>
                 <w:noProof/>
                 <w:webHidden/>
-                <w:sz w:val="24"/>
-                <w:szCs w:val="24"/>
               </w:rPr>
               <w:fldChar w:fldCharType="separate"/>
             </w:r>
             <w:r>
               <w:rPr>
-                <w:rFonts w:ascii="Times New Roman" w:hAnsi="Times New Roman" w:cs="Times New Roman"/>
                 <w:noProof/>
                 <w:webHidden/>
-                <w:sz w:val="24"/>
-                <w:szCs w:val="24"/>
               </w:rPr>
               <w:t>7</w:t>
             </w:r>
             <w:r>
               <w:rPr>
-                <w:rFonts w:ascii="Times New Roman" w:hAnsi="Times New Roman" w:cs="Times New Roman"/>
                 <w:noProof/>
                 <w:webHidden/>
-                <w:sz w:val="24"/>
-                <w:szCs w:val="24"/>
               </w:rPr>
               <w:fldChar w:fldCharType="end"/>
             </w:r>
@@ -2058,14 +1725,14 @@
               <w:tab w:val="right" w:leader="dot" w:pos="9345"/>
             </w:tabs>
             <w:rPr>
-              <w:rFonts w:ascii="Times New Roman" w:eastAsiaTheme="minorEastAsia" w:hAnsi="Times New Roman" w:cs="Times New Roman"/>
+              <w:rFonts w:eastAsiaTheme="minorEastAsia"/>
               <w:noProof/>
               <w:sz w:val="24"/>
               <w:szCs w:val="24"/>
               <w:lang w:eastAsia="ru-RU"/>
             </w:rPr>
           </w:pPr>
-          <w:hyperlink w:anchor="_Toc193051048" w:history="1">
+          <w:hyperlink w:anchor="_Toc193109511" w:history="1">
             <w:r>
               <w:rPr>
                 <w:rStyle w:val="af2"/>
@@ -2073,14 +1740,12 @@
                 <w:b/>
                 <w:bCs/>
                 <w:noProof/>
-                <w:sz w:val="24"/>
-                <w:szCs w:val="24"/>
               </w:rPr>
               <w:t>2.4.</w:t>
             </w:r>
             <w:r>
               <w:rPr>
-                <w:rFonts w:ascii="Times New Roman" w:eastAsiaTheme="minorEastAsia" w:hAnsi="Times New Roman" w:cs="Times New Roman"/>
+                <w:rFonts w:eastAsiaTheme="minorEastAsia"/>
                 <w:noProof/>
                 <w:sz w:val="24"/>
                 <w:szCs w:val="24"/>
@@ -2095,77 +1760,54 @@
                 <w:b/>
                 <w:bCs/>
                 <w:noProof/>
-                <w:sz w:val="24"/>
-                <w:szCs w:val="24"/>
               </w:rPr>
               <w:t>Поведение</w:t>
             </w:r>
             <w:r>
               <w:rPr>
-                <w:rFonts w:ascii="Times New Roman" w:hAnsi="Times New Roman" w:cs="Times New Roman"/>
                 <w:noProof/>
                 <w:webHidden/>
-                <w:sz w:val="24"/>
-                <w:szCs w:val="24"/>
               </w:rPr>
               <w:tab/>
             </w:r>
             <w:r>
               <w:rPr>
-                <w:rFonts w:ascii="Times New Roman" w:hAnsi="Times New Roman" w:cs="Times New Roman"/>
                 <w:noProof/>
                 <w:webHidden/>
-                <w:sz w:val="24"/>
-                <w:szCs w:val="24"/>
               </w:rPr>
               <w:fldChar w:fldCharType="begin"/>
             </w:r>
             <w:r>
               <w:rPr>
-                <w:rFonts w:ascii="Times New Roman" w:hAnsi="Times New Roman" w:cs="Times New Roman"/>
                 <w:noProof/>
                 <w:webHidden/>
-                <w:sz w:val="24"/>
-                <w:szCs w:val="24"/>
-              </w:rPr>
-              <w:instrText xml:space="preserve"> PAGEREF _Toc193051048 \h </w:instrText>
-            </w:r>
-            <w:r>
-              <w:rPr>
-                <w:rFonts w:ascii="Times New Roman" w:hAnsi="Times New Roman" w:cs="Times New Roman"/>
+              </w:rPr>
+              <w:instrText xml:space="preserve"> PAGEREF _Toc193109511 \h </w:instrText>
+            </w:r>
+            <w:r>
+              <w:rPr>
                 <w:noProof/>
                 <w:webHidden/>
-                <w:sz w:val="24"/>
-                <w:szCs w:val="24"/>
-              </w:rPr>
-            </w:r>
-            <w:r>
-              <w:rPr>
-                <w:rFonts w:ascii="Times New Roman" w:hAnsi="Times New Roman" w:cs="Times New Roman"/>
+              </w:rPr>
+            </w:r>
+            <w:r>
+              <w:rPr>
                 <w:noProof/>
                 <w:webHidden/>
-                <w:sz w:val="24"/>
-                <w:szCs w:val="24"/>
               </w:rPr>
               <w:fldChar w:fldCharType="separate"/>
             </w:r>
             <w:r>
               <w:rPr>
-                <w:rFonts w:ascii="Times New Roman" w:hAnsi="Times New Roman" w:cs="Times New Roman"/>
                 <w:noProof/>
                 <w:webHidden/>
-                <w:sz w:val="24"/>
-                <w:szCs w:val="24"/>
               </w:rPr>
               <w:t>8</w:t>
             </w:r>
             <w:r>
               <w:rPr>
-                <w:rFonts w:ascii="Times New Roman" w:hAnsi="Times New Roman" w:cs="Times New Roman"/>
                 <w:noProof/>
                 <w:webHidden/>
-                <w:sz w:val="24"/>
-                <w:szCs w:val="24"/>
               </w:rPr>
               <w:fldChar w:fldCharType="end"/>
             </w:r>
@@ -2179,14 +1821,14 @@
               <w:tab w:val="right" w:leader="dot" w:pos="9345"/>
             </w:tabs>
             <w:rPr>
-              <w:rFonts w:ascii="Times New Roman" w:eastAsiaTheme="minorEastAsia" w:hAnsi="Times New Roman" w:cs="Times New Roman"/>
+              <w:rFonts w:eastAsiaTheme="minorEastAsia"/>
               <w:noProof/>
               <w:sz w:val="24"/>
               <w:szCs w:val="24"/>
               <w:lang w:eastAsia="ru-RU"/>
             </w:rPr>
           </w:pPr>
-          <w:hyperlink w:anchor="_Toc193051049" w:history="1">
+          <w:hyperlink w:anchor="_Toc193109512" w:history="1">
             <w:r>
               <w:rPr>
                 <w:rStyle w:val="af2"/>
@@ -2194,14 +1836,12 @@
                 <w:b/>
                 <w:bCs/>
                 <w:noProof/>
-                <w:sz w:val="24"/>
-                <w:szCs w:val="24"/>
               </w:rPr>
               <w:t>2.5.</w:t>
             </w:r>
             <w:r>
               <w:rPr>
-                <w:rFonts w:ascii="Times New Roman" w:eastAsiaTheme="minorEastAsia" w:hAnsi="Times New Roman" w:cs="Times New Roman"/>
+                <w:rFonts w:eastAsiaTheme="minorEastAsia"/>
                 <w:noProof/>
                 <w:sz w:val="24"/>
                 <w:szCs w:val="24"/>
@@ -2216,78 +1856,55 @@
                 <w:b/>
                 <w:bCs/>
                 <w:noProof/>
-                <w:sz w:val="24"/>
-                <w:szCs w:val="24"/>
                 <w:lang w:val="en-US"/>
               </w:rPr>
               <w:t>SAM/SOM</w:t>
             </w:r>
             <w:r>
               <w:rPr>
-                <w:rFonts w:ascii="Times New Roman" w:hAnsi="Times New Roman" w:cs="Times New Roman"/>
                 <w:noProof/>
                 <w:webHidden/>
-                <w:sz w:val="24"/>
-                <w:szCs w:val="24"/>
               </w:rPr>
               <w:tab/>
             </w:r>
             <w:r>
               <w:rPr>
-                <w:rFonts w:ascii="Times New Roman" w:hAnsi="Times New Roman" w:cs="Times New Roman"/>
                 <w:noProof/>
                 <w:webHidden/>
-                <w:sz w:val="24"/>
-                <w:szCs w:val="24"/>
               </w:rPr>
               <w:fldChar w:fldCharType="begin"/>
             </w:r>
             <w:r>
               <w:rPr>
-                <w:rFonts w:ascii="Times New Roman" w:hAnsi="Times New Roman" w:cs="Times New Roman"/>
                 <w:noProof/>
                 <w:webHidden/>
-                <w:sz w:val="24"/>
-                <w:szCs w:val="24"/>
-              </w:rPr>
-              <w:instrText xml:space="preserve"> PAGEREF _Toc193051049 \h </w:instrText>
-            </w:r>
-            <w:r>
-              <w:rPr>
-                <w:rFonts w:ascii="Times New Roman" w:hAnsi="Times New Roman" w:cs="Times New Roman"/>
+              </w:rPr>
+              <w:instrText xml:space="preserve"> PAGEREF _Toc193109512 \h </w:instrText>
+            </w:r>
+            <w:r>
+              <w:rPr>
                 <w:noProof/>
                 <w:webHidden/>
-                <w:sz w:val="24"/>
-                <w:szCs w:val="24"/>
-              </w:rPr>
-            </w:r>
-            <w:r>
-              <w:rPr>
-                <w:rFonts w:ascii="Times New Roman" w:hAnsi="Times New Roman" w:cs="Times New Roman"/>
+              </w:rPr>
+            </w:r>
+            <w:r>
+              <w:rPr>
                 <w:noProof/>
                 <w:webHidden/>
-                <w:sz w:val="24"/>
-                <w:szCs w:val="24"/>
               </w:rPr>
               <w:fldChar w:fldCharType="separate"/>
             </w:r>
             <w:r>
               <w:rPr>
-                <w:rFonts w:ascii="Times New Roman" w:hAnsi="Times New Roman" w:cs="Times New Roman"/>
                 <w:noProof/>
                 <w:webHidden/>
-                <w:sz w:val="24"/>
-                <w:szCs w:val="24"/>
               </w:rPr>
               <w:t>8</w:t>
             </w:r>
             <w:r>
               <w:rPr>
-                <w:rFonts w:ascii="Times New Roman" w:hAnsi="Times New Roman" w:cs="Times New Roman"/>
                 <w:noProof/>
                 <w:webHidden/>
-                <w:sz w:val="24"/>
-                <w:szCs w:val="24"/>
               </w:rPr>
               <w:fldChar w:fldCharType="end"/>
             </w:r>
@@ -2301,14 +1918,14 @@
               <w:tab w:val="right" w:leader="dot" w:pos="9345"/>
             </w:tabs>
             <w:rPr>
-              <w:rFonts w:ascii="Times New Roman" w:eastAsiaTheme="minorEastAsia" w:hAnsi="Times New Roman" w:cs="Times New Roman"/>
+              <w:rFonts w:eastAsiaTheme="minorEastAsia"/>
               <w:noProof/>
               <w:sz w:val="24"/>
               <w:szCs w:val="24"/>
               <w:lang w:eastAsia="ru-RU"/>
             </w:rPr>
           </w:pPr>
-          <w:hyperlink w:anchor="_Toc193051050" w:history="1">
+          <w:hyperlink w:anchor="_Toc193109513" w:history="1">
             <w:r>
               <w:rPr>
                 <w:rStyle w:val="af2"/>
@@ -2316,14 +1933,12 @@
                 <w:b/>
                 <w:bCs/>
                 <w:noProof/>
-                <w:sz w:val="24"/>
-                <w:szCs w:val="24"/>
               </w:rPr>
               <w:t>2.6.</w:t>
             </w:r>
             <w:r>
               <w:rPr>
-                <w:rFonts w:ascii="Times New Roman" w:eastAsiaTheme="minorEastAsia" w:hAnsi="Times New Roman" w:cs="Times New Roman"/>
+                <w:rFonts w:eastAsiaTheme="minorEastAsia"/>
                 <w:noProof/>
                 <w:sz w:val="24"/>
                 <w:szCs w:val="24"/>
@@ -2338,77 +1953,54 @@
                 <w:b/>
                 <w:bCs/>
                 <w:noProof/>
-                <w:sz w:val="24"/>
-                <w:szCs w:val="24"/>
               </w:rPr>
               <w:t>Отличия от конкурентов:</w:t>
             </w:r>
             <w:r>
               <w:rPr>
-                <w:rFonts w:ascii="Times New Roman" w:hAnsi="Times New Roman" w:cs="Times New Roman"/>
                 <w:noProof/>
                 <w:webHidden/>
-                <w:sz w:val="24"/>
-                <w:szCs w:val="24"/>
               </w:rPr>
               <w:tab/>
             </w:r>
             <w:r>
               <w:rPr>
-                <w:rFonts w:ascii="Times New Roman" w:hAnsi="Times New Roman" w:cs="Times New Roman"/>
                 <w:noProof/>
                 <w:webHidden/>
-                <w:sz w:val="24"/>
-                <w:szCs w:val="24"/>
               </w:rPr>
               <w:fldChar w:fldCharType="begin"/>
             </w:r>
             <w:r>
               <w:rPr>
-                <w:rFonts w:ascii="Times New Roman" w:hAnsi="Times New Roman" w:cs="Times New Roman"/>
                 <w:noProof/>
                 <w:webHidden/>
-                <w:sz w:val="24"/>
-                <w:szCs w:val="24"/>
-              </w:rPr>
-              <w:instrText xml:space="preserve"> PAGEREF _Toc193051050 \h </w:instrText>
-            </w:r>
-            <w:r>
-              <w:rPr>
-                <w:rFonts w:ascii="Times New Roman" w:hAnsi="Times New Roman" w:cs="Times New Roman"/>
+              </w:rPr>
+              <w:instrText xml:space="preserve"> PAGEREF _Toc193109513 \h </w:instrText>
+            </w:r>
+            <w:r>
+              <w:rPr>
                 <w:noProof/>
                 <w:webHidden/>
-                <w:sz w:val="24"/>
-                <w:szCs w:val="24"/>
-              </w:rPr>
-            </w:r>
-            <w:r>
-              <w:rPr>
-                <w:rFonts w:ascii="Times New Roman" w:hAnsi="Times New Roman" w:cs="Times New Roman"/>
+              </w:rPr>
+            </w:r>
+            <w:r>
+              <w:rPr>
                 <w:noProof/>
                 <w:webHidden/>
-                <w:sz w:val="24"/>
-                <w:szCs w:val="24"/>
               </w:rPr>
               <w:fldChar w:fldCharType="separate"/>
             </w:r>
             <w:r>
               <w:rPr>
-                <w:rFonts w:ascii="Times New Roman" w:hAnsi="Times New Roman" w:cs="Times New Roman"/>
                 <w:noProof/>
                 <w:webHidden/>
-                <w:sz w:val="24"/>
-                <w:szCs w:val="24"/>
               </w:rPr>
               <w:t>8</w:t>
             </w:r>
             <w:r>
               <w:rPr>
-                <w:rFonts w:ascii="Times New Roman" w:hAnsi="Times New Roman" w:cs="Times New Roman"/>
                 <w:noProof/>
                 <w:webHidden/>
-                <w:sz w:val="24"/>
-                <w:szCs w:val="24"/>
               </w:rPr>
               <w:fldChar w:fldCharType="end"/>
             </w:r>
@@ -2422,14 +2014,14 @@
               <w:tab w:val="right" w:leader="dot" w:pos="9345"/>
             </w:tabs>
             <w:rPr>
-              <w:rFonts w:ascii="Times New Roman" w:eastAsiaTheme="minorEastAsia" w:hAnsi="Times New Roman" w:cs="Times New Roman"/>
+              <w:rFonts w:eastAsiaTheme="minorEastAsia"/>
               <w:noProof/>
               <w:sz w:val="24"/>
               <w:szCs w:val="24"/>
               <w:lang w:eastAsia="ru-RU"/>
             </w:rPr>
           </w:pPr>
-          <w:hyperlink w:anchor="_Toc193051051" w:history="1">
+          <w:hyperlink w:anchor="_Toc193109514" w:history="1">
             <w:r>
               <w:rPr>
                 <w:rStyle w:val="af2"/>
@@ -2437,14 +2029,12 @@
                 <w:b/>
                 <w:bCs/>
                 <w:noProof/>
-                <w:sz w:val="24"/>
-                <w:szCs w:val="24"/>
               </w:rPr>
               <w:t>3.</w:t>
             </w:r>
             <w:r>
               <w:rPr>
-                <w:rFonts w:ascii="Times New Roman" w:eastAsiaTheme="minorEastAsia" w:hAnsi="Times New Roman" w:cs="Times New Roman"/>
+                <w:rFonts w:eastAsiaTheme="minorEastAsia"/>
                 <w:noProof/>
                 <w:sz w:val="24"/>
                 <w:szCs w:val="24"/>
@@ -2459,77 +2049,54 @@
                 <w:b/>
                 <w:bCs/>
                 <w:noProof/>
-                <w:sz w:val="24"/>
-                <w:szCs w:val="24"/>
               </w:rPr>
               <w:t>Экономика и монетизация</w:t>
             </w:r>
             <w:r>
               <w:rPr>
-                <w:rFonts w:ascii="Times New Roman" w:hAnsi="Times New Roman" w:cs="Times New Roman"/>
                 <w:noProof/>
                 <w:webHidden/>
-                <w:sz w:val="24"/>
-                <w:szCs w:val="24"/>
               </w:rPr>
               <w:tab/>
             </w:r>
             <w:r>
               <w:rPr>
-                <w:rFonts w:ascii="Times New Roman" w:hAnsi="Times New Roman" w:cs="Times New Roman"/>
                 <w:noProof/>
                 <w:webHidden/>
-                <w:sz w:val="24"/>
-                <w:szCs w:val="24"/>
               </w:rPr>
               <w:fldChar w:fldCharType="begin"/>
             </w:r>
             <w:r>
               <w:rPr>
-                <w:rFonts w:ascii="Times New Roman" w:hAnsi="Times New Roman" w:cs="Times New Roman"/>
                 <w:noProof/>
                 <w:webHidden/>
-                <w:sz w:val="24"/>
-                <w:szCs w:val="24"/>
-              </w:rPr>
-              <w:instrText xml:space="preserve"> PAGEREF _Toc193051051 \h </w:instrText>
-            </w:r>
-            <w:r>
-              <w:rPr>
-                <w:rFonts w:ascii="Times New Roman" w:hAnsi="Times New Roman" w:cs="Times New Roman"/>
+              </w:rPr>
+              <w:instrText xml:space="preserve"> PAGEREF _Toc193109514 \h </w:instrText>
+            </w:r>
+            <w:r>
+              <w:rPr>
                 <w:noProof/>
                 <w:webHidden/>
-                <w:sz w:val="24"/>
-                <w:szCs w:val="24"/>
-              </w:rPr>
-            </w:r>
-            <w:r>
-              <w:rPr>
-                <w:rFonts w:ascii="Times New Roman" w:hAnsi="Times New Roman" w:cs="Times New Roman"/>
+              </w:rPr>
+            </w:r>
+            <w:r>
+              <w:rPr>
                 <w:noProof/>
                 <w:webHidden/>
-                <w:sz w:val="24"/>
-                <w:szCs w:val="24"/>
               </w:rPr>
               <w:fldChar w:fldCharType="separate"/>
             </w:r>
             <w:r>
               <w:rPr>
-                <w:rFonts w:ascii="Times New Roman" w:hAnsi="Times New Roman" w:cs="Times New Roman"/>
                 <w:noProof/>
                 <w:webHidden/>
-                <w:sz w:val="24"/>
-                <w:szCs w:val="24"/>
               </w:rPr>
               <w:t>8</w:t>
             </w:r>
             <w:r>
               <w:rPr>
-                <w:rFonts w:ascii="Times New Roman" w:hAnsi="Times New Roman" w:cs="Times New Roman"/>
                 <w:noProof/>
                 <w:webHidden/>
-                <w:sz w:val="24"/>
-                <w:szCs w:val="24"/>
               </w:rPr>
               <w:fldChar w:fldCharType="end"/>
             </w:r>
@@ -2543,14 +2110,14 @@
               <w:tab w:val="right" w:leader="dot" w:pos="9345"/>
             </w:tabs>
             <w:rPr>
-              <w:rFonts w:ascii="Times New Roman" w:eastAsiaTheme="minorEastAsia" w:hAnsi="Times New Roman" w:cs="Times New Roman"/>
+              <w:rFonts w:eastAsiaTheme="minorEastAsia"/>
               <w:noProof/>
               <w:sz w:val="24"/>
               <w:szCs w:val="24"/>
               <w:lang w:eastAsia="ru-RU"/>
             </w:rPr>
           </w:pPr>
-          <w:hyperlink w:anchor="_Toc193051052" w:history="1">
+          <w:hyperlink w:anchor="_Toc193109515" w:history="1">
             <w:r>
               <w:rPr>
                 <w:rStyle w:val="af2"/>
@@ -2558,14 +2125,12 @@
                 <w:b/>
                 <w:bCs/>
                 <w:noProof/>
-                <w:sz w:val="24"/>
-                <w:szCs w:val="24"/>
               </w:rPr>
               <w:t>3.1.</w:t>
             </w:r>
             <w:r>
               <w:rPr>
-                <w:rFonts w:ascii="Times New Roman" w:eastAsiaTheme="minorEastAsia" w:hAnsi="Times New Roman" w:cs="Times New Roman"/>
+                <w:rFonts w:eastAsiaTheme="minorEastAsia"/>
                 <w:noProof/>
                 <w:sz w:val="24"/>
                 <w:szCs w:val="24"/>
@@ -2580,77 +2145,54 @@
                 <w:b/>
                 <w:bCs/>
                 <w:noProof/>
-                <w:sz w:val="24"/>
-                <w:szCs w:val="24"/>
               </w:rPr>
               <w:t>Монетизация</w:t>
             </w:r>
             <w:r>
               <w:rPr>
-                <w:rFonts w:ascii="Times New Roman" w:hAnsi="Times New Roman" w:cs="Times New Roman"/>
                 <w:noProof/>
                 <w:webHidden/>
-                <w:sz w:val="24"/>
-                <w:szCs w:val="24"/>
               </w:rPr>
               <w:tab/>
             </w:r>
             <w:r>
               <w:rPr>
-                <w:rFonts w:ascii="Times New Roman" w:hAnsi="Times New Roman" w:cs="Times New Roman"/>
                 <w:noProof/>
                 <w:webHidden/>
-                <w:sz w:val="24"/>
-                <w:szCs w:val="24"/>
               </w:rPr>
               <w:fldChar w:fldCharType="begin"/>
             </w:r>
             <w:r>
               <w:rPr>
-                <w:rFonts w:ascii="Times New Roman" w:hAnsi="Times New Roman" w:cs="Times New Roman"/>
                 <w:noProof/>
                 <w:webHidden/>
-                <w:sz w:val="24"/>
-                <w:szCs w:val="24"/>
-              </w:rPr>
-              <w:instrText xml:space="preserve"> PAGEREF _Toc193051052 \h </w:instrText>
-            </w:r>
-            <w:r>
-              <w:rPr>
-                <w:rFonts w:ascii="Times New Roman" w:hAnsi="Times New Roman" w:cs="Times New Roman"/>
+              </w:rPr>
+              <w:instrText xml:space="preserve"> PAGEREF _Toc193109515 \h </w:instrText>
+            </w:r>
+            <w:r>
+              <w:rPr>
                 <w:noProof/>
                 <w:webHidden/>
-                <w:sz w:val="24"/>
-                <w:szCs w:val="24"/>
-              </w:rPr>
-            </w:r>
-            <w:r>
-              <w:rPr>
-                <w:rFonts w:ascii="Times New Roman" w:hAnsi="Times New Roman" w:cs="Times New Roman"/>
+              </w:rPr>
+            </w:r>
+            <w:r>
+              <w:rPr>
                 <w:noProof/>
                 <w:webHidden/>
-                <w:sz w:val="24"/>
-                <w:szCs w:val="24"/>
               </w:rPr>
               <w:fldChar w:fldCharType="separate"/>
             </w:r>
             <w:r>
               <w:rPr>
-                <w:rFonts w:ascii="Times New Roman" w:hAnsi="Times New Roman" w:cs="Times New Roman"/>
                 <w:noProof/>
                 <w:webHidden/>
-                <w:sz w:val="24"/>
-                <w:szCs w:val="24"/>
               </w:rPr>
               <w:t>8</w:t>
             </w:r>
             <w:r>
               <w:rPr>
-                <w:rFonts w:ascii="Times New Roman" w:hAnsi="Times New Roman" w:cs="Times New Roman"/>
                 <w:noProof/>
                 <w:webHidden/>
-                <w:sz w:val="24"/>
-                <w:szCs w:val="24"/>
               </w:rPr>
               <w:fldChar w:fldCharType="end"/>
             </w:r>
@@ -2664,14 +2206,14 @@
               <w:tab w:val="right" w:leader="dot" w:pos="9345"/>
             </w:tabs>
             <w:rPr>
-              <w:rFonts w:ascii="Times New Roman" w:eastAsiaTheme="minorEastAsia" w:hAnsi="Times New Roman" w:cs="Times New Roman"/>
+              <w:rFonts w:eastAsiaTheme="minorEastAsia"/>
               <w:noProof/>
               <w:sz w:val="24"/>
               <w:szCs w:val="24"/>
               <w:lang w:eastAsia="ru-RU"/>
             </w:rPr>
           </w:pPr>
-          <w:hyperlink w:anchor="_Toc193051053" w:history="1">
+          <w:hyperlink w:anchor="_Toc193109516" w:history="1">
             <w:r>
               <w:rPr>
                 <w:rStyle w:val="af2"/>
@@ -2679,14 +2221,12 @@
                 <w:b/>
                 <w:bCs/>
                 <w:noProof/>
-                <w:sz w:val="24"/>
-                <w:szCs w:val="24"/>
               </w:rPr>
               <w:t>3.2.</w:t>
             </w:r>
             <w:r>
               <w:rPr>
-                <w:rFonts w:ascii="Times New Roman" w:eastAsiaTheme="minorEastAsia" w:hAnsi="Times New Roman" w:cs="Times New Roman"/>
+                <w:rFonts w:eastAsiaTheme="minorEastAsia"/>
                 <w:noProof/>
                 <w:sz w:val="24"/>
                 <w:szCs w:val="24"/>
@@ -2701,77 +2241,54 @@
                 <w:b/>
                 <w:bCs/>
                 <w:noProof/>
-                <w:sz w:val="24"/>
-                <w:szCs w:val="24"/>
               </w:rPr>
               <w:t>Юнит-экономика и воронки продаж</w:t>
             </w:r>
             <w:r>
               <w:rPr>
-                <w:rFonts w:ascii="Times New Roman" w:hAnsi="Times New Roman" w:cs="Times New Roman"/>
                 <w:noProof/>
                 <w:webHidden/>
-                <w:sz w:val="24"/>
-                <w:szCs w:val="24"/>
               </w:rPr>
               <w:tab/>
             </w:r>
             <w:r>
               <w:rPr>
-                <w:rFonts w:ascii="Times New Roman" w:hAnsi="Times New Roman" w:cs="Times New Roman"/>
                 <w:noProof/>
                 <w:webHidden/>
-                <w:sz w:val="24"/>
-                <w:szCs w:val="24"/>
               </w:rPr>
               <w:fldChar w:fldCharType="begin"/>
             </w:r>
             <w:r>
               <w:rPr>
-                <w:rFonts w:ascii="Times New Roman" w:hAnsi="Times New Roman" w:cs="Times New Roman"/>
                 <w:noProof/>
                 <w:webHidden/>
-                <w:sz w:val="24"/>
-                <w:szCs w:val="24"/>
-              </w:rPr>
-              <w:instrText xml:space="preserve"> PAGEREF _Toc193051053 \h </w:instrText>
-            </w:r>
-            <w:r>
-              <w:rPr>
-                <w:rFonts w:ascii="Times New Roman" w:hAnsi="Times New Roman" w:cs="Times New Roman"/>
+              </w:rPr>
+              <w:instrText xml:space="preserve"> PAGEREF _Toc193109516 \h </w:instrText>
+            </w:r>
+            <w:r>
+              <w:rPr>
                 <w:noProof/>
                 <w:webHidden/>
-                <w:sz w:val="24"/>
-                <w:szCs w:val="24"/>
-              </w:rPr>
-            </w:r>
-            <w:r>
-              <w:rPr>
-                <w:rFonts w:ascii="Times New Roman" w:hAnsi="Times New Roman" w:cs="Times New Roman"/>
+              </w:rPr>
+            </w:r>
+            <w:r>
+              <w:rPr>
                 <w:noProof/>
                 <w:webHidden/>
-                <w:sz w:val="24"/>
-                <w:szCs w:val="24"/>
               </w:rPr>
               <w:fldChar w:fldCharType="separate"/>
             </w:r>
             <w:r>
               <w:rPr>
-                <w:rFonts w:ascii="Times New Roman" w:hAnsi="Times New Roman" w:cs="Times New Roman"/>
                 <w:noProof/>
                 <w:webHidden/>
-                <w:sz w:val="24"/>
-                <w:szCs w:val="24"/>
               </w:rPr>
               <w:t>9</w:t>
             </w:r>
             <w:r>
               <w:rPr>
-                <w:rFonts w:ascii="Times New Roman" w:hAnsi="Times New Roman" w:cs="Times New Roman"/>
                 <w:noProof/>
                 <w:webHidden/>
-                <w:sz w:val="24"/>
-                <w:szCs w:val="24"/>
               </w:rPr>
               <w:fldChar w:fldCharType="end"/>
             </w:r>
@@ -2785,14 +2302,14 @@
               <w:tab w:val="right" w:leader="dot" w:pos="9345"/>
             </w:tabs>
             <w:rPr>
-              <w:rFonts w:ascii="Times New Roman" w:eastAsiaTheme="minorEastAsia" w:hAnsi="Times New Roman" w:cs="Times New Roman"/>
+              <w:rFonts w:eastAsiaTheme="minorEastAsia"/>
               <w:noProof/>
               <w:sz w:val="24"/>
               <w:szCs w:val="24"/>
               <w:lang w:eastAsia="ru-RU"/>
             </w:rPr>
           </w:pPr>
-          <w:hyperlink w:anchor="_Toc193051054" w:history="1">
+          <w:hyperlink w:anchor="_Toc193109517" w:history="1">
             <w:r>
               <w:rPr>
                 <w:rStyle w:val="af2"/>
@@ -2800,14 +2317,12 @@
                 <w:b/>
                 <w:bCs/>
                 <w:noProof/>
-                <w:sz w:val="24"/>
-                <w:szCs w:val="24"/>
               </w:rPr>
               <w:t>3.3.</w:t>
             </w:r>
             <w:r>
               <w:rPr>
-                <w:rFonts w:ascii="Times New Roman" w:eastAsiaTheme="minorEastAsia" w:hAnsi="Times New Roman" w:cs="Times New Roman"/>
+                <w:rFonts w:eastAsiaTheme="minorEastAsia"/>
                 <w:noProof/>
                 <w:sz w:val="24"/>
                 <w:szCs w:val="24"/>
@@ -2822,77 +2337,54 @@
                 <w:b/>
                 <w:bCs/>
                 <w:noProof/>
-                <w:sz w:val="24"/>
-                <w:szCs w:val="24"/>
               </w:rPr>
               <w:t>Repeatable (Повторные покупки, возврат пользователей)</w:t>
             </w:r>
             <w:r>
               <w:rPr>
-                <w:rFonts w:ascii="Times New Roman" w:hAnsi="Times New Roman" w:cs="Times New Roman"/>
                 <w:noProof/>
                 <w:webHidden/>
-                <w:sz w:val="24"/>
-                <w:szCs w:val="24"/>
               </w:rPr>
               <w:tab/>
             </w:r>
             <w:r>
               <w:rPr>
-                <w:rFonts w:ascii="Times New Roman" w:hAnsi="Times New Roman" w:cs="Times New Roman"/>
                 <w:noProof/>
                 <w:webHidden/>
-                <w:sz w:val="24"/>
-                <w:szCs w:val="24"/>
               </w:rPr>
               <w:fldChar w:fldCharType="begin"/>
             </w:r>
             <w:r>
               <w:rPr>
-                <w:rFonts w:ascii="Times New Roman" w:hAnsi="Times New Roman" w:cs="Times New Roman"/>
                 <w:noProof/>
                 <w:webHidden/>
-                <w:sz w:val="24"/>
-                <w:szCs w:val="24"/>
-              </w:rPr>
-              <w:instrText xml:space="preserve"> PAGEREF _Toc193051054 \h </w:instrText>
-            </w:r>
-            <w:r>
-              <w:rPr>
-                <w:rFonts w:ascii="Times New Roman" w:hAnsi="Times New Roman" w:cs="Times New Roman"/>
+              </w:rPr>
+              <w:instrText xml:space="preserve"> PAGEREF _Toc193109517 \h </w:instrText>
+            </w:r>
+            <w:r>
+              <w:rPr>
                 <w:noProof/>
                 <w:webHidden/>
-                <w:sz w:val="24"/>
-                <w:szCs w:val="24"/>
-              </w:rPr>
-            </w:r>
-            <w:r>
-              <w:rPr>
-                <w:rFonts w:ascii="Times New Roman" w:hAnsi="Times New Roman" w:cs="Times New Roman"/>
+              </w:rPr>
+            </w:r>
+            <w:r>
+              <w:rPr>
                 <w:noProof/>
                 <w:webHidden/>
-                <w:sz w:val="24"/>
-                <w:szCs w:val="24"/>
               </w:rPr>
               <w:fldChar w:fldCharType="separate"/>
             </w:r>
             <w:r>
               <w:rPr>
-                <w:rFonts w:ascii="Times New Roman" w:hAnsi="Times New Roman" w:cs="Times New Roman"/>
                 <w:noProof/>
                 <w:webHidden/>
-                <w:sz w:val="24"/>
-                <w:szCs w:val="24"/>
               </w:rPr>
               <w:t>13</w:t>
             </w:r>
             <w:r>
               <w:rPr>
-                <w:rFonts w:ascii="Times New Roman" w:hAnsi="Times New Roman" w:cs="Times New Roman"/>
                 <w:noProof/>
                 <w:webHidden/>
-                <w:sz w:val="24"/>
-                <w:szCs w:val="24"/>
               </w:rPr>
               <w:fldChar w:fldCharType="end"/>
             </w:r>
@@ -2906,14 +2398,14 @@
               <w:tab w:val="right" w:leader="dot" w:pos="9345"/>
             </w:tabs>
             <w:rPr>
-              <w:rFonts w:ascii="Times New Roman" w:eastAsiaTheme="minorEastAsia" w:hAnsi="Times New Roman" w:cs="Times New Roman"/>
+              <w:rFonts w:eastAsiaTheme="minorEastAsia"/>
               <w:noProof/>
               <w:sz w:val="24"/>
               <w:szCs w:val="24"/>
               <w:lang w:eastAsia="ru-RU"/>
             </w:rPr>
           </w:pPr>
-          <w:hyperlink w:anchor="_Toc193051055" w:history="1">
+          <w:hyperlink w:anchor="_Toc193109518" w:history="1">
             <w:r>
               <w:rPr>
                 <w:rStyle w:val="af2"/>
@@ -2921,14 +2413,12 @@
                 <w:b/>
                 <w:bCs/>
                 <w:noProof/>
-                <w:sz w:val="24"/>
-                <w:szCs w:val="24"/>
               </w:rPr>
               <w:t>4.</w:t>
             </w:r>
             <w:r>
               <w:rPr>
-                <w:rFonts w:ascii="Times New Roman" w:eastAsiaTheme="minorEastAsia" w:hAnsi="Times New Roman" w:cs="Times New Roman"/>
+                <w:rFonts w:eastAsiaTheme="minorEastAsia"/>
                 <w:noProof/>
                 <w:sz w:val="24"/>
                 <w:szCs w:val="24"/>
@@ -2943,77 +2433,74 @@
                 <w:b/>
                 <w:bCs/>
                 <w:noProof/>
-                <w:sz w:val="24"/>
-                <w:szCs w:val="24"/>
-              </w:rPr>
-              <w:t>Дорожная карта с AI-ответами в MVP (6-12 месяцев)</w:t>
-            </w:r>
-            <w:r>
-              <w:rPr>
-                <w:rFonts w:ascii="Times New Roman" w:hAnsi="Times New Roman" w:cs="Times New Roman"/>
+              </w:rPr>
+              <w:t>Дорожная карта (6-1</w:t>
+            </w:r>
+            <w:r>
+              <w:rPr>
+                <w:rStyle w:val="af2"/>
+                <w:rFonts w:ascii="Times New Roman" w:hAnsi="Times New Roman" w:cs="Times New Roman"/>
+                <w:b/>
+                <w:bCs/>
+                <w:noProof/>
+              </w:rPr>
+              <w:t>2</w:t>
+            </w:r>
+            <w:r>
+              <w:rPr>
+                <w:rStyle w:val="af2"/>
+                <w:rFonts w:ascii="Times New Roman" w:hAnsi="Times New Roman" w:cs="Times New Roman"/>
+                <w:b/>
+                <w:bCs/>
+                <w:noProof/>
+              </w:rPr>
+              <w:t xml:space="preserve"> месяцев)</w:t>
+            </w:r>
+            <w:r>
+              <w:rPr>
                 <w:noProof/>
                 <w:webHidden/>
-                <w:sz w:val="24"/>
-                <w:szCs w:val="24"/>
               </w:rPr>
               <w:tab/>
             </w:r>
             <w:r>
               <w:rPr>
-                <w:rFonts w:ascii="Times New Roman" w:hAnsi="Times New Roman" w:cs="Times New Roman"/>
                 <w:noProof/>
                 <w:webHidden/>
-                <w:sz w:val="24"/>
-                <w:szCs w:val="24"/>
               </w:rPr>
               <w:fldChar w:fldCharType="begin"/>
             </w:r>
             <w:r>
               <w:rPr>
-                <w:rFonts w:ascii="Times New Roman" w:hAnsi="Times New Roman" w:cs="Times New Roman"/>
                 <w:noProof/>
                 <w:webHidden/>
-                <w:sz w:val="24"/>
-                <w:szCs w:val="24"/>
-              </w:rPr>
-              <w:instrText xml:space="preserve"> PAGEREF _Toc193051055 \h </w:instrText>
-            </w:r>
-            <w:r>
-              <w:rPr>
-                <w:rFonts w:ascii="Times New Roman" w:hAnsi="Times New Roman" w:cs="Times New Roman"/>
+              </w:rPr>
+              <w:instrText xml:space="preserve"> PAGEREF _Toc193109518 \h </w:instrText>
+            </w:r>
+            <w:r>
+              <w:rPr>
                 <w:noProof/>
                 <w:webHidden/>
-                <w:sz w:val="24"/>
-                <w:szCs w:val="24"/>
-              </w:rPr>
-            </w:r>
-            <w:r>
-              <w:rPr>
-                <w:rFonts w:ascii="Times New Roman" w:hAnsi="Times New Roman" w:cs="Times New Roman"/>
+              </w:rPr>
+            </w:r>
+            <w:r>
+              <w:rPr>
                 <w:noProof/>
                 <w:webHidden/>
-                <w:sz w:val="24"/>
-                <w:szCs w:val="24"/>
               </w:rPr>
               <w:fldChar w:fldCharType="separate"/>
             </w:r>
             <w:r>
               <w:rPr>
-                <w:rFonts w:ascii="Times New Roman" w:hAnsi="Times New Roman" w:cs="Times New Roman"/>
                 <w:noProof/>
                 <w:webHidden/>
-                <w:sz w:val="24"/>
-                <w:szCs w:val="24"/>
               </w:rPr>
               <w:t>14</w:t>
             </w:r>
             <w:r>
               <w:rPr>
-                <w:rFonts w:ascii="Times New Roman" w:hAnsi="Times New Roman" w:cs="Times New Roman"/>
                 <w:noProof/>
                 <w:webHidden/>
-                <w:sz w:val="24"/>
-                <w:szCs w:val="24"/>
               </w:rPr>
               <w:fldChar w:fldCharType="end"/>
             </w:r>
@@ -3090,7 +2577,7 @@
           <w:szCs w:val="28"/>
         </w:rPr>
       </w:pPr>
-      <w:bookmarkStart w:id="1" w:name="_Toc193051032"/>
+      <w:bookmarkStart w:id="2" w:name="_Toc193109495"/>
       <w:r>
         <w:rPr>
           <w:rFonts w:ascii="Times New Roman" w:hAnsi="Times New Roman" w:cs="Times New Roman"/>
@@ -3102,7 +2589,7 @@
         <w:lastRenderedPageBreak/>
         <w:t>Анализ конкурентов</w:t>
       </w:r>
-      <w:bookmarkEnd w:id="1"/>
+      <w:bookmarkEnd w:id="2"/>
     </w:p>
     <w:p>
       <w:pPr>
@@ -3131,7 +2618,7 @@
           <w:szCs w:val="28"/>
         </w:rPr>
       </w:pPr>
-      <w:bookmarkStart w:id="2" w:name="_Toc193051033"/>
+      <w:bookmarkStart w:id="3" w:name="_Toc193109496"/>
       <w:r>
         <w:rPr>
           <w:rFonts w:ascii="Times New Roman" w:hAnsi="Times New Roman" w:cs="Times New Roman"/>
@@ -3142,7 +2629,7 @@
         </w:rPr>
         <w:t>Бенчмаркинг по основным конкурентам</w:t>
       </w:r>
-      <w:bookmarkEnd w:id="2"/>
+      <w:bookmarkEnd w:id="3"/>
     </w:p>
     <w:p>
       <w:pPr>
@@ -3199,7 +2686,7 @@
           <w:szCs w:val="28"/>
         </w:rPr>
       </w:pPr>
-      <w:bookmarkStart w:id="3" w:name="_Toc193051034"/>
+      <w:bookmarkStart w:id="4" w:name="_Toc193109497"/>
       <w:r>
         <w:rPr>
           <w:rFonts w:ascii="Times New Roman" w:hAnsi="Times New Roman" w:cs="Times New Roman"/>
@@ -3211,7 +2698,7 @@
         </w:rPr>
         <w:t>i2CRM</w:t>
       </w:r>
-      <w:bookmarkEnd w:id="3"/>
+      <w:bookmarkEnd w:id="4"/>
     </w:p>
     <w:p>
       <w:pPr>
@@ -3565,8 +3052,8 @@
           <w:szCs w:val="28"/>
         </w:rPr>
       </w:pPr>
-      <w:bookmarkStart w:id="4" w:name="_Hlk192791248"/>
-      <w:bookmarkStart w:id="5" w:name="_Toc193051035"/>
+      <w:bookmarkStart w:id="5" w:name="_Hlk192791248"/>
+      <w:bookmarkStart w:id="6" w:name="_Toc193109498"/>
       <w:proofErr w:type="spellStart"/>
       <w:r>
         <w:rPr>
@@ -3578,8 +3065,8 @@
         </w:rPr>
         <w:t>Angry.Space</w:t>
       </w:r>
-      <w:bookmarkEnd w:id="4"/>
       <w:bookmarkEnd w:id="5"/>
+      <w:bookmarkEnd w:id="6"/>
       <w:proofErr w:type="spellEnd"/>
     </w:p>
     <w:p>
@@ -3591,7 +3078,7 @@
           <w:lang w:val="en-US"/>
         </w:rPr>
       </w:pPr>
-      <w:bookmarkStart w:id="6" w:name="_Hlk192793299"/>
+      <w:bookmarkStart w:id="7" w:name="_Hlk192793299"/>
     </w:p>
     <w:p>
       <w:pPr>
@@ -3609,7 +3096,7 @@
         </w:rPr>
         <w:t>Система управления клиентскими обращениями из соцсетей и мессенджеров</w:t>
       </w:r>
-      <w:bookmarkEnd w:id="6"/>
+      <w:bookmarkEnd w:id="7"/>
       <w:r>
         <w:rPr>
           <w:rFonts w:ascii="Times New Roman" w:hAnsi="Times New Roman" w:cs="Times New Roman"/>
@@ -3649,7 +3136,7 @@
           <w:szCs w:val="28"/>
         </w:rPr>
       </w:pPr>
-      <w:bookmarkStart w:id="7" w:name="_Hlk192793457"/>
+      <w:bookmarkStart w:id="8" w:name="_Hlk192793457"/>
       <w:r>
         <w:rPr>
           <w:rFonts w:ascii="Times New Roman" w:hAnsi="Times New Roman" w:cs="Times New Roman"/>
@@ -3658,7 +3145,7 @@
         </w:rPr>
         <w:t xml:space="preserve">Широкий список поддерживаемых соцсетей </w:t>
       </w:r>
-      <w:bookmarkEnd w:id="7"/>
+      <w:bookmarkEnd w:id="8"/>
       <w:r>
         <w:rPr>
           <w:rFonts w:ascii="Times New Roman" w:hAnsi="Times New Roman" w:cs="Times New Roman"/>
@@ -3680,7 +3167,7 @@
           <w:szCs w:val="28"/>
         </w:rPr>
       </w:pPr>
-      <w:bookmarkStart w:id="8" w:name="_Hlk192793473"/>
+      <w:bookmarkStart w:id="9" w:name="_Hlk192793473"/>
       <w:r>
         <w:rPr>
           <w:rFonts w:ascii="Times New Roman" w:hAnsi="Times New Roman" w:cs="Times New Roman"/>
@@ -3689,7 +3176,7 @@
         </w:rPr>
         <w:t>Хорошие аналитические инструменты для контроля работы операторов</w:t>
       </w:r>
-      <w:bookmarkEnd w:id="8"/>
+      <w:bookmarkEnd w:id="9"/>
       <w:r>
         <w:rPr>
           <w:rFonts w:ascii="Times New Roman" w:hAnsi="Times New Roman" w:cs="Times New Roman"/>
@@ -3711,7 +3198,7 @@
           <w:szCs w:val="28"/>
         </w:rPr>
       </w:pPr>
-      <w:bookmarkStart w:id="9" w:name="_Hlk192793485"/>
+      <w:bookmarkStart w:id="10" w:name="_Hlk192793485"/>
       <w:r>
         <w:rPr>
           <w:rFonts w:ascii="Times New Roman" w:hAnsi="Times New Roman" w:cs="Times New Roman"/>
@@ -3721,7 +3208,7 @@
         <w:t>Возможность блокировать сотрудников, не теряя историю переписки.</w:t>
       </w:r>
     </w:p>
-    <w:bookmarkEnd w:id="9"/>
+    <w:bookmarkEnd w:id="10"/>
     <w:p>
       <w:pPr>
         <w:rPr>
@@ -3751,7 +3238,7 @@
           <w:szCs w:val="28"/>
         </w:rPr>
       </w:pPr>
-      <w:bookmarkStart w:id="10" w:name="_Hlk192793538"/>
+      <w:bookmarkStart w:id="11" w:name="_Hlk192793538"/>
       <w:r>
         <w:rPr>
           <w:rFonts w:ascii="Times New Roman" w:hAnsi="Times New Roman" w:cs="Times New Roman"/>
@@ -3773,8 +3260,8 @@
           <w:szCs w:val="28"/>
         </w:rPr>
       </w:pPr>
-      <w:bookmarkStart w:id="11" w:name="_Hlk192793542"/>
-      <w:bookmarkEnd w:id="10"/>
+      <w:bookmarkStart w:id="12" w:name="_Hlk192793542"/>
+      <w:bookmarkEnd w:id="11"/>
       <w:r>
         <w:rPr>
           <w:rFonts w:ascii="Times New Roman" w:hAnsi="Times New Roman" w:cs="Times New Roman"/>
@@ -3796,8 +3283,8 @@
           <w:szCs w:val="28"/>
         </w:rPr>
       </w:pPr>
-      <w:bookmarkStart w:id="12" w:name="_Hlk192793547"/>
-      <w:bookmarkEnd w:id="11"/>
+      <w:bookmarkStart w:id="13" w:name="_Hlk192793547"/>
+      <w:bookmarkEnd w:id="12"/>
       <w:r>
         <w:rPr>
           <w:rFonts w:ascii="Times New Roman" w:hAnsi="Times New Roman" w:cs="Times New Roman"/>
@@ -3836,8 +3323,8 @@
           <w:szCs w:val="28"/>
         </w:rPr>
       </w:pPr>
-      <w:bookmarkStart w:id="13" w:name="_Hlk192793555"/>
-      <w:bookmarkEnd w:id="12"/>
+      <w:bookmarkStart w:id="14" w:name="_Hlk192793555"/>
+      <w:bookmarkEnd w:id="13"/>
       <w:r>
         <w:rPr>
           <w:rFonts w:ascii="Times New Roman" w:hAnsi="Times New Roman" w:cs="Times New Roman"/>
@@ -3856,7 +3343,7 @@
         <w:t>email.</w:t>
       </w:r>
     </w:p>
-    <w:bookmarkEnd w:id="13"/>
+    <w:bookmarkEnd w:id="14"/>
     <w:p>
       <w:pPr>
         <w:rPr>
@@ -3924,8 +3411,8 @@
           <w:szCs w:val="28"/>
         </w:rPr>
       </w:pPr>
-      <w:bookmarkStart w:id="14" w:name="_Hlk192793638"/>
-      <w:bookmarkStart w:id="15" w:name="_Toc193051036"/>
+      <w:bookmarkStart w:id="15" w:name="_Hlk192793638"/>
+      <w:bookmarkStart w:id="16" w:name="_Toc193109499"/>
       <w:proofErr w:type="spellStart"/>
       <w:r>
         <w:rPr>
@@ -3937,8 +3424,8 @@
         </w:rPr>
         <w:t>Pact</w:t>
       </w:r>
-      <w:bookmarkEnd w:id="14"/>
       <w:bookmarkEnd w:id="15"/>
+      <w:bookmarkEnd w:id="16"/>
       <w:proofErr w:type="spellEnd"/>
     </w:p>
     <w:p>
@@ -4321,7 +3808,7 @@
           <w:szCs w:val="28"/>
         </w:rPr>
       </w:pPr>
-      <w:bookmarkStart w:id="16" w:name="_Toc193051037"/>
+      <w:bookmarkStart w:id="17" w:name="_Toc193109500"/>
       <w:proofErr w:type="spellStart"/>
       <w:r>
         <w:rPr>
@@ -4333,7 +3820,7 @@
         </w:rPr>
         <w:t>Quickley</w:t>
       </w:r>
-      <w:bookmarkEnd w:id="16"/>
+      <w:bookmarkEnd w:id="17"/>
       <w:proofErr w:type="spellEnd"/>
     </w:p>
     <w:p>
@@ -4707,7 +4194,7 @@
           <w:lang w:val="en-US"/>
         </w:rPr>
       </w:pPr>
-      <w:bookmarkStart w:id="17" w:name="_Toc193051038"/>
+      <w:bookmarkStart w:id="18" w:name="_Toc193109501"/>
       <w:r>
         <w:rPr>
           <w:rFonts w:ascii="Times New Roman" w:hAnsi="Times New Roman" w:cs="Times New Roman"/>
@@ -4718,7 +4205,7 @@
         </w:rPr>
         <w:t>Общее сравнение сервисов.</w:t>
       </w:r>
-      <w:bookmarkEnd w:id="17"/>
+      <w:bookmarkEnd w:id="18"/>
     </w:p>
     <w:p>
       <w:pPr>
@@ -5963,7 +5450,7 @@
           <w:szCs w:val="28"/>
         </w:rPr>
       </w:pPr>
-      <w:bookmarkStart w:id="18" w:name="_Toc193051039"/>
+      <w:bookmarkStart w:id="19" w:name="_Toc193109502"/>
       <w:r>
         <w:rPr>
           <w:rFonts w:ascii="Times New Roman" w:hAnsi="Times New Roman" w:cs="Times New Roman"/>
@@ -5974,7 +5461,7 @@
         </w:rPr>
         <w:t>SWOT-анализ нашего продукта</w:t>
       </w:r>
-      <w:bookmarkEnd w:id="18"/>
+      <w:bookmarkEnd w:id="19"/>
     </w:p>
     <w:p>
       <w:pPr>
@@ -6005,7 +5492,7 @@
           <w:szCs w:val="28"/>
         </w:rPr>
       </w:pPr>
-      <w:bookmarkStart w:id="19" w:name="_Toc193051040"/>
+      <w:bookmarkStart w:id="20" w:name="_Toc193109503"/>
       <w:proofErr w:type="spellStart"/>
       <w:r>
         <w:rPr>
@@ -6028,7 +5515,7 @@
         </w:rPr>
         <w:t xml:space="preserve"> (сильные стороны)</w:t>
       </w:r>
-      <w:bookmarkEnd w:id="19"/>
+      <w:bookmarkEnd w:id="20"/>
     </w:p>
     <w:p>
       <w:pPr>
@@ -6394,7 +5881,7 @@
           <w:szCs w:val="28"/>
         </w:rPr>
       </w:pPr>
-      <w:bookmarkStart w:id="20" w:name="_Toc193051041"/>
+      <w:bookmarkStart w:id="21" w:name="_Toc193109504"/>
       <w:proofErr w:type="spellStart"/>
       <w:proofErr w:type="gramStart"/>
       <w:r>
@@ -6452,7 +5939,7 @@
         </w:rPr>
         <w:t xml:space="preserve"> стороны)</w:t>
       </w:r>
-      <w:bookmarkEnd w:id="20"/>
+      <w:bookmarkEnd w:id="21"/>
     </w:p>
     <w:p>
       <w:pPr>
@@ -6683,7 +6170,7 @@
           <w:szCs w:val="28"/>
         </w:rPr>
       </w:pPr>
-      <w:bookmarkStart w:id="21" w:name="_Toc193051042"/>
+      <w:bookmarkStart w:id="22" w:name="_Toc193109505"/>
       <w:proofErr w:type="spellStart"/>
       <w:r>
         <w:rPr>
@@ -6706,7 +6193,7 @@
         </w:rPr>
         <w:t xml:space="preserve"> (Возможности)</w:t>
       </w:r>
-      <w:bookmarkEnd w:id="21"/>
+      <w:bookmarkEnd w:id="22"/>
     </w:p>
     <w:p>
       <w:pPr>
@@ -6999,7 +6486,7 @@
           <w:szCs w:val="28"/>
         </w:rPr>
       </w:pPr>
-      <w:bookmarkStart w:id="22" w:name="_Toc193051043"/>
+      <w:bookmarkStart w:id="23" w:name="_Toc193109506"/>
       <w:proofErr w:type="spellStart"/>
       <w:r>
         <w:rPr>
@@ -7022,7 +6509,7 @@
         </w:rPr>
         <w:t xml:space="preserve"> (Угрозы)</w:t>
       </w:r>
-      <w:bookmarkEnd w:id="22"/>
+      <w:bookmarkEnd w:id="23"/>
     </w:p>
     <w:p>
       <w:pPr>
@@ -7224,7 +6711,7 @@
           <w:szCs w:val="28"/>
         </w:rPr>
       </w:pPr>
-      <w:bookmarkStart w:id="23" w:name="_Toc193051044"/>
+      <w:bookmarkStart w:id="24" w:name="_Toc193109507"/>
       <w:r>
         <w:rPr>
           <w:rFonts w:ascii="Times New Roman" w:hAnsi="Times New Roman" w:cs="Times New Roman"/>
@@ -7235,7 +6722,7 @@
         </w:rPr>
         <w:t>Целевая аудитория автоответчика</w:t>
       </w:r>
-      <w:bookmarkEnd w:id="23"/>
+      <w:bookmarkEnd w:id="24"/>
     </w:p>
     <w:p>
       <w:pPr>
@@ -7306,7 +6793,7 @@
           <w:szCs w:val="28"/>
         </w:rPr>
       </w:pPr>
-      <w:bookmarkStart w:id="24" w:name="_Toc193051045"/>
+      <w:bookmarkStart w:id="25" w:name="_Toc193109508"/>
       <w:r>
         <w:rPr>
           <w:rFonts w:ascii="Times New Roman" w:hAnsi="Times New Roman" w:cs="Times New Roman"/>
@@ -7317,7 +6804,7 @@
         </w:rPr>
         <w:t>Актуальность</w:t>
       </w:r>
-      <w:bookmarkEnd w:id="24"/>
+      <w:bookmarkEnd w:id="25"/>
     </w:p>
     <w:p>
       <w:pPr>
@@ -7544,7 +7031,7 @@
           <w:szCs w:val="28"/>
         </w:rPr>
       </w:pPr>
-      <w:bookmarkStart w:id="25" w:name="_Toc193051046"/>
+      <w:bookmarkStart w:id="26" w:name="_Toc193109509"/>
       <w:r>
         <w:rPr>
           <w:rFonts w:ascii="Times New Roman" w:hAnsi="Times New Roman" w:cs="Times New Roman"/>
@@ -7555,7 +7042,7 @@
         </w:rPr>
         <w:t>Портрет целевой аудитории</w:t>
       </w:r>
-      <w:bookmarkEnd w:id="25"/>
+      <w:bookmarkEnd w:id="26"/>
     </w:p>
     <w:p>
       <w:pPr>
@@ -7753,7 +7240,7 @@
           <w:szCs w:val="28"/>
         </w:rPr>
       </w:pPr>
-      <w:bookmarkStart w:id="26" w:name="_Toc193051047"/>
+      <w:bookmarkStart w:id="27" w:name="_Toc193109510"/>
       <w:r>
         <w:rPr>
           <w:rFonts w:ascii="Times New Roman" w:hAnsi="Times New Roman" w:cs="Times New Roman"/>
@@ -7764,7 +7251,7 @@
         </w:rPr>
         <w:t>География</w:t>
       </w:r>
-      <w:bookmarkEnd w:id="26"/>
+      <w:bookmarkEnd w:id="27"/>
     </w:p>
     <w:p>
       <w:pPr>
@@ -7832,7 +7319,7 @@
           <w:szCs w:val="28"/>
         </w:rPr>
       </w:pPr>
-      <w:bookmarkStart w:id="27" w:name="_Toc193051048"/>
+      <w:bookmarkStart w:id="28" w:name="_Toc193109511"/>
       <w:r>
         <w:rPr>
           <w:rFonts w:ascii="Times New Roman" w:hAnsi="Times New Roman" w:cs="Times New Roman"/>
@@ -7843,7 +7330,7 @@
         </w:rPr>
         <w:t>Поведение</w:t>
       </w:r>
-      <w:bookmarkEnd w:id="27"/>
+      <w:bookmarkEnd w:id="28"/>
     </w:p>
     <w:p>
       <w:pPr>
@@ -8011,7 +7498,7 @@
           <w:szCs w:val="28"/>
         </w:rPr>
       </w:pPr>
-      <w:bookmarkStart w:id="28" w:name="_Toc193051049"/>
+      <w:bookmarkStart w:id="29" w:name="_Toc193109512"/>
       <w:r>
         <w:rPr>
           <w:rFonts w:ascii="Times New Roman" w:hAnsi="Times New Roman" w:cs="Times New Roman"/>
@@ -8034,7 +7521,7 @@
         </w:rPr>
         <w:t>/SOM</w:t>
       </w:r>
-      <w:bookmarkEnd w:id="28"/>
+      <w:bookmarkEnd w:id="29"/>
     </w:p>
     <w:p>
       <w:pPr>
@@ -8122,7 +7609,7 @@
           <w:szCs w:val="28"/>
         </w:rPr>
       </w:pPr>
-      <w:bookmarkStart w:id="29" w:name="_Toc193051050"/>
+      <w:bookmarkStart w:id="30" w:name="_Toc193109513"/>
       <w:r>
         <w:rPr>
           <w:rFonts w:ascii="Times New Roman" w:hAnsi="Times New Roman" w:cs="Times New Roman"/>
@@ -8143,7 +7630,7 @@
         </w:rPr>
         <w:t>:</w:t>
       </w:r>
-      <w:bookmarkEnd w:id="29"/>
+      <w:bookmarkEnd w:id="30"/>
     </w:p>
     <w:p>
       <w:pPr>
@@ -8502,7 +7989,7 @@
           <w:szCs w:val="28"/>
         </w:rPr>
       </w:pPr>
-      <w:bookmarkStart w:id="30" w:name="_Toc193051051"/>
+      <w:bookmarkStart w:id="31" w:name="_Toc193109514"/>
       <w:r>
         <w:rPr>
           <w:rFonts w:ascii="Times New Roman" w:hAnsi="Times New Roman" w:cs="Times New Roman"/>
@@ -8514,7 +8001,7 @@
         </w:rPr>
         <w:t>Экономика и монетизация</w:t>
       </w:r>
-      <w:bookmarkEnd w:id="30"/>
+      <w:bookmarkEnd w:id="31"/>
     </w:p>
     <w:p>
       <w:pPr>
@@ -8543,7 +8030,7 @@
           <w:szCs w:val="28"/>
         </w:rPr>
       </w:pPr>
-      <w:bookmarkStart w:id="31" w:name="_Toc193051052"/>
+      <w:bookmarkStart w:id="32" w:name="_Toc193109515"/>
       <w:r>
         <w:rPr>
           <w:rFonts w:ascii="Times New Roman" w:hAnsi="Times New Roman" w:cs="Times New Roman"/>
@@ -8566,7 +8053,7 @@
         </w:rPr>
         <w:t>етизация</w:t>
       </w:r>
-      <w:bookmarkEnd w:id="31"/>
+      <w:bookmarkEnd w:id="32"/>
     </w:p>
     <w:p>
       <w:pPr>
@@ -8689,7 +8176,7 @@
           <w:szCs w:val="28"/>
         </w:rPr>
       </w:pPr>
-      <w:bookmarkStart w:id="32" w:name="_Toc193051053"/>
+      <w:bookmarkStart w:id="33" w:name="_Toc193109516"/>
       <w:r>
         <w:rPr>
           <w:rFonts w:ascii="Times New Roman" w:hAnsi="Times New Roman" w:cs="Times New Roman"/>
@@ -8701,7 +8188,7 @@
         </w:rPr>
         <w:t>Юнит-экономика и воронки продаж</w:t>
       </w:r>
-      <w:bookmarkEnd w:id="32"/>
+      <w:bookmarkEnd w:id="33"/>
     </w:p>
     <w:p>
       <w:pPr>
@@ -11971,7 +11458,7 @@
           <w:szCs w:val="28"/>
         </w:rPr>
       </w:pPr>
-      <w:bookmarkStart w:id="33" w:name="_Toc193051054"/>
+      <w:bookmarkStart w:id="34" w:name="_Toc193109517"/>
       <w:proofErr w:type="spellStart"/>
       <w:r>
         <w:rPr>
@@ -11994,7 +11481,7 @@
         </w:rPr>
         <w:t xml:space="preserve"> (Повторные покупки, возврат пользователей)</w:t>
       </w:r>
-      <w:bookmarkEnd w:id="33"/>
+      <w:bookmarkEnd w:id="34"/>
     </w:p>
     <w:p>
       <w:pPr>
@@ -12215,7 +11702,7 @@
           <w:szCs w:val="28"/>
         </w:rPr>
       </w:pPr>
-      <w:bookmarkStart w:id="34" w:name="_Toc193051055"/>
+      <w:bookmarkStart w:id="35" w:name="_Toc193109518"/>
       <w:r>
         <w:rPr>
           <w:rFonts w:ascii="Times New Roman" w:hAnsi="Times New Roman" w:cs="Times New Roman"/>
@@ -12224,9 +11711,9 @@
           <w:sz w:val="28"/>
           <w:szCs w:val="28"/>
         </w:rPr>
-        <w:t>Дорожная карта с AI-ответами в MVP (6-12 месяцев)</w:t>
-      </w:r>
-      <w:bookmarkEnd w:id="34"/>
+        <w:t>Дорожная карта (6-12 месяцев)</w:t>
+      </w:r>
+      <w:bookmarkEnd w:id="35"/>
     </w:p>
     <w:p>
       <w:pPr>
@@ -17945,6 +17432,7 @@
   <w:style w:type="character" w:default="1" w:styleId="a0">
     <w:name w:val="Default Paragraph Font"/>
     <w:uiPriority w:val="1"/>
+    <w:semiHidden/>
     <w:unhideWhenUsed/>
   </w:style>
   <w:style w:type="table" w:default="1" w:styleId="a1">

</xml_diff>